<commit_message>
feat paciente: agregar los pacientes
</commit_message>
<xml_diff>
--- a/Requisitos Funcionales.docx
+++ b/Requisitos Funcionales.docx
@@ -619,7 +619,7 @@
     <w:p>
       <w:r>
         <w:pict w14:anchorId="47F44AB1">
-          <v:rect id="_x0000_i1031" style="width:0;height:1.5pt" o:hralign="center" o:hrstd="t" o:hr="t" fillcolor="#a0a0a0" stroked="f"/>
+          <v:rect id="_x0000_i1025" style="width:0;height:1.5pt" o:hralign="center" o:hrstd="t" o:hr="t" fillcolor="#a0a0a0" stroked="f"/>
         </w:pict>
       </w:r>
     </w:p>
@@ -1119,8 +1119,1492 @@
           <w:sz w:val="44"/>
           <w:szCs w:val="44"/>
         </w:rPr>
-        <w:t>Recopilación de Requisitos</w:t>
-      </w:r>
+        <w:t>Recopilación de Requisitos:</w:t>
+      </w:r>
+    </w:p>
+    <w:p>
+      <w:pPr>
+        <w:pStyle w:val="Prrafodelista"/>
+        <w:numPr>
+          <w:ilvl w:val="0"/>
+          <w:numId w:val="7"/>
+        </w:numPr>
+      </w:pPr>
+      <w:r>
+        <w:t xml:space="preserve">Se hará un </w:t>
+      </w:r>
+      <w:proofErr w:type="spellStart"/>
+      <w:r>
+        <w:t>login</w:t>
+      </w:r>
+      <w:proofErr w:type="spellEnd"/>
+      <w:r>
+        <w:t xml:space="preserve"> (Usuario y contraseña).</w:t>
+      </w:r>
+      <w:r>
+        <w:t xml:space="preserve"> Estos con la finalidad de saber </w:t>
+      </w:r>
+      <w:proofErr w:type="spellStart"/>
+      <w:r>
+        <w:t>quien</w:t>
+      </w:r>
+      <w:proofErr w:type="spellEnd"/>
+      <w:r>
+        <w:t xml:space="preserve"> </w:t>
+      </w:r>
+      <w:proofErr w:type="spellStart"/>
+      <w:r>
+        <w:t>esta</w:t>
+      </w:r>
+      <w:proofErr w:type="spellEnd"/>
+      <w:r>
+        <w:t xml:space="preserve"> operando el sistema.</w:t>
+      </w:r>
+    </w:p>
+    <w:p>
+      <w:pPr>
+        <w:pStyle w:val="Prrafodelista"/>
+        <w:numPr>
+          <w:ilvl w:val="0"/>
+          <w:numId w:val="7"/>
+        </w:numPr>
+      </w:pPr>
+      <w:r>
+        <w:t>Proceso de recuperación de contraseña.</w:t>
+      </w:r>
+    </w:p>
+    <w:p>
+      <w:pPr>
+        <w:pStyle w:val="Prrafodelista"/>
+        <w:numPr>
+          <w:ilvl w:val="0"/>
+          <w:numId w:val="7"/>
+        </w:numPr>
+      </w:pPr>
+      <w:r>
+        <w:t>Proceso de creación de usuarios.</w:t>
+      </w:r>
+    </w:p>
+    <w:p>
+      <w:pPr>
+        <w:pStyle w:val="Prrafodelista"/>
+        <w:numPr>
+          <w:ilvl w:val="0"/>
+          <w:numId w:val="7"/>
+        </w:numPr>
+      </w:pPr>
+      <w:r>
+        <w:t xml:space="preserve">Se crea un </w:t>
+      </w:r>
+      <w:r>
+        <w:t>icono</w:t>
+      </w:r>
+      <w:r>
+        <w:t xml:space="preserve"> para hacer log </w:t>
+      </w:r>
+      <w:proofErr w:type="spellStart"/>
+      <w:r>
+        <w:t>out</w:t>
+      </w:r>
+      <w:proofErr w:type="spellEnd"/>
+      <w:r>
+        <w:t>.</w:t>
+      </w:r>
+    </w:p>
+    <w:p>
+      <w:pPr>
+        <w:pStyle w:val="Prrafodelista"/>
+        <w:numPr>
+          <w:ilvl w:val="0"/>
+          <w:numId w:val="7"/>
+        </w:numPr>
+      </w:pPr>
+      <w:r>
+        <w:t xml:space="preserve">Se tiene una </w:t>
+      </w:r>
+      <w:proofErr w:type="spellStart"/>
+      <w:r>
+        <w:t>navbar</w:t>
+      </w:r>
+      <w:proofErr w:type="spellEnd"/>
+      <w:r>
+        <w:t xml:space="preserve"> con los apartados Pacientes, Reportes, Agenda, </w:t>
+      </w:r>
+      <w:r>
+        <w:t>Test Evaluativos</w:t>
+      </w:r>
+      <w:r>
+        <w:t>, Casos Relevantes</w:t>
+      </w:r>
+    </w:p>
+    <w:p>
+      <w:pPr>
+        <w:pStyle w:val="Prrafodelista"/>
+        <w:numPr>
+          <w:ilvl w:val="0"/>
+          <w:numId w:val="7"/>
+        </w:numPr>
+      </w:pPr>
+      <w:r>
+        <w:t>PACIENTES</w:t>
+      </w:r>
+    </w:p>
+    <w:p>
+      <w:pPr>
+        <w:pStyle w:val="Prrafodelista"/>
+        <w:numPr>
+          <w:ilvl w:val="1"/>
+          <w:numId w:val="7"/>
+        </w:numPr>
+      </w:pPr>
+      <w:r>
+        <w:t xml:space="preserve">En el apartado de Pacientes </w:t>
+      </w:r>
+      <w:r>
+        <w:t>se tiene un símbolo para añadir, además de mostrar todos los pacientes</w:t>
+      </w:r>
+    </w:p>
+    <w:p>
+      <w:pPr>
+        <w:pStyle w:val="Prrafodelista"/>
+        <w:numPr>
+          <w:ilvl w:val="1"/>
+          <w:numId w:val="7"/>
+        </w:numPr>
+      </w:pPr>
+      <w:r>
+        <w:t xml:space="preserve">Se tiene una barra para buscar por nombre o por </w:t>
+      </w:r>
+      <w:proofErr w:type="spellStart"/>
+      <w:r>
+        <w:t>numero</w:t>
+      </w:r>
+      <w:proofErr w:type="spellEnd"/>
+      <w:r>
+        <w:t xml:space="preserve"> de cedula</w:t>
+      </w:r>
+    </w:p>
+    <w:p>
+      <w:pPr>
+        <w:pStyle w:val="Prrafodelista"/>
+        <w:numPr>
+          <w:ilvl w:val="1"/>
+          <w:numId w:val="7"/>
+        </w:numPr>
+      </w:pPr>
+      <w:r>
+        <w:t xml:space="preserve">Al hacer </w:t>
+      </w:r>
+      <w:proofErr w:type="spellStart"/>
+      <w:proofErr w:type="gramStart"/>
+      <w:r>
+        <w:t>click</w:t>
+      </w:r>
+      <w:proofErr w:type="spellEnd"/>
+      <w:proofErr w:type="gramEnd"/>
+      <w:r>
+        <w:t xml:space="preserve"> en ese icono </w:t>
+      </w:r>
+      <w:r>
+        <w:t>se abre una interfaz de CRUD para los pacientes</w:t>
+      </w:r>
+    </w:p>
+    <w:p>
+      <w:pPr>
+        <w:pStyle w:val="Prrafodelista"/>
+        <w:numPr>
+          <w:ilvl w:val="1"/>
+          <w:numId w:val="7"/>
+        </w:numPr>
+      </w:pPr>
+      <w:r>
+        <w:t xml:space="preserve">En el apartado de leer se debe de generar una interfaz que indique todas las citas y el resumen de lo que se </w:t>
+      </w:r>
+      <w:proofErr w:type="spellStart"/>
+      <w:r>
+        <w:t>realizo</w:t>
+      </w:r>
+      <w:proofErr w:type="spellEnd"/>
+      <w:r>
+        <w:t xml:space="preserve"> en ella</w:t>
+      </w:r>
+      <w:r>
+        <w:t xml:space="preserve"> además de todos los datos.</w:t>
+      </w:r>
+    </w:p>
+    <w:p>
+      <w:pPr>
+        <w:pStyle w:val="Prrafodelista"/>
+        <w:numPr>
+          <w:ilvl w:val="1"/>
+          <w:numId w:val="7"/>
+        </w:numPr>
+      </w:pPr>
+      <w:r>
+        <w:lastRenderedPageBreak/>
+        <w:t>Al Crear un paciente se pide lo siguiente: Nombre completo, numero de cedula, enfermedades padece,</w:t>
+      </w:r>
+      <w:r>
+        <w:t xml:space="preserve"> genero, email, </w:t>
+      </w:r>
+      <w:proofErr w:type="spellStart"/>
+      <w:r>
+        <w:t>numero</w:t>
+      </w:r>
+      <w:proofErr w:type="spellEnd"/>
+      <w:r>
+        <w:t xml:space="preserve"> de teléfono, ¿Cuenta con </w:t>
+      </w:r>
+      <w:proofErr w:type="spellStart"/>
+      <w:r>
+        <w:t>pension</w:t>
+      </w:r>
+      <w:proofErr w:type="spellEnd"/>
+      <w:r>
+        <w:t>?</w:t>
+      </w:r>
+      <w:r>
+        <w:t xml:space="preserve"> </w:t>
+      </w:r>
+      <w:proofErr w:type="gramStart"/>
+      <w:r>
+        <w:t xml:space="preserve">Si  </w:t>
+      </w:r>
+      <w:proofErr w:type="spellStart"/>
+      <w:r>
+        <w:t>cuanto</w:t>
+      </w:r>
+      <w:proofErr w:type="spellEnd"/>
+      <w:proofErr w:type="gramEnd"/>
+      <w:r>
+        <w:t xml:space="preserve"> gana por pensión, tipo de pensión: No</w:t>
+      </w:r>
+      <w:r>
+        <w:t xml:space="preserve"> </w:t>
+      </w:r>
+      <w:proofErr w:type="spellStart"/>
+      <w:r>
+        <w:t>esta</w:t>
+      </w:r>
+      <w:proofErr w:type="spellEnd"/>
+      <w:r>
+        <w:t xml:space="preserve"> en </w:t>
+      </w:r>
+      <w:proofErr w:type="spellStart"/>
+      <w:r>
+        <w:t>tramite</w:t>
+      </w:r>
+      <w:proofErr w:type="spellEnd"/>
+      <w:r>
+        <w:t xml:space="preserve"> la </w:t>
+      </w:r>
+      <w:proofErr w:type="gramStart"/>
+      <w:r>
+        <w:t>pensión ,</w:t>
+      </w:r>
+      <w:r>
+        <w:t>fecha</w:t>
+      </w:r>
+      <w:proofErr w:type="gramEnd"/>
+      <w:r>
+        <w:t xml:space="preserve"> de ingreso, fecha de nacimiento,</w:t>
+      </w:r>
+      <w:r>
+        <w:t xml:space="preserve"> personas con las que </w:t>
+      </w:r>
+      <w:proofErr w:type="gramStart"/>
+      <w:r>
+        <w:t xml:space="preserve">habita, </w:t>
+      </w:r>
+      <w:r>
+        <w:t xml:space="preserve"> ¿</w:t>
+      </w:r>
+      <w:proofErr w:type="gramEnd"/>
+      <w:r>
+        <w:t xml:space="preserve">Tiene diabetes?, fecha de diabetes, observaciones, dirección de </w:t>
+      </w:r>
+      <w:proofErr w:type="gramStart"/>
+      <w:r>
+        <w:t>paciente ,</w:t>
+      </w:r>
+      <w:proofErr w:type="gramEnd"/>
+      <w:r>
+        <w:t xml:space="preserve"> cantidad de encargados</w:t>
+      </w:r>
+      <w:r>
+        <w:t xml:space="preserve"> y habilitar la cantidad de campos basado en este dato</w:t>
+      </w:r>
+      <w:r>
+        <w:t xml:space="preserve">, </w:t>
+      </w:r>
+      <w:proofErr w:type="spellStart"/>
+      <w:r>
+        <w:t>numero</w:t>
+      </w:r>
+      <w:proofErr w:type="spellEnd"/>
+      <w:r>
+        <w:t xml:space="preserve"> de teléfono encargado, cedula de encargado, dirección de encargado</w:t>
+      </w:r>
+      <w:r>
+        <w:t>, foto de epicrisis.</w:t>
+      </w:r>
+    </w:p>
+    <w:p>
+      <w:pPr>
+        <w:pStyle w:val="Prrafodelista"/>
+        <w:numPr>
+          <w:ilvl w:val="1"/>
+          <w:numId w:val="7"/>
+        </w:numPr>
+      </w:pPr>
+      <w:r>
+        <w:t>Al estar dentro de un paciente se tiene un icono el cual permite modificar todos los campos de ese paciente en especifico</w:t>
+      </w:r>
+    </w:p>
+    <w:p>
+      <w:pPr>
+        <w:pStyle w:val="Prrafodelista"/>
+        <w:numPr>
+          <w:ilvl w:val="1"/>
+          <w:numId w:val="7"/>
+        </w:numPr>
+      </w:pPr>
+      <w:r>
+        <w:t xml:space="preserve">También se debe de tener la opción de eliminar un paciente al hacerlo debe de </w:t>
+      </w:r>
+      <w:r>
+        <w:t xml:space="preserve">abrir un cuadro que indique el </w:t>
+      </w:r>
+      <w:proofErr w:type="spellStart"/>
+      <w:r>
+        <w:t>porque</w:t>
+      </w:r>
+      <w:proofErr w:type="spellEnd"/>
+      <w:r>
+        <w:t xml:space="preserve"> se </w:t>
+      </w:r>
+      <w:proofErr w:type="spellStart"/>
+      <w:r>
+        <w:t>esta</w:t>
+      </w:r>
+      <w:proofErr w:type="spellEnd"/>
+      <w:r>
+        <w:t xml:space="preserve"> eliminando y dos botones de cancelar y aceptar</w:t>
+      </w:r>
+    </w:p>
+    <w:p>
+      <w:pPr>
+        <w:pStyle w:val="Prrafodelista"/>
+        <w:numPr>
+          <w:ilvl w:val="1"/>
+          <w:numId w:val="7"/>
+        </w:numPr>
+      </w:pPr>
+      <w:r>
+        <w:t>Esto no desaparece de la base de datos si no que se marca como inactiva eh igual si se quisiera consultar por ellos en un futuro y reactivarlos se podría hacer</w:t>
+      </w:r>
+    </w:p>
+    <w:p>
+      <w:pPr>
+        <w:pStyle w:val="Prrafodelista"/>
+        <w:numPr>
+          <w:ilvl w:val="0"/>
+          <w:numId w:val="7"/>
+        </w:numPr>
+      </w:pPr>
+      <w:r>
+        <w:t>REPORTES</w:t>
+      </w:r>
+    </w:p>
+    <w:p>
+      <w:pPr>
+        <w:pStyle w:val="Prrafodelista"/>
+        <w:numPr>
+          <w:ilvl w:val="1"/>
+          <w:numId w:val="7"/>
+        </w:numPr>
+      </w:pPr>
+      <w:r>
+        <w:t xml:space="preserve">Se debe de tener un apartado en el cual se puedan elegir 2 fechas entre esas fechas se </w:t>
+      </w:r>
+      <w:proofErr w:type="gramStart"/>
+      <w:r>
+        <w:t>filtraran</w:t>
+      </w:r>
+      <w:proofErr w:type="gramEnd"/>
+      <w:r>
+        <w:t xml:space="preserve"> las citas que tuvieron acción en esos periodos de tiempo</w:t>
+      </w:r>
+      <w:r>
+        <w:t xml:space="preserve"> y estas no se mostraran solo se tomaran las estadísticas,</w:t>
+      </w:r>
+      <w:r>
+        <w:t xml:space="preserve"> además de los casos relevantes generados.</w:t>
+      </w:r>
+    </w:p>
+    <w:p>
+      <w:pPr>
+        <w:pStyle w:val="Prrafodelista"/>
+        <w:numPr>
+          <w:ilvl w:val="1"/>
+          <w:numId w:val="7"/>
+        </w:numPr>
+      </w:pPr>
+      <w:r>
+        <w:t xml:space="preserve">Al hacer </w:t>
+      </w:r>
+      <w:proofErr w:type="spellStart"/>
+      <w:proofErr w:type="gramStart"/>
+      <w:r>
+        <w:t>click</w:t>
+      </w:r>
+      <w:proofErr w:type="spellEnd"/>
+      <w:proofErr w:type="gramEnd"/>
+      <w:r>
+        <w:t xml:space="preserve"> en el botón de generar vista previa se </w:t>
+      </w:r>
+      <w:proofErr w:type="gramStart"/>
+      <w:r>
+        <w:t>mostraran</w:t>
+      </w:r>
+      <w:proofErr w:type="gramEnd"/>
+      <w:r>
+        <w:t xml:space="preserve"> el siguiente texto:</w:t>
+      </w:r>
+    </w:p>
+    <w:p>
+      <w:pPr>
+        <w:pStyle w:val="Prrafodelista"/>
+        <w:ind w:left="1440"/>
+        <w:rPr>
+          <w:color w:val="BF4E14" w:themeColor="accent2" w:themeShade="BF"/>
+        </w:rPr>
+      </w:pPr>
+      <w:r>
+        <w:rPr>
+          <w:color w:val="BF4E14" w:themeColor="accent2" w:themeShade="BF"/>
+        </w:rPr>
+        <w:t xml:space="preserve">** De acá hasta </w:t>
+      </w:r>
+      <w:r>
+        <w:rPr>
+          <w:color w:val="BF4E14" w:themeColor="accent2" w:themeShade="BF"/>
+        </w:rPr>
+        <w:br/>
+        <w:t>Mes: {</w:t>
+      </w:r>
+      <w:proofErr w:type="spellStart"/>
+      <w:r>
+        <w:rPr>
+          <w:color w:val="BF4E14" w:themeColor="accent2" w:themeShade="BF"/>
+        </w:rPr>
+        <w:t>NombreDelMes</w:t>
+      </w:r>
+      <w:proofErr w:type="spellEnd"/>
+      <w:r>
+        <w:rPr>
+          <w:color w:val="BF4E14" w:themeColor="accent2" w:themeShade="BF"/>
+        </w:rPr>
+        <w:t>}</w:t>
+      </w:r>
+    </w:p>
+    <w:p>
+      <w:pPr>
+        <w:pStyle w:val="Prrafodelista"/>
+        <w:ind w:left="1440"/>
+        <w:rPr>
+          <w:color w:val="BF4E14" w:themeColor="accent2" w:themeShade="BF"/>
+        </w:rPr>
+      </w:pPr>
+      <w:r>
+        <w:rPr>
+          <w:color w:val="BF4E14" w:themeColor="accent2" w:themeShade="BF"/>
+        </w:rPr>
+        <w:t>Año: {Numero de año}</w:t>
+      </w:r>
+    </w:p>
+    <w:p>
+      <w:pPr>
+        <w:pStyle w:val="Prrafodelista"/>
+        <w:ind w:left="1440"/>
+        <w:rPr>
+          <w:color w:val="BF4E14" w:themeColor="accent2" w:themeShade="BF"/>
+        </w:rPr>
+      </w:pPr>
+      <w:r>
+        <w:rPr>
+          <w:color w:val="BF4E14" w:themeColor="accent2" w:themeShade="BF"/>
+        </w:rPr>
+        <w:t>Persona que genera el reporte: {Persona que tenga el inicio de sesión}</w:t>
+      </w:r>
+    </w:p>
+    <w:p>
+      <w:pPr>
+        <w:pStyle w:val="Prrafodelista"/>
+        <w:ind w:left="1440"/>
+        <w:rPr>
+          <w:color w:val="BF4E14" w:themeColor="accent2" w:themeShade="BF"/>
+        </w:rPr>
+      </w:pPr>
+      <w:proofErr w:type="spellStart"/>
+      <w:r>
+        <w:rPr>
+          <w:color w:val="BF4E14" w:themeColor="accent2" w:themeShade="BF"/>
+        </w:rPr>
+        <w:t>Codigo</w:t>
+      </w:r>
+      <w:proofErr w:type="spellEnd"/>
+      <w:r>
+        <w:rPr>
+          <w:color w:val="BF4E14" w:themeColor="accent2" w:themeShade="BF"/>
+        </w:rPr>
+        <w:t>: {</w:t>
+      </w:r>
+      <w:proofErr w:type="spellStart"/>
+      <w:r>
+        <w:rPr>
+          <w:color w:val="BF4E14" w:themeColor="accent2" w:themeShade="BF"/>
+        </w:rPr>
+        <w:t>Codigo</w:t>
+      </w:r>
+      <w:proofErr w:type="spellEnd"/>
+      <w:r>
+        <w:rPr>
+          <w:color w:val="BF4E14" w:themeColor="accent2" w:themeShade="BF"/>
+        </w:rPr>
+        <w:t xml:space="preserve"> de la persona iniciada}</w:t>
+      </w:r>
+    </w:p>
+    <w:p>
+      <w:pPr>
+        <w:pStyle w:val="Prrafodelista"/>
+        <w:ind w:left="1440"/>
+        <w:rPr>
+          <w:color w:val="BF4E14" w:themeColor="accent2" w:themeShade="BF"/>
+        </w:rPr>
+      </w:pPr>
+      <w:r>
+        <w:rPr>
+          <w:color w:val="BF4E14" w:themeColor="accent2" w:themeShade="BF"/>
+        </w:rPr>
+        <w:t xml:space="preserve">Consultorio: Terapia </w:t>
+      </w:r>
+      <w:proofErr w:type="spellStart"/>
+      <w:r>
+        <w:rPr>
+          <w:color w:val="BF4E14" w:themeColor="accent2" w:themeShade="BF"/>
+        </w:rPr>
+        <w:t>Fisica</w:t>
+      </w:r>
+      <w:proofErr w:type="spellEnd"/>
+    </w:p>
+    <w:p>
+      <w:pPr>
+        <w:pStyle w:val="Prrafodelista"/>
+        <w:ind w:left="1440"/>
+        <w:rPr>
+          <w:color w:val="BF4E14" w:themeColor="accent2" w:themeShade="BF"/>
+        </w:rPr>
+      </w:pPr>
+      <w:r>
+        <w:rPr>
+          <w:color w:val="BF4E14" w:themeColor="accent2" w:themeShade="BF"/>
+        </w:rPr>
+        <w:t>Resumen del mes:</w:t>
+      </w:r>
+    </w:p>
+    <w:p>
+      <w:pPr>
+        <w:pStyle w:val="Prrafodelista"/>
+        <w:ind w:left="1440"/>
+        <w:rPr>
+          <w:color w:val="BF4E14" w:themeColor="accent2" w:themeShade="BF"/>
+        </w:rPr>
+      </w:pPr>
+      <w:r>
+        <w:rPr>
+          <w:color w:val="BF4E14" w:themeColor="accent2" w:themeShade="BF"/>
+        </w:rPr>
+        <w:t xml:space="preserve">Se atendieron un total de {Numero </w:t>
+      </w:r>
+      <w:r>
+        <w:rPr>
+          <w:color w:val="BF4E14" w:themeColor="accent2" w:themeShade="BF"/>
+        </w:rPr>
+        <w:t>pacientes (Solo se cuentan una vez</w:t>
+      </w:r>
+      <w:r>
+        <w:rPr>
+          <w:color w:val="BF4E14" w:themeColor="accent2" w:themeShade="BF"/>
+        </w:rPr>
+        <w:t>}</w:t>
+      </w:r>
+      <w:r>
+        <w:rPr>
+          <w:color w:val="BF4E14" w:themeColor="accent2" w:themeShade="BF"/>
+        </w:rPr>
+        <w:t xml:space="preserve"> usuarios. Se han realizado {Numero de citas} sesiones de fisioterapia.</w:t>
+      </w:r>
+    </w:p>
+    <w:p>
+      <w:pPr>
+        <w:pStyle w:val="Prrafodelista"/>
+        <w:ind w:left="1440"/>
+        <w:rPr>
+          <w:color w:val="BF4E14" w:themeColor="accent2" w:themeShade="BF"/>
+        </w:rPr>
+      </w:pPr>
+      <w:proofErr w:type="spellStart"/>
+      <w:r>
+        <w:rPr>
+          <w:color w:val="BF4E14" w:themeColor="accent2" w:themeShade="BF"/>
+        </w:rPr>
+        <w:t>Estadisticas</w:t>
+      </w:r>
+      <w:proofErr w:type="spellEnd"/>
+      <w:r>
+        <w:rPr>
+          <w:color w:val="BF4E14" w:themeColor="accent2" w:themeShade="BF"/>
+        </w:rPr>
+        <w:t xml:space="preserve"> de tratamiento</w:t>
+      </w:r>
+    </w:p>
+    <w:p>
+      <w:pPr>
+        <w:pStyle w:val="Prrafodelista"/>
+        <w:ind w:left="1440"/>
+        <w:rPr>
+          <w:color w:val="BF4E14" w:themeColor="accent2" w:themeShade="BF"/>
+        </w:rPr>
+      </w:pPr>
+      <w:r>
+        <w:rPr>
+          <w:color w:val="BF4E14" w:themeColor="accent2" w:themeShade="BF"/>
+        </w:rPr>
+        <w:t>Numero total de usuarios atendidos: {Numero pacientes (Solo se cuentan una vez}</w:t>
+      </w:r>
+    </w:p>
+    <w:p>
+      <w:pPr>
+        <w:pStyle w:val="Prrafodelista"/>
+        <w:ind w:left="1440"/>
+        <w:rPr>
+          <w:color w:val="BF4E14" w:themeColor="accent2" w:themeShade="BF"/>
+        </w:rPr>
+      </w:pPr>
+      <w:r>
+        <w:rPr>
+          <w:color w:val="BF4E14" w:themeColor="accent2" w:themeShade="BF"/>
+        </w:rPr>
+        <w:t>Numero total de electroterapias realizadas: {Numero de citas en las que se haya marcado electroterapia}</w:t>
+      </w:r>
+    </w:p>
+    <w:p>
+      <w:pPr>
+        <w:pStyle w:val="Prrafodelista"/>
+        <w:ind w:left="1440"/>
+        <w:rPr>
+          <w:color w:val="BF4E14" w:themeColor="accent2" w:themeShade="BF"/>
+        </w:rPr>
+      </w:pPr>
+      <w:r>
+        <w:rPr>
+          <w:color w:val="BF4E14" w:themeColor="accent2" w:themeShade="BF"/>
+        </w:rPr>
+        <w:lastRenderedPageBreak/>
+        <w:t xml:space="preserve">Numero total de sesiones de ejercicios terapéuticos: {Numero de citas en las que se haya marcado ejercicio </w:t>
+      </w:r>
+      <w:proofErr w:type="spellStart"/>
+      <w:r>
+        <w:rPr>
+          <w:color w:val="BF4E14" w:themeColor="accent2" w:themeShade="BF"/>
+        </w:rPr>
+        <w:t>terapeutico</w:t>
+      </w:r>
+      <w:proofErr w:type="spellEnd"/>
+      <w:r>
+        <w:rPr>
+          <w:color w:val="BF4E14" w:themeColor="accent2" w:themeShade="BF"/>
+        </w:rPr>
+        <w:t>}</w:t>
+      </w:r>
+    </w:p>
+    <w:p>
+      <w:pPr>
+        <w:pStyle w:val="Prrafodelista"/>
+        <w:ind w:left="1440"/>
+        <w:rPr>
+          <w:color w:val="BF4E14" w:themeColor="accent2" w:themeShade="BF"/>
+        </w:rPr>
+      </w:pPr>
+      <w:r>
+        <w:rPr>
+          <w:color w:val="BF4E14" w:themeColor="accent2" w:themeShade="BF"/>
+        </w:rPr>
+        <w:t>Numero total de terapias cognitivas PAM con DC: {Numero de citas en las que se haya marcado ejercicio terapias cognitivas PAM con DC}</w:t>
+      </w:r>
+    </w:p>
+    <w:p>
+      <w:pPr>
+        <w:pStyle w:val="Prrafodelista"/>
+        <w:ind w:left="1440"/>
+        <w:rPr>
+          <w:color w:val="BF4E14" w:themeColor="accent2" w:themeShade="BF"/>
+        </w:rPr>
+      </w:pPr>
+      <w:r>
+        <w:rPr>
+          <w:color w:val="BF4E14" w:themeColor="accent2" w:themeShade="BF"/>
+        </w:rPr>
+        <w:t>Numero de ausencias justificadas en TF: {</w:t>
+      </w:r>
+      <w:r>
+        <w:rPr>
+          <w:color w:val="BF4E14" w:themeColor="accent2" w:themeShade="BF"/>
+        </w:rPr>
+        <w:t>Cantidad de veces que no asistió el paciente</w:t>
+      </w:r>
+      <w:r>
+        <w:rPr>
+          <w:color w:val="BF4E14" w:themeColor="accent2" w:themeShade="BF"/>
+        </w:rPr>
+        <w:t>}</w:t>
+      </w:r>
+    </w:p>
+    <w:p>
+      <w:pPr>
+        <w:pStyle w:val="Prrafodelista"/>
+        <w:ind w:left="1440"/>
+        <w:rPr>
+          <w:color w:val="BF4E14" w:themeColor="accent2" w:themeShade="BF"/>
+        </w:rPr>
+      </w:pPr>
+      <w:r>
+        <w:rPr>
+          <w:color w:val="BF4E14" w:themeColor="accent2" w:themeShade="BF"/>
+        </w:rPr>
+        <w:t xml:space="preserve">Numero de ausencias injustificadas en TF: </w:t>
+      </w:r>
+      <w:proofErr w:type="gramStart"/>
+      <w:r>
+        <w:rPr>
+          <w:color w:val="BF4E14" w:themeColor="accent2" w:themeShade="BF"/>
+        </w:rPr>
+        <w:t>{</w:t>
+      </w:r>
+      <w:r>
+        <w:rPr>
+          <w:color w:val="BF4E14" w:themeColor="accent2" w:themeShade="BF"/>
+        </w:rPr>
+        <w:t xml:space="preserve"> </w:t>
+      </w:r>
+      <w:r>
+        <w:rPr>
+          <w:color w:val="BF4E14" w:themeColor="accent2" w:themeShade="BF"/>
+        </w:rPr>
+        <w:t>Cantidad</w:t>
+      </w:r>
+      <w:proofErr w:type="gramEnd"/>
+      <w:r>
+        <w:rPr>
+          <w:color w:val="BF4E14" w:themeColor="accent2" w:themeShade="BF"/>
+        </w:rPr>
+        <w:t xml:space="preserve"> de veces que no asistió el </w:t>
+      </w:r>
+      <w:proofErr w:type="gramStart"/>
+      <w:r>
+        <w:rPr>
+          <w:color w:val="BF4E14" w:themeColor="accent2" w:themeShade="BF"/>
+        </w:rPr>
+        <w:t>paciente</w:t>
+      </w:r>
+      <w:r>
+        <w:rPr>
+          <w:color w:val="BF4E14" w:themeColor="accent2" w:themeShade="BF"/>
+        </w:rPr>
+        <w:t xml:space="preserve"> }</w:t>
+      </w:r>
+      <w:proofErr w:type="gramEnd"/>
+    </w:p>
+    <w:p>
+      <w:pPr>
+        <w:pStyle w:val="Prrafodelista"/>
+        <w:ind w:left="1440"/>
+        <w:rPr>
+          <w:color w:val="BF4E14" w:themeColor="accent2" w:themeShade="BF"/>
+        </w:rPr>
+      </w:pPr>
+      <w:r>
+        <w:rPr>
+          <w:color w:val="BF4E14" w:themeColor="accent2" w:themeShade="BF"/>
+        </w:rPr>
+        <w:t>Numero de evaluaciones realizadas: {</w:t>
+      </w:r>
+      <w:r>
+        <w:rPr>
+          <w:color w:val="BF4E14" w:themeColor="accent2" w:themeShade="BF"/>
+        </w:rPr>
+        <w:t xml:space="preserve">cantidad de pacientes </w:t>
+      </w:r>
+      <w:proofErr w:type="gramStart"/>
+      <w:r>
+        <w:rPr>
+          <w:color w:val="BF4E14" w:themeColor="accent2" w:themeShade="BF"/>
+        </w:rPr>
+        <w:t xml:space="preserve">generados </w:t>
+      </w:r>
+      <w:r>
+        <w:rPr>
+          <w:color w:val="BF4E14" w:themeColor="accent2" w:themeShade="BF"/>
+        </w:rPr>
+        <w:t>}</w:t>
+      </w:r>
+      <w:proofErr w:type="gramEnd"/>
+    </w:p>
+    <w:p>
+      <w:pPr>
+        <w:pStyle w:val="Prrafodelista"/>
+        <w:ind w:left="1440"/>
+        <w:rPr>
+          <w:color w:val="BF4E14" w:themeColor="accent2" w:themeShade="BF"/>
+        </w:rPr>
+      </w:pPr>
+      <w:r>
+        <w:rPr>
+          <w:color w:val="BF4E14" w:themeColor="accent2" w:themeShade="BF"/>
+        </w:rPr>
+        <w:t>Numero de terapias grupales: {Numero de citas marcadas como terapias grupales}</w:t>
+      </w:r>
+    </w:p>
+    <w:p>
+      <w:pPr>
+        <w:pStyle w:val="Prrafodelista"/>
+        <w:ind w:left="1440"/>
+        <w:rPr>
+          <w:color w:val="BF4E14" w:themeColor="accent2" w:themeShade="BF"/>
+        </w:rPr>
+      </w:pPr>
+      <w:proofErr w:type="spellStart"/>
+      <w:r>
+        <w:rPr>
+          <w:color w:val="BF4E14" w:themeColor="accent2" w:themeShade="BF"/>
+        </w:rPr>
+        <w:t>Aca</w:t>
+      </w:r>
+      <w:proofErr w:type="spellEnd"/>
+      <w:r>
+        <w:rPr>
+          <w:color w:val="BF4E14" w:themeColor="accent2" w:themeShade="BF"/>
+        </w:rPr>
+        <w:t xml:space="preserve"> el usuario no puede modificar**</w:t>
+      </w:r>
+    </w:p>
+    <w:p>
+      <w:pPr>
+        <w:pStyle w:val="Prrafodelista"/>
+        <w:ind w:left="1440"/>
+        <w:rPr>
+          <w:color w:val="BF4E14" w:themeColor="accent2" w:themeShade="BF"/>
+        </w:rPr>
+      </w:pPr>
+      <w:r>
+        <w:rPr>
+          <w:color w:val="BF4E14" w:themeColor="accent2" w:themeShade="BF"/>
+        </w:rPr>
+        <w:t xml:space="preserve">Medios terapéuticos </w:t>
+      </w:r>
+      <w:proofErr w:type="spellStart"/>
+      <w:r>
+        <w:rPr>
+          <w:color w:val="BF4E14" w:themeColor="accent2" w:themeShade="BF"/>
+        </w:rPr>
+        <w:t>mas</w:t>
+      </w:r>
+      <w:proofErr w:type="spellEnd"/>
+      <w:r>
+        <w:rPr>
+          <w:color w:val="BF4E14" w:themeColor="accent2" w:themeShade="BF"/>
+        </w:rPr>
+        <w:t xml:space="preserve"> utilizados: </w:t>
+      </w:r>
+      <w:proofErr w:type="gramStart"/>
+      <w:r>
+        <w:rPr>
+          <w:color w:val="BF4E14" w:themeColor="accent2" w:themeShade="BF"/>
+        </w:rPr>
+        <w:t>{</w:t>
+      </w:r>
+      <w:r>
+        <w:rPr>
+          <w:color w:val="BF4E14" w:themeColor="accent2" w:themeShade="BF"/>
+        </w:rPr>
+        <w:t xml:space="preserve"> </w:t>
+      </w:r>
+      <w:r>
+        <w:rPr>
+          <w:color w:val="BF4E14" w:themeColor="accent2" w:themeShade="BF"/>
+        </w:rPr>
+        <w:t>Espacio</w:t>
+      </w:r>
+      <w:proofErr w:type="gramEnd"/>
+      <w:r>
+        <w:rPr>
+          <w:color w:val="BF4E14" w:themeColor="accent2" w:themeShade="BF"/>
+        </w:rPr>
+        <w:t xml:space="preserve"> para que el usuario </w:t>
+      </w:r>
+      <w:proofErr w:type="gramStart"/>
+      <w:r>
+        <w:rPr>
+          <w:color w:val="BF4E14" w:themeColor="accent2" w:themeShade="BF"/>
+        </w:rPr>
+        <w:t xml:space="preserve">escriba </w:t>
+      </w:r>
+      <w:r>
+        <w:rPr>
+          <w:color w:val="BF4E14" w:themeColor="accent2" w:themeShade="BF"/>
+        </w:rPr>
+        <w:t>}</w:t>
+      </w:r>
+      <w:proofErr w:type="gramEnd"/>
+    </w:p>
+    <w:p>
+      <w:pPr>
+        <w:pStyle w:val="Prrafodelista"/>
+        <w:ind w:left="1440"/>
+        <w:rPr>
+          <w:color w:val="BF4E14" w:themeColor="accent2" w:themeShade="BF"/>
+        </w:rPr>
+      </w:pPr>
+      <w:r>
+        <w:rPr>
+          <w:color w:val="BF4E14" w:themeColor="accent2" w:themeShade="BF"/>
+        </w:rPr>
+        <w:t>Dificultades encontradas {Espacio para que el usuario escriba}</w:t>
+      </w:r>
+    </w:p>
+    <w:p>
+      <w:pPr>
+        <w:pStyle w:val="Prrafodelista"/>
+        <w:ind w:left="1440"/>
+        <w:rPr>
+          <w:color w:val="BF4E14" w:themeColor="accent2" w:themeShade="BF"/>
+        </w:rPr>
+      </w:pPr>
+      <w:r>
+        <w:rPr>
+          <w:color w:val="BF4E14" w:themeColor="accent2" w:themeShade="BF"/>
+        </w:rPr>
+        <w:t>**</w:t>
+      </w:r>
+      <w:proofErr w:type="spellStart"/>
+      <w:r>
+        <w:rPr>
+          <w:color w:val="BF4E14" w:themeColor="accent2" w:themeShade="BF"/>
+        </w:rPr>
+        <w:t>Aca</w:t>
+      </w:r>
+      <w:proofErr w:type="spellEnd"/>
+      <w:r>
+        <w:rPr>
+          <w:color w:val="BF4E14" w:themeColor="accent2" w:themeShade="BF"/>
+        </w:rPr>
+        <w:t xml:space="preserve"> el usuario no puede modificar</w:t>
+      </w:r>
+    </w:p>
+    <w:p>
+      <w:pPr>
+        <w:pStyle w:val="Prrafodelista"/>
+        <w:ind w:left="1440"/>
+        <w:rPr>
+          <w:color w:val="BF4E14" w:themeColor="accent2" w:themeShade="BF"/>
+        </w:rPr>
+      </w:pPr>
+      <w:r>
+        <w:rPr>
+          <w:color w:val="BF4E14" w:themeColor="accent2" w:themeShade="BF"/>
+        </w:rPr>
+        <w:t>Casos destacados:</w:t>
+      </w:r>
+      <w:r>
+        <w:rPr>
+          <w:color w:val="BF4E14" w:themeColor="accent2" w:themeShade="BF"/>
+        </w:rPr>
+        <w:br/>
+        <w:t xml:space="preserve">{tarjetas que muestren los casos destacados de ese mes </w:t>
+      </w:r>
+    </w:p>
+    <w:p>
+      <w:pPr>
+        <w:pStyle w:val="Prrafodelista"/>
+        <w:ind w:left="1440"/>
+        <w:rPr>
+          <w:color w:val="BF4E14" w:themeColor="accent2" w:themeShade="BF"/>
+        </w:rPr>
+      </w:pPr>
+      <w:r>
+        <w:rPr>
+          <w:color w:val="BF4E14" w:themeColor="accent2" w:themeShade="BF"/>
+        </w:rPr>
+        <w:t>**</w:t>
+      </w:r>
+    </w:p>
+    <w:p>
+      <w:pPr>
+        <w:pStyle w:val="Prrafodelista"/>
+        <w:ind w:left="1440"/>
+        <w:rPr>
+          <w:color w:val="BF4E14" w:themeColor="accent2" w:themeShade="BF"/>
+        </w:rPr>
+      </w:pPr>
+      <w:r>
+        <w:rPr>
+          <w:color w:val="BF4E14" w:themeColor="accent2" w:themeShade="BF"/>
+        </w:rPr>
+        <w:t>{Espacio de comentarios para el usuario}</w:t>
+      </w:r>
+    </w:p>
+    <w:p>
+      <w:pPr>
+        <w:pStyle w:val="Prrafodelista"/>
+        <w:ind w:left="1440"/>
+      </w:pPr>
+    </w:p>
+    <w:p>
+      <w:pPr>
+        <w:pStyle w:val="Prrafodelista"/>
+        <w:numPr>
+          <w:ilvl w:val="1"/>
+          <w:numId w:val="7"/>
+        </w:numPr>
+      </w:pPr>
+      <w:r>
+        <w:t xml:space="preserve">Al hacer </w:t>
+      </w:r>
+      <w:proofErr w:type="spellStart"/>
+      <w:proofErr w:type="gramStart"/>
+      <w:r>
+        <w:t>click</w:t>
+      </w:r>
+      <w:proofErr w:type="spellEnd"/>
+      <w:proofErr w:type="gramEnd"/>
+      <w:r>
+        <w:t xml:space="preserve"> en generar reporte se debe de </w:t>
+      </w:r>
+      <w:r>
+        <w:t xml:space="preserve">tomar la prevista </w:t>
+      </w:r>
+      <w:r>
+        <w:t xml:space="preserve">y se descargara un </w:t>
+      </w:r>
+      <w:proofErr w:type="spellStart"/>
+      <w:r>
+        <w:t>pdf</w:t>
+      </w:r>
+      <w:proofErr w:type="spellEnd"/>
+      <w:r>
+        <w:t xml:space="preserve"> automáticamente </w:t>
+      </w:r>
+    </w:p>
+    <w:p>
+      <w:pPr>
+        <w:pStyle w:val="Prrafodelista"/>
+        <w:numPr>
+          <w:ilvl w:val="0"/>
+          <w:numId w:val="7"/>
+        </w:numPr>
+      </w:pPr>
+      <w:r>
+        <w:t>AGENDA</w:t>
+      </w:r>
+    </w:p>
+    <w:p>
+      <w:pPr>
+        <w:pStyle w:val="Prrafodelista"/>
+        <w:numPr>
+          <w:ilvl w:val="1"/>
+          <w:numId w:val="7"/>
+        </w:numPr>
+      </w:pPr>
+      <w:r>
+        <w:t xml:space="preserve">Se pondrá un calendario al costado derecho en el cual se verá el mes, el año y los días de el mes </w:t>
+      </w:r>
+    </w:p>
+    <w:p>
+      <w:pPr>
+        <w:pStyle w:val="Prrafodelista"/>
+        <w:numPr>
+          <w:ilvl w:val="1"/>
+          <w:numId w:val="7"/>
+        </w:numPr>
+      </w:pPr>
+      <w:r>
+        <w:t xml:space="preserve">Se tendrá un icono en el cual al hacer </w:t>
+      </w:r>
+      <w:proofErr w:type="spellStart"/>
+      <w:proofErr w:type="gramStart"/>
+      <w:r>
+        <w:t>click</w:t>
+      </w:r>
+      <w:proofErr w:type="spellEnd"/>
+      <w:proofErr w:type="gramEnd"/>
+      <w:r>
+        <w:t xml:space="preserve"> se </w:t>
+      </w:r>
+      <w:proofErr w:type="gramStart"/>
+      <w:r>
+        <w:t>desplegara</w:t>
+      </w:r>
+      <w:proofErr w:type="gramEnd"/>
+      <w:r>
+        <w:t xml:space="preserve"> un formulario en el cual se pedirá un paciente registrado al elegirlo se </w:t>
+      </w:r>
+      <w:proofErr w:type="gramStart"/>
+      <w:r>
+        <w:t>mostraran</w:t>
+      </w:r>
+      <w:proofErr w:type="gramEnd"/>
+      <w:r>
+        <w:t xml:space="preserve"> las enfermedades que padece y si es diabético o no y la información relacionada, el motivo de la consulta, la hora y la fecha</w:t>
+      </w:r>
+      <w:r>
+        <w:t>, si la cita es grupal se puede indicar y también se puede agregar a la segunda persona</w:t>
+      </w:r>
+      <w:r>
+        <w:t>.</w:t>
+      </w:r>
+    </w:p>
+    <w:p>
+      <w:pPr>
+        <w:pStyle w:val="Prrafodelista"/>
+        <w:numPr>
+          <w:ilvl w:val="1"/>
+          <w:numId w:val="7"/>
+        </w:numPr>
+      </w:pPr>
+      <w:r>
+        <w:t xml:space="preserve">Al hacer </w:t>
+      </w:r>
+      <w:proofErr w:type="spellStart"/>
+      <w:proofErr w:type="gramStart"/>
+      <w:r>
+        <w:t>click</w:t>
+      </w:r>
+      <w:proofErr w:type="spellEnd"/>
+      <w:proofErr w:type="gramEnd"/>
+      <w:r>
+        <w:t xml:space="preserve"> en el dia y si hay una cita registrada se mostrara en estilo de una carta en el costado izquierdo y se tendrá la siguiente información: Nombre del paciente, Hora de la cita y el motivo, estas cartas se </w:t>
+      </w:r>
+      <w:proofErr w:type="gramStart"/>
+      <w:r>
+        <w:t>ordenaran</w:t>
+      </w:r>
+      <w:proofErr w:type="gramEnd"/>
+      <w:r>
+        <w:t xml:space="preserve"> desde la que tenga la hora </w:t>
+      </w:r>
+      <w:proofErr w:type="spellStart"/>
+      <w:r>
+        <w:t>mas</w:t>
+      </w:r>
+      <w:proofErr w:type="spellEnd"/>
+      <w:r>
+        <w:t xml:space="preserve"> temprana hasta la </w:t>
+      </w:r>
+      <w:proofErr w:type="spellStart"/>
+      <w:r>
+        <w:t>mas</w:t>
+      </w:r>
+      <w:proofErr w:type="spellEnd"/>
+      <w:r>
+        <w:t xml:space="preserve"> </w:t>
+      </w:r>
+      <w:proofErr w:type="spellStart"/>
+      <w:r>
+        <w:t>tardia</w:t>
+      </w:r>
+      <w:proofErr w:type="spellEnd"/>
+      <w:r>
+        <w:t xml:space="preserve">. </w:t>
+      </w:r>
+    </w:p>
+    <w:p>
+      <w:pPr>
+        <w:pStyle w:val="Prrafodelista"/>
+        <w:numPr>
+          <w:ilvl w:val="1"/>
+          <w:numId w:val="7"/>
+        </w:numPr>
+      </w:pPr>
+      <w:r>
+        <w:lastRenderedPageBreak/>
+        <w:t xml:space="preserve">Al hacer </w:t>
+      </w:r>
+      <w:proofErr w:type="spellStart"/>
+      <w:r>
+        <w:t>click</w:t>
+      </w:r>
+      <w:proofErr w:type="spellEnd"/>
+      <w:r>
+        <w:t xml:space="preserve"> en una de estas citas se dará la opción de marcarla como completa</w:t>
+      </w:r>
+      <w:r>
+        <w:t xml:space="preserve"> (Al hacer esto se cierra la cita y no se puede editar</w:t>
+      </w:r>
+      <w:r>
+        <w:t xml:space="preserve"> a no ser que se haya marcado como ausencia ahí </w:t>
+      </w:r>
+      <w:proofErr w:type="spellStart"/>
+      <w:r>
+        <w:t>si</w:t>
+      </w:r>
+      <w:proofErr w:type="spellEnd"/>
+      <w:r>
+        <w:t xml:space="preserve"> se puede modificar para justificar</w:t>
+      </w:r>
+      <w:r>
+        <w:t>)</w:t>
+      </w:r>
+      <w:r>
+        <w:t xml:space="preserve">, como si hay una ausencia (Esta se puede justificar </w:t>
+      </w:r>
+      <w:proofErr w:type="spellStart"/>
+      <w:r>
+        <w:t>mas</w:t>
+      </w:r>
+      <w:proofErr w:type="spellEnd"/>
+      <w:r>
+        <w:t xml:space="preserve"> adelante), nombre de la persona </w:t>
+      </w:r>
+      <w:proofErr w:type="spellStart"/>
+      <w:r>
+        <w:t>logeada</w:t>
+      </w:r>
+      <w:proofErr w:type="spellEnd"/>
+      <w:r>
+        <w:t xml:space="preserve">, y se dan varias casillas que se pueden seleccionar </w:t>
+      </w:r>
+      <w:proofErr w:type="spellStart"/>
+      <w:r>
+        <w:t>mas</w:t>
+      </w:r>
+      <w:proofErr w:type="spellEnd"/>
+      <w:r>
+        <w:t xml:space="preserve"> de una (</w:t>
+      </w:r>
+      <w:proofErr w:type="spellStart"/>
+      <w:r>
+        <w:t>Electroterapia,Ejercicio</w:t>
+      </w:r>
+      <w:proofErr w:type="spellEnd"/>
+      <w:r>
+        <w:t xml:space="preserve"> </w:t>
+      </w:r>
+      <w:proofErr w:type="spellStart"/>
+      <w:r>
+        <w:t>Terapeutico</w:t>
+      </w:r>
+      <w:proofErr w:type="spellEnd"/>
+      <w:r>
+        <w:t xml:space="preserve">, Ejercicio Terapias Cognitivas PAM con DC), también se dará un botón para mostrar el historial clínico registrado, </w:t>
+      </w:r>
+      <w:r>
+        <w:t xml:space="preserve">además de que se podrán anotar los siguientes datos: donde duele, porque se hizo la cita, la razón de la consulta, Terapia realizada (Puede ser mas de una y se habilitan los campos si se hace </w:t>
+      </w:r>
+      <w:proofErr w:type="spellStart"/>
+      <w:r>
+        <w:t>click</w:t>
+      </w:r>
+      <w:proofErr w:type="spellEnd"/>
+      <w:r>
+        <w:t xml:space="preserve"> en un icono), procedimiento, signos vitales (Pulso (Numero </w:t>
+      </w:r>
+      <w:proofErr w:type="spellStart"/>
+      <w:r>
+        <w:t>bpm</w:t>
+      </w:r>
+      <w:proofErr w:type="spellEnd"/>
+      <w:r>
+        <w:t>), Oxigeno (Numero SpO2)), medidas (Peso (Numero kg), Altura (</w:t>
+      </w:r>
+      <w:proofErr w:type="spellStart"/>
+      <w:r>
+        <w:t>numero</w:t>
+      </w:r>
+      <w:proofErr w:type="spellEnd"/>
+      <w:r>
+        <w:t xml:space="preserve"> cm)), </w:t>
+      </w:r>
+      <w:proofErr w:type="spellStart"/>
+      <w:r>
+        <w:t>Presion</w:t>
+      </w:r>
+      <w:proofErr w:type="spellEnd"/>
+      <w:r>
+        <w:t xml:space="preserve"> Arterial(</w:t>
+      </w:r>
+      <w:proofErr w:type="spellStart"/>
+      <w:r>
+        <w:t>Sistolica</w:t>
+      </w:r>
+      <w:proofErr w:type="spellEnd"/>
+      <w:r>
+        <w:t>(</w:t>
+      </w:r>
+      <w:proofErr w:type="spellStart"/>
+      <w:r>
+        <w:t>numero</w:t>
+      </w:r>
+      <w:proofErr w:type="spellEnd"/>
+      <w:r>
+        <w:t xml:space="preserve"> </w:t>
+      </w:r>
+      <w:proofErr w:type="spellStart"/>
+      <w:r>
+        <w:t>mmHg</w:t>
+      </w:r>
+      <w:proofErr w:type="spellEnd"/>
+      <w:r>
+        <w:t>),</w:t>
+      </w:r>
+      <w:proofErr w:type="spellStart"/>
+      <w:r>
+        <w:t>Diastolica</w:t>
+      </w:r>
+      <w:proofErr w:type="spellEnd"/>
+      <w:r>
+        <w:t>(</w:t>
+      </w:r>
+      <w:proofErr w:type="spellStart"/>
+      <w:r>
+        <w:t>numero</w:t>
+      </w:r>
+      <w:proofErr w:type="spellEnd"/>
+      <w:r>
+        <w:t xml:space="preserve"> </w:t>
+      </w:r>
+      <w:proofErr w:type="spellStart"/>
+      <w:r>
+        <w:t>mmHg</w:t>
+      </w:r>
+      <w:proofErr w:type="spellEnd"/>
+      <w:r>
+        <w:t>))</w:t>
+      </w:r>
+    </w:p>
+    <w:p>
+      <w:pPr>
+        <w:pStyle w:val="Prrafodelista"/>
+        <w:numPr>
+          <w:ilvl w:val="0"/>
+          <w:numId w:val="7"/>
+        </w:numPr>
+      </w:pPr>
+      <w:r>
+        <w:t>TEST EVALUATIVOS</w:t>
+      </w:r>
+    </w:p>
+    <w:p>
+      <w:pPr>
+        <w:pStyle w:val="Prrafodelista"/>
+        <w:numPr>
+          <w:ilvl w:val="1"/>
+          <w:numId w:val="7"/>
+        </w:numPr>
+      </w:pPr>
+      <w:r>
+        <w:t xml:space="preserve">Se </w:t>
+      </w:r>
+      <w:proofErr w:type="gramStart"/>
+      <w:r>
+        <w:t>presentara</w:t>
+      </w:r>
+      <w:proofErr w:type="gramEnd"/>
+      <w:r>
+        <w:t xml:space="preserve"> una sección en donde se debe escoger al paciente y luego escoger </w:t>
+      </w:r>
+      <w:r>
+        <w:t>la prueba</w:t>
+      </w:r>
+      <w:r>
+        <w:t xml:space="preserve"> a realizar </w:t>
+      </w:r>
+    </w:p>
+    <w:p>
+      <w:pPr>
+        <w:pStyle w:val="Prrafodelista"/>
+        <w:numPr>
+          <w:ilvl w:val="0"/>
+          <w:numId w:val="7"/>
+        </w:numPr>
+      </w:pPr>
+      <w:r>
+        <w:t>CASOS ESPECIALES</w:t>
+      </w:r>
+    </w:p>
+    <w:p>
+      <w:pPr>
+        <w:pStyle w:val="Prrafodelista"/>
+        <w:numPr>
+          <w:ilvl w:val="1"/>
+          <w:numId w:val="7"/>
+        </w:numPr>
+      </w:pPr>
+      <w:r>
+        <w:t xml:space="preserve">Al abrir se vera todos los casos se vera nombre del paciente, </w:t>
+      </w:r>
+      <w:proofErr w:type="spellStart"/>
+      <w:r>
+        <w:t>titulo</w:t>
+      </w:r>
+      <w:proofErr w:type="spellEnd"/>
+      <w:r>
+        <w:t xml:space="preserve"> del caso, comentario y fecha </w:t>
+      </w:r>
+    </w:p>
+    <w:p>
+      <w:pPr>
+        <w:pStyle w:val="Prrafodelista"/>
+        <w:numPr>
+          <w:ilvl w:val="1"/>
+          <w:numId w:val="7"/>
+        </w:numPr>
+      </w:pPr>
+      <w:r>
+        <w:t>Se tendrá un buscador para buscar por paciente</w:t>
+      </w:r>
+    </w:p>
+    <w:p>
+      <w:pPr>
+        <w:pStyle w:val="Prrafodelista"/>
+        <w:numPr>
+          <w:ilvl w:val="1"/>
+          <w:numId w:val="7"/>
+        </w:numPr>
+      </w:pPr>
+      <w:r>
+        <w:t xml:space="preserve">Se tendrá un apartado para generar un caso que pedirá seleccionar al paciente, un texto a grandes rastros que </w:t>
+      </w:r>
+      <w:proofErr w:type="spellStart"/>
+      <w:r>
+        <w:t>dira</w:t>
+      </w:r>
+      <w:proofErr w:type="spellEnd"/>
+      <w:r>
+        <w:t xml:space="preserve"> que fue lo que paso, un espacio de texto para decir que sucedió y como y se autogenerara la fecha a la hora de hacer </w:t>
+      </w:r>
+      <w:proofErr w:type="spellStart"/>
+      <w:proofErr w:type="gramStart"/>
+      <w:r>
+        <w:t>click</w:t>
+      </w:r>
+      <w:proofErr w:type="spellEnd"/>
+      <w:proofErr w:type="gramEnd"/>
+      <w:r>
+        <w:t xml:space="preserve"> en el botón</w:t>
+      </w:r>
+    </w:p>
+    <w:p>
       <w:r>
         <w:rPr>
           <w:b/>
@@ -1128,1750 +2612,945 @@
           <w:sz w:val="44"/>
           <w:szCs w:val="44"/>
         </w:rPr>
-        <w:t>:</w:t>
-      </w:r>
-    </w:p>
-    <w:p>
-      <w:pPr>
-        <w:pStyle w:val="Prrafodelista"/>
-        <w:numPr>
-          <w:ilvl w:val="0"/>
-          <w:numId w:val="7"/>
-        </w:numPr>
-      </w:pPr>
-      <w:r>
-        <w:t xml:space="preserve">Se hará un </w:t>
-      </w:r>
-      <w:proofErr w:type="spellStart"/>
-      <w:r>
-        <w:t>login</w:t>
-      </w:r>
-      <w:proofErr w:type="spellEnd"/>
-      <w:r>
-        <w:t xml:space="preserve"> (Usuario y contraseña).</w:t>
-      </w:r>
-      <w:r>
-        <w:t xml:space="preserve"> Estos con la finalidad de saber quien </w:t>
-      </w:r>
-      <w:proofErr w:type="spellStart"/>
-      <w:r>
-        <w:t>esta</w:t>
-      </w:r>
-      <w:proofErr w:type="spellEnd"/>
-      <w:r>
-        <w:t xml:space="preserve"> operando el sistema.</w:t>
-      </w:r>
-    </w:p>
-    <w:p>
-      <w:pPr>
-        <w:pStyle w:val="Prrafodelista"/>
-        <w:numPr>
-          <w:ilvl w:val="0"/>
-          <w:numId w:val="7"/>
-        </w:numPr>
-      </w:pPr>
-      <w:r>
-        <w:t>Proceso de recuperación de contraseña.</w:t>
-      </w:r>
-    </w:p>
-    <w:p>
-      <w:pPr>
-        <w:pStyle w:val="Prrafodelista"/>
-        <w:numPr>
-          <w:ilvl w:val="0"/>
-          <w:numId w:val="7"/>
-        </w:numPr>
-      </w:pPr>
-      <w:r>
-        <w:t>Proceso de creación de usuarios.</w:t>
-      </w:r>
-    </w:p>
-    <w:p>
-      <w:pPr>
-        <w:pStyle w:val="Prrafodelista"/>
-        <w:numPr>
-          <w:ilvl w:val="0"/>
-          <w:numId w:val="7"/>
-        </w:numPr>
-      </w:pPr>
-      <w:r>
-        <w:t xml:space="preserve">Se crea un </w:t>
-      </w:r>
-      <w:r>
-        <w:t>icono</w:t>
-      </w:r>
-      <w:r>
-        <w:t xml:space="preserve"> para hacer log </w:t>
-      </w:r>
-      <w:proofErr w:type="spellStart"/>
-      <w:r>
-        <w:t>out</w:t>
-      </w:r>
-      <w:proofErr w:type="spellEnd"/>
-      <w:r>
-        <w:t>.</w:t>
-      </w:r>
-    </w:p>
-    <w:p>
-      <w:pPr>
-        <w:pStyle w:val="Prrafodelista"/>
-        <w:numPr>
-          <w:ilvl w:val="0"/>
-          <w:numId w:val="7"/>
-        </w:numPr>
-      </w:pPr>
-      <w:r>
-        <w:t xml:space="preserve">Se tiene una </w:t>
-      </w:r>
-      <w:proofErr w:type="spellStart"/>
-      <w:r>
-        <w:t>navbar</w:t>
-      </w:r>
-      <w:proofErr w:type="spellEnd"/>
-      <w:r>
-        <w:t xml:space="preserve"> con los apartados Pacientes, Reportes, Agenda, </w:t>
-      </w:r>
-      <w:r>
-        <w:t>Test Evaluativos</w:t>
-      </w:r>
-      <w:r>
-        <w:t>, Casos Relevantes</w:t>
-      </w:r>
-    </w:p>
-    <w:p>
-      <w:pPr>
-        <w:pStyle w:val="Prrafodelista"/>
-        <w:numPr>
-          <w:ilvl w:val="0"/>
-          <w:numId w:val="7"/>
-        </w:numPr>
-      </w:pPr>
-      <w:r>
-        <w:t>PACIENTES</w:t>
-      </w:r>
-    </w:p>
-    <w:p>
-      <w:pPr>
-        <w:pStyle w:val="Prrafodelista"/>
-        <w:numPr>
-          <w:ilvl w:val="1"/>
-          <w:numId w:val="7"/>
-        </w:numPr>
-      </w:pPr>
-      <w:r>
-        <w:t xml:space="preserve">En el apartado de Pacientes </w:t>
-      </w:r>
-      <w:r>
-        <w:t>se tiene un símbolo para añadir, además de mostrar todos los pacientes</w:t>
-      </w:r>
-    </w:p>
-    <w:p>
-      <w:pPr>
-        <w:pStyle w:val="Prrafodelista"/>
-        <w:numPr>
-          <w:ilvl w:val="1"/>
-          <w:numId w:val="7"/>
-        </w:numPr>
-      </w:pPr>
-      <w:r>
-        <w:t xml:space="preserve">Se tiene una barra para buscar por nombre o por </w:t>
-      </w:r>
-      <w:proofErr w:type="spellStart"/>
-      <w:r>
-        <w:t>numero</w:t>
-      </w:r>
-      <w:proofErr w:type="spellEnd"/>
-      <w:r>
-        <w:t xml:space="preserve"> de cedula</w:t>
-      </w:r>
-    </w:p>
-    <w:p>
-      <w:pPr>
-        <w:pStyle w:val="Prrafodelista"/>
-        <w:numPr>
-          <w:ilvl w:val="1"/>
-          <w:numId w:val="7"/>
-        </w:numPr>
-      </w:pPr>
-      <w:r>
-        <w:t xml:space="preserve">Al hacer </w:t>
-      </w:r>
-      <w:proofErr w:type="spellStart"/>
-      <w:proofErr w:type="gramStart"/>
-      <w:r>
-        <w:t>click</w:t>
-      </w:r>
-      <w:proofErr w:type="spellEnd"/>
-      <w:proofErr w:type="gramEnd"/>
-      <w:r>
-        <w:t xml:space="preserve"> en ese icono </w:t>
-      </w:r>
-      <w:r>
-        <w:t>se abre una interfaz de CRUD para los pacientes</w:t>
-      </w:r>
-    </w:p>
-    <w:p>
-      <w:pPr>
-        <w:pStyle w:val="Prrafodelista"/>
-        <w:numPr>
-          <w:ilvl w:val="1"/>
-          <w:numId w:val="7"/>
-        </w:numPr>
-      </w:pPr>
-      <w:r>
-        <w:t xml:space="preserve">En el apartado de leer se debe de generar una interfaz que indique todas las citas y el resumen de lo que se </w:t>
-      </w:r>
-      <w:proofErr w:type="spellStart"/>
-      <w:r>
-        <w:t>realizo</w:t>
-      </w:r>
-      <w:proofErr w:type="spellEnd"/>
-      <w:r>
-        <w:t xml:space="preserve"> en ella</w:t>
-      </w:r>
-      <w:r>
-        <w:t xml:space="preserve"> además de todos los datos.</w:t>
-      </w:r>
-    </w:p>
-    <w:p>
-      <w:pPr>
-        <w:pStyle w:val="Prrafodelista"/>
-        <w:numPr>
-          <w:ilvl w:val="1"/>
-          <w:numId w:val="7"/>
-        </w:numPr>
-      </w:pPr>
-      <w:r>
-        <w:lastRenderedPageBreak/>
-        <w:t>Al Crear un paciente se pide lo siguiente: Nombre completo, numero de cedula, enfermedades padece,</w:t>
-      </w:r>
-      <w:r>
-        <w:t xml:space="preserve"> genero, email, </w:t>
-      </w:r>
-      <w:proofErr w:type="spellStart"/>
-      <w:r>
-        <w:t>numero</w:t>
-      </w:r>
-      <w:proofErr w:type="spellEnd"/>
-      <w:r>
-        <w:t xml:space="preserve"> de teléfono, ¿Cuenta con </w:t>
-      </w:r>
-      <w:proofErr w:type="spellStart"/>
-      <w:r>
-        <w:t>pension</w:t>
-      </w:r>
-      <w:proofErr w:type="spellEnd"/>
-      <w:r>
-        <w:t>?</w:t>
+        <w:t>Requisitos No Funcionales</w:t>
       </w:r>
       <w:r>
         <w:t xml:space="preserve"> </w:t>
       </w:r>
-      <w:proofErr w:type="gramStart"/>
-      <w:r>
-        <w:t xml:space="preserve">Si  </w:t>
-      </w:r>
-      <w:proofErr w:type="spellStart"/>
-      <w:r>
-        <w:t>cuanto</w:t>
-      </w:r>
-      <w:proofErr w:type="spellEnd"/>
-      <w:proofErr w:type="gramEnd"/>
-      <w:r>
-        <w:t xml:space="preserve"> gana por pensión, tipo de pensión</w:t>
-      </w:r>
-      <w:r>
-        <w:t>: No</w:t>
-      </w:r>
-      <w:r>
-        <w:t xml:space="preserve"> </w:t>
-      </w:r>
-      <w:proofErr w:type="spellStart"/>
-      <w:r>
-        <w:t>esta</w:t>
-      </w:r>
-      <w:proofErr w:type="spellEnd"/>
-      <w:r>
-        <w:t xml:space="preserve"> en </w:t>
-      </w:r>
-      <w:proofErr w:type="spellStart"/>
-      <w:r>
-        <w:t>tramite</w:t>
-      </w:r>
-      <w:proofErr w:type="spellEnd"/>
-      <w:r>
-        <w:t xml:space="preserve"> la </w:t>
-      </w:r>
-      <w:proofErr w:type="gramStart"/>
-      <w:r>
-        <w:t>pensión ,</w:t>
-      </w:r>
-      <w:r>
-        <w:t>fecha</w:t>
-      </w:r>
-      <w:proofErr w:type="gramEnd"/>
-      <w:r>
-        <w:t xml:space="preserve"> de ingreso, fecha de nacimiento,</w:t>
-      </w:r>
-      <w:r>
-        <w:t xml:space="preserve"> </w:t>
-      </w:r>
-      <w:r>
-        <w:t xml:space="preserve">personas con las que </w:t>
-      </w:r>
-      <w:proofErr w:type="gramStart"/>
-      <w:r>
-        <w:t xml:space="preserve">habita, </w:t>
-      </w:r>
-      <w:r>
-        <w:t xml:space="preserve"> ¿</w:t>
-      </w:r>
-      <w:proofErr w:type="gramEnd"/>
-      <w:r>
-        <w:t>Tiene diabetes?, fecha de diabetes, observaciones, dirección de paciente , cantidad de encargados</w:t>
-      </w:r>
-      <w:r>
-        <w:t xml:space="preserve"> y habilitar la cantidad de campos basado en este dato</w:t>
-      </w:r>
-      <w:r>
-        <w:t xml:space="preserve">, </w:t>
-      </w:r>
-      <w:proofErr w:type="spellStart"/>
-      <w:r>
-        <w:t>numero</w:t>
-      </w:r>
-      <w:proofErr w:type="spellEnd"/>
-      <w:r>
-        <w:t xml:space="preserve"> de teléfono encargado, cedula de encargado, dirección de encargado</w:t>
-      </w:r>
-      <w:r>
-        <w:t>, foto de epicrisis.</w:t>
-      </w:r>
-    </w:p>
-    <w:p>
-      <w:pPr>
-        <w:pStyle w:val="Prrafodelista"/>
-        <w:numPr>
-          <w:ilvl w:val="1"/>
-          <w:numId w:val="7"/>
-        </w:numPr>
-      </w:pPr>
-      <w:r>
-        <w:t>Al estar dentro de un paciente se tiene un icono el cual permite modificar todos los campos de ese paciente en especifico</w:t>
-      </w:r>
-    </w:p>
-    <w:p>
-      <w:pPr>
-        <w:pStyle w:val="Prrafodelista"/>
-        <w:numPr>
-          <w:ilvl w:val="1"/>
-          <w:numId w:val="7"/>
-        </w:numPr>
-      </w:pPr>
-      <w:r>
-        <w:t xml:space="preserve">También se debe de tener la opción de eliminar un paciente al hacerlo debe de </w:t>
-      </w:r>
-      <w:r>
-        <w:t xml:space="preserve">abrir un cuadro que indique el </w:t>
-      </w:r>
-      <w:proofErr w:type="spellStart"/>
-      <w:r>
-        <w:t>porque</w:t>
-      </w:r>
-      <w:proofErr w:type="spellEnd"/>
-      <w:r>
-        <w:t xml:space="preserve"> se </w:t>
-      </w:r>
-      <w:proofErr w:type="spellStart"/>
-      <w:r>
-        <w:t>esta</w:t>
-      </w:r>
-      <w:proofErr w:type="spellEnd"/>
-      <w:r>
-        <w:t xml:space="preserve"> eliminando y dos botones de cancelar y aceptar</w:t>
-      </w:r>
-    </w:p>
-    <w:p>
-      <w:pPr>
-        <w:pStyle w:val="Prrafodelista"/>
-        <w:numPr>
-          <w:ilvl w:val="1"/>
-          <w:numId w:val="7"/>
-        </w:numPr>
-      </w:pPr>
-      <w:r>
-        <w:t>Esto no desaparece de la base de datos si no que se marca como inactiva eh igual si se quisiera consultar por ellos en un futuro y reactivarlos se podría hacer</w:t>
-      </w:r>
-    </w:p>
-    <w:p>
-      <w:pPr>
-        <w:pStyle w:val="Prrafodelista"/>
-        <w:numPr>
-          <w:ilvl w:val="0"/>
-          <w:numId w:val="7"/>
-        </w:numPr>
-      </w:pPr>
-      <w:r>
-        <w:t>REPORTES</w:t>
-      </w:r>
-    </w:p>
-    <w:p>
-      <w:pPr>
-        <w:pStyle w:val="Prrafodelista"/>
-        <w:numPr>
-          <w:ilvl w:val="1"/>
-          <w:numId w:val="7"/>
-        </w:numPr>
-      </w:pPr>
-      <w:r>
-        <w:t xml:space="preserve">Se debe de tener un apartado en el cual se puedan elegir 2 fechas entre esas fechas se </w:t>
-      </w:r>
-      <w:proofErr w:type="gramStart"/>
-      <w:r>
-        <w:t>filtraran</w:t>
-      </w:r>
-      <w:proofErr w:type="gramEnd"/>
-      <w:r>
-        <w:t xml:space="preserve"> las citas que tuvieron acción en esos periodos de tiempo</w:t>
-      </w:r>
-      <w:r>
-        <w:t xml:space="preserve"> y estas no se mostraran solo se tomaran las estadísticas,</w:t>
-      </w:r>
-      <w:r>
-        <w:t xml:space="preserve"> además de los casos relevantes generados.</w:t>
-      </w:r>
-    </w:p>
-    <w:p>
-      <w:pPr>
-        <w:pStyle w:val="Prrafodelista"/>
-        <w:numPr>
-          <w:ilvl w:val="1"/>
-          <w:numId w:val="7"/>
-        </w:numPr>
-      </w:pPr>
-      <w:r>
-        <w:t xml:space="preserve">Al hacer </w:t>
-      </w:r>
-      <w:proofErr w:type="spellStart"/>
-      <w:proofErr w:type="gramStart"/>
-      <w:r>
-        <w:t>click</w:t>
-      </w:r>
-      <w:proofErr w:type="spellEnd"/>
-      <w:proofErr w:type="gramEnd"/>
-      <w:r>
-        <w:t xml:space="preserve"> en el botón de generar vista previa se </w:t>
-      </w:r>
-      <w:proofErr w:type="gramStart"/>
-      <w:r>
-        <w:t>mostraran</w:t>
-      </w:r>
-      <w:proofErr w:type="gramEnd"/>
-      <w:r>
-        <w:t xml:space="preserve"> el siguiente texto:</w:t>
-      </w:r>
-    </w:p>
-    <w:p>
-      <w:pPr>
-        <w:pStyle w:val="Prrafodelista"/>
-        <w:ind w:left="1440"/>
-        <w:rPr>
-          <w:color w:val="BF4E14" w:themeColor="accent2" w:themeShade="BF"/>
-        </w:rPr>
-      </w:pPr>
-      <w:r>
-        <w:rPr>
-          <w:color w:val="BF4E14" w:themeColor="accent2" w:themeShade="BF"/>
-        </w:rPr>
-        <w:t xml:space="preserve">** De acá hasta </w:t>
-      </w:r>
-      <w:r>
-        <w:rPr>
-          <w:color w:val="BF4E14" w:themeColor="accent2" w:themeShade="BF"/>
-        </w:rPr>
-        <w:br/>
-        <w:t>Mes: {</w:t>
-      </w:r>
-      <w:proofErr w:type="spellStart"/>
-      <w:r>
-        <w:rPr>
-          <w:color w:val="BF4E14" w:themeColor="accent2" w:themeShade="BF"/>
-        </w:rPr>
-        <w:t>NombreDelMes</w:t>
-      </w:r>
-      <w:proofErr w:type="spellEnd"/>
-      <w:r>
-        <w:rPr>
-          <w:color w:val="BF4E14" w:themeColor="accent2" w:themeShade="BF"/>
-        </w:rPr>
-        <w:t>}</w:t>
-      </w:r>
-    </w:p>
-    <w:p>
-      <w:pPr>
-        <w:pStyle w:val="Prrafodelista"/>
-        <w:ind w:left="1440"/>
-        <w:rPr>
-          <w:color w:val="BF4E14" w:themeColor="accent2" w:themeShade="BF"/>
-        </w:rPr>
-      </w:pPr>
-      <w:r>
-        <w:rPr>
-          <w:color w:val="BF4E14" w:themeColor="accent2" w:themeShade="BF"/>
-        </w:rPr>
-        <w:t>Año: {Numero de año}</w:t>
-      </w:r>
-    </w:p>
-    <w:p>
-      <w:pPr>
-        <w:pStyle w:val="Prrafodelista"/>
-        <w:ind w:left="1440"/>
-        <w:rPr>
-          <w:color w:val="BF4E14" w:themeColor="accent2" w:themeShade="BF"/>
-        </w:rPr>
-      </w:pPr>
-      <w:r>
-        <w:rPr>
-          <w:color w:val="BF4E14" w:themeColor="accent2" w:themeShade="BF"/>
-        </w:rPr>
-        <w:t>Persona que genera el reporte: {Persona que tenga el inicio de sesión}</w:t>
-      </w:r>
-    </w:p>
-    <w:p>
-      <w:pPr>
-        <w:pStyle w:val="Prrafodelista"/>
-        <w:ind w:left="1440"/>
-        <w:rPr>
-          <w:color w:val="BF4E14" w:themeColor="accent2" w:themeShade="BF"/>
-        </w:rPr>
-      </w:pPr>
-      <w:proofErr w:type="spellStart"/>
-      <w:r>
-        <w:rPr>
-          <w:color w:val="BF4E14" w:themeColor="accent2" w:themeShade="BF"/>
-        </w:rPr>
-        <w:t>Codigo</w:t>
-      </w:r>
-      <w:proofErr w:type="spellEnd"/>
-      <w:r>
-        <w:rPr>
-          <w:color w:val="BF4E14" w:themeColor="accent2" w:themeShade="BF"/>
-        </w:rPr>
-        <w:t>: {</w:t>
-      </w:r>
-      <w:proofErr w:type="spellStart"/>
-      <w:r>
-        <w:rPr>
-          <w:color w:val="BF4E14" w:themeColor="accent2" w:themeShade="BF"/>
-        </w:rPr>
-        <w:t>Codigo</w:t>
-      </w:r>
-      <w:proofErr w:type="spellEnd"/>
-      <w:r>
-        <w:rPr>
-          <w:color w:val="BF4E14" w:themeColor="accent2" w:themeShade="BF"/>
-        </w:rPr>
-        <w:t xml:space="preserve"> de la persona iniciada}</w:t>
-      </w:r>
-    </w:p>
-    <w:p>
-      <w:pPr>
-        <w:pStyle w:val="Prrafodelista"/>
-        <w:ind w:left="1440"/>
-        <w:rPr>
-          <w:color w:val="BF4E14" w:themeColor="accent2" w:themeShade="BF"/>
-        </w:rPr>
-      </w:pPr>
-      <w:r>
-        <w:rPr>
-          <w:color w:val="BF4E14" w:themeColor="accent2" w:themeShade="BF"/>
-        </w:rPr>
-        <w:t xml:space="preserve">Consultorio: Terapia </w:t>
-      </w:r>
-      <w:proofErr w:type="spellStart"/>
-      <w:r>
-        <w:rPr>
-          <w:color w:val="BF4E14" w:themeColor="accent2" w:themeShade="BF"/>
-        </w:rPr>
-        <w:t>Fisica</w:t>
-      </w:r>
-      <w:proofErr w:type="spellEnd"/>
-    </w:p>
-    <w:p>
-      <w:pPr>
-        <w:pStyle w:val="Prrafodelista"/>
-        <w:ind w:left="1440"/>
-        <w:rPr>
-          <w:color w:val="BF4E14" w:themeColor="accent2" w:themeShade="BF"/>
-        </w:rPr>
-      </w:pPr>
-      <w:r>
-        <w:rPr>
-          <w:color w:val="BF4E14" w:themeColor="accent2" w:themeShade="BF"/>
-        </w:rPr>
-        <w:t>Resumen del mes:</w:t>
-      </w:r>
-    </w:p>
-    <w:p>
-      <w:pPr>
-        <w:pStyle w:val="Prrafodelista"/>
-        <w:ind w:left="1440"/>
-        <w:rPr>
-          <w:color w:val="BF4E14" w:themeColor="accent2" w:themeShade="BF"/>
-        </w:rPr>
-      </w:pPr>
-      <w:r>
-        <w:rPr>
-          <w:color w:val="BF4E14" w:themeColor="accent2" w:themeShade="BF"/>
-        </w:rPr>
-        <w:t xml:space="preserve">Se atendieron un total de {Numero </w:t>
-      </w:r>
-      <w:r>
-        <w:rPr>
-          <w:color w:val="BF4E14" w:themeColor="accent2" w:themeShade="BF"/>
-        </w:rPr>
-        <w:t>pacientes (Solo se cuentan una vez</w:t>
-      </w:r>
-      <w:r>
-        <w:rPr>
-          <w:color w:val="BF4E14" w:themeColor="accent2" w:themeShade="BF"/>
-        </w:rPr>
-        <w:t>}</w:t>
-      </w:r>
-      <w:r>
-        <w:rPr>
-          <w:color w:val="BF4E14" w:themeColor="accent2" w:themeShade="BF"/>
-        </w:rPr>
-        <w:t xml:space="preserve"> usuarios. Se han realizado {Numero de citas} sesiones de fisioterapia.</w:t>
-      </w:r>
-    </w:p>
-    <w:p>
-      <w:pPr>
-        <w:pStyle w:val="Prrafodelista"/>
-        <w:ind w:left="1440"/>
-        <w:rPr>
-          <w:color w:val="BF4E14" w:themeColor="accent2" w:themeShade="BF"/>
-        </w:rPr>
-      </w:pPr>
-      <w:proofErr w:type="spellStart"/>
-      <w:r>
-        <w:rPr>
-          <w:color w:val="BF4E14" w:themeColor="accent2" w:themeShade="BF"/>
-        </w:rPr>
-        <w:t>Estadisticas</w:t>
-      </w:r>
-      <w:proofErr w:type="spellEnd"/>
-      <w:r>
-        <w:rPr>
-          <w:color w:val="BF4E14" w:themeColor="accent2" w:themeShade="BF"/>
-        </w:rPr>
-        <w:t xml:space="preserve"> de tratamiento</w:t>
-      </w:r>
-    </w:p>
-    <w:p>
-      <w:pPr>
-        <w:pStyle w:val="Prrafodelista"/>
-        <w:ind w:left="1440"/>
-        <w:rPr>
-          <w:color w:val="BF4E14" w:themeColor="accent2" w:themeShade="BF"/>
-        </w:rPr>
-      </w:pPr>
-      <w:r>
-        <w:rPr>
-          <w:color w:val="BF4E14" w:themeColor="accent2" w:themeShade="BF"/>
-        </w:rPr>
-        <w:t xml:space="preserve">Numero total de usuarios atendidos: </w:t>
-      </w:r>
-      <w:r>
-        <w:rPr>
-          <w:color w:val="BF4E14" w:themeColor="accent2" w:themeShade="BF"/>
-        </w:rPr>
-        <w:t>{Numero pacientes (Solo se cuentan una vez}</w:t>
-      </w:r>
-    </w:p>
-    <w:p>
-      <w:pPr>
-        <w:pStyle w:val="Prrafodelista"/>
-        <w:ind w:left="1440"/>
-        <w:rPr>
-          <w:color w:val="BF4E14" w:themeColor="accent2" w:themeShade="BF"/>
-        </w:rPr>
-      </w:pPr>
-      <w:r>
-        <w:rPr>
-          <w:color w:val="BF4E14" w:themeColor="accent2" w:themeShade="BF"/>
-        </w:rPr>
-        <w:t>Numero total de electroterapias realizadas: {Numero de citas en las que se haya marcado electroterapia}</w:t>
-      </w:r>
-    </w:p>
-    <w:p>
-      <w:pPr>
-        <w:pStyle w:val="Prrafodelista"/>
-        <w:ind w:left="1440"/>
-        <w:rPr>
-          <w:color w:val="BF4E14" w:themeColor="accent2" w:themeShade="BF"/>
-        </w:rPr>
-      </w:pPr>
-      <w:r>
-        <w:rPr>
-          <w:color w:val="BF4E14" w:themeColor="accent2" w:themeShade="BF"/>
-        </w:rPr>
-        <w:lastRenderedPageBreak/>
-        <w:t xml:space="preserve">Numero total de sesiones de ejercicios terapéuticos: </w:t>
-      </w:r>
-      <w:r>
-        <w:rPr>
-          <w:color w:val="BF4E14" w:themeColor="accent2" w:themeShade="BF"/>
-        </w:rPr>
-        <w:t xml:space="preserve">{Numero de citas en las que se haya marcado </w:t>
-      </w:r>
-      <w:r>
-        <w:rPr>
-          <w:color w:val="BF4E14" w:themeColor="accent2" w:themeShade="BF"/>
-        </w:rPr>
-        <w:t xml:space="preserve">ejercicio </w:t>
-      </w:r>
-      <w:proofErr w:type="spellStart"/>
-      <w:r>
-        <w:rPr>
-          <w:color w:val="BF4E14" w:themeColor="accent2" w:themeShade="BF"/>
-        </w:rPr>
-        <w:t>terapeutico</w:t>
-      </w:r>
-      <w:proofErr w:type="spellEnd"/>
-      <w:r>
-        <w:rPr>
-          <w:color w:val="BF4E14" w:themeColor="accent2" w:themeShade="BF"/>
-        </w:rPr>
-        <w:t>}</w:t>
-      </w:r>
-    </w:p>
-    <w:p>
-      <w:pPr>
-        <w:pStyle w:val="Prrafodelista"/>
-        <w:ind w:left="1440"/>
-        <w:rPr>
-          <w:color w:val="BF4E14" w:themeColor="accent2" w:themeShade="BF"/>
-        </w:rPr>
-      </w:pPr>
-      <w:r>
-        <w:rPr>
-          <w:color w:val="BF4E14" w:themeColor="accent2" w:themeShade="BF"/>
-        </w:rPr>
-        <w:t xml:space="preserve">Numero total de terapias cognitivas PAM con DC: </w:t>
-      </w:r>
-      <w:r>
-        <w:rPr>
-          <w:color w:val="BF4E14" w:themeColor="accent2" w:themeShade="BF"/>
-        </w:rPr>
-        <w:t>{Numero de citas en las que se haya marcado ejercicio terapias cognitivas PAM con DC}</w:t>
-      </w:r>
-    </w:p>
-    <w:p>
-      <w:pPr>
-        <w:pStyle w:val="Prrafodelista"/>
-        <w:ind w:left="1440"/>
-        <w:rPr>
-          <w:color w:val="BF4E14" w:themeColor="accent2" w:themeShade="BF"/>
-        </w:rPr>
-      </w:pPr>
-      <w:r>
-        <w:rPr>
-          <w:color w:val="BF4E14" w:themeColor="accent2" w:themeShade="BF"/>
-        </w:rPr>
-        <w:t>Numero de ausencias justificadas en TF: {</w:t>
-      </w:r>
-      <w:r>
-        <w:rPr>
-          <w:color w:val="BF4E14" w:themeColor="accent2" w:themeShade="BF"/>
-        </w:rPr>
-        <w:t>Cantidad de veces que no asistió el paciente</w:t>
-      </w:r>
-      <w:r>
-        <w:rPr>
-          <w:color w:val="BF4E14" w:themeColor="accent2" w:themeShade="BF"/>
-        </w:rPr>
-        <w:t>}</w:t>
-      </w:r>
-    </w:p>
-    <w:p>
-      <w:pPr>
-        <w:pStyle w:val="Prrafodelista"/>
-        <w:ind w:left="1440"/>
-        <w:rPr>
-          <w:color w:val="BF4E14" w:themeColor="accent2" w:themeShade="BF"/>
-        </w:rPr>
-      </w:pPr>
-      <w:r>
-        <w:rPr>
-          <w:color w:val="BF4E14" w:themeColor="accent2" w:themeShade="BF"/>
-        </w:rPr>
-        <w:t xml:space="preserve">Numero de ausencias </w:t>
-      </w:r>
-      <w:r>
-        <w:rPr>
-          <w:color w:val="BF4E14" w:themeColor="accent2" w:themeShade="BF"/>
-        </w:rPr>
-        <w:t>in</w:t>
-      </w:r>
-      <w:r>
-        <w:rPr>
-          <w:color w:val="BF4E14" w:themeColor="accent2" w:themeShade="BF"/>
-        </w:rPr>
-        <w:t xml:space="preserve">justificadas en TF: </w:t>
-      </w:r>
-      <w:proofErr w:type="gramStart"/>
-      <w:r>
-        <w:rPr>
-          <w:color w:val="BF4E14" w:themeColor="accent2" w:themeShade="BF"/>
-        </w:rPr>
-        <w:t>{</w:t>
-      </w:r>
-      <w:r>
-        <w:rPr>
-          <w:color w:val="BF4E14" w:themeColor="accent2" w:themeShade="BF"/>
-        </w:rPr>
-        <w:t xml:space="preserve"> </w:t>
-      </w:r>
-      <w:r>
-        <w:rPr>
-          <w:color w:val="BF4E14" w:themeColor="accent2" w:themeShade="BF"/>
-        </w:rPr>
-        <w:t>Cantidad</w:t>
-      </w:r>
-      <w:proofErr w:type="gramEnd"/>
-      <w:r>
-        <w:rPr>
-          <w:color w:val="BF4E14" w:themeColor="accent2" w:themeShade="BF"/>
-        </w:rPr>
-        <w:t xml:space="preserve"> de veces que no asistió el </w:t>
-      </w:r>
-      <w:proofErr w:type="gramStart"/>
-      <w:r>
-        <w:rPr>
-          <w:color w:val="BF4E14" w:themeColor="accent2" w:themeShade="BF"/>
-        </w:rPr>
-        <w:t>paciente</w:t>
-      </w:r>
-      <w:r>
-        <w:rPr>
-          <w:color w:val="BF4E14" w:themeColor="accent2" w:themeShade="BF"/>
-        </w:rPr>
-        <w:t xml:space="preserve"> }</w:t>
-      </w:r>
-      <w:proofErr w:type="gramEnd"/>
-    </w:p>
-    <w:p>
-      <w:pPr>
-        <w:pStyle w:val="Prrafodelista"/>
-        <w:ind w:left="1440"/>
-        <w:rPr>
-          <w:color w:val="BF4E14" w:themeColor="accent2" w:themeShade="BF"/>
-        </w:rPr>
-      </w:pPr>
-      <w:r>
-        <w:rPr>
-          <w:color w:val="BF4E14" w:themeColor="accent2" w:themeShade="BF"/>
-        </w:rPr>
-        <w:t>Numero de evaluaciones realizadas: {</w:t>
-      </w:r>
-      <w:r>
-        <w:rPr>
-          <w:color w:val="BF4E14" w:themeColor="accent2" w:themeShade="BF"/>
-        </w:rPr>
-        <w:t xml:space="preserve">cantidad de pacientes </w:t>
-      </w:r>
-      <w:proofErr w:type="gramStart"/>
-      <w:r>
-        <w:rPr>
-          <w:color w:val="BF4E14" w:themeColor="accent2" w:themeShade="BF"/>
-        </w:rPr>
-        <w:t xml:space="preserve">generados </w:t>
-      </w:r>
-      <w:r>
-        <w:rPr>
-          <w:color w:val="BF4E14" w:themeColor="accent2" w:themeShade="BF"/>
-        </w:rPr>
-        <w:t>}</w:t>
-      </w:r>
-      <w:proofErr w:type="gramEnd"/>
-    </w:p>
-    <w:p>
-      <w:pPr>
-        <w:pStyle w:val="Prrafodelista"/>
-        <w:ind w:left="1440"/>
-        <w:rPr>
-          <w:color w:val="BF4E14" w:themeColor="accent2" w:themeShade="BF"/>
-        </w:rPr>
-      </w:pPr>
-      <w:r>
-        <w:rPr>
-          <w:color w:val="BF4E14" w:themeColor="accent2" w:themeShade="BF"/>
-        </w:rPr>
-        <w:t>Numero de terapias grupales: {Numero de citas marcadas como terapias grupales}</w:t>
-      </w:r>
-    </w:p>
-    <w:p>
-      <w:pPr>
-        <w:pStyle w:val="Prrafodelista"/>
-        <w:ind w:left="1440"/>
-        <w:rPr>
-          <w:color w:val="BF4E14" w:themeColor="accent2" w:themeShade="BF"/>
-        </w:rPr>
-      </w:pPr>
-      <w:proofErr w:type="spellStart"/>
-      <w:r>
-        <w:rPr>
-          <w:color w:val="BF4E14" w:themeColor="accent2" w:themeShade="BF"/>
-        </w:rPr>
-        <w:t>Aca</w:t>
-      </w:r>
-      <w:proofErr w:type="spellEnd"/>
-      <w:r>
-        <w:rPr>
-          <w:color w:val="BF4E14" w:themeColor="accent2" w:themeShade="BF"/>
-        </w:rPr>
-        <w:t xml:space="preserve"> el usuario no puede modificar**</w:t>
-      </w:r>
-    </w:p>
-    <w:p>
-      <w:pPr>
-        <w:pStyle w:val="Prrafodelista"/>
-        <w:ind w:left="1440"/>
-        <w:rPr>
-          <w:color w:val="BF4E14" w:themeColor="accent2" w:themeShade="BF"/>
-        </w:rPr>
-      </w:pPr>
-      <w:r>
-        <w:rPr>
-          <w:color w:val="BF4E14" w:themeColor="accent2" w:themeShade="BF"/>
-        </w:rPr>
-        <w:t xml:space="preserve">Medios terapéuticos </w:t>
-      </w:r>
-      <w:proofErr w:type="spellStart"/>
-      <w:r>
-        <w:rPr>
-          <w:color w:val="BF4E14" w:themeColor="accent2" w:themeShade="BF"/>
-        </w:rPr>
-        <w:t>mas</w:t>
-      </w:r>
-      <w:proofErr w:type="spellEnd"/>
-      <w:r>
-        <w:rPr>
-          <w:color w:val="BF4E14" w:themeColor="accent2" w:themeShade="BF"/>
-        </w:rPr>
-        <w:t xml:space="preserve"> utilizados: </w:t>
-      </w:r>
-      <w:proofErr w:type="gramStart"/>
-      <w:r>
-        <w:rPr>
-          <w:color w:val="BF4E14" w:themeColor="accent2" w:themeShade="BF"/>
-        </w:rPr>
-        <w:t>{</w:t>
-      </w:r>
-      <w:r>
-        <w:rPr>
-          <w:color w:val="BF4E14" w:themeColor="accent2" w:themeShade="BF"/>
-        </w:rPr>
-        <w:t xml:space="preserve"> </w:t>
-      </w:r>
-      <w:r>
-        <w:rPr>
-          <w:color w:val="BF4E14" w:themeColor="accent2" w:themeShade="BF"/>
-        </w:rPr>
-        <w:t>Espacio</w:t>
-      </w:r>
-      <w:proofErr w:type="gramEnd"/>
-      <w:r>
-        <w:rPr>
-          <w:color w:val="BF4E14" w:themeColor="accent2" w:themeShade="BF"/>
-        </w:rPr>
-        <w:t xml:space="preserve"> para que el usuario </w:t>
-      </w:r>
-      <w:proofErr w:type="gramStart"/>
-      <w:r>
-        <w:rPr>
-          <w:color w:val="BF4E14" w:themeColor="accent2" w:themeShade="BF"/>
-        </w:rPr>
-        <w:t>escriba</w:t>
-      </w:r>
-      <w:r>
-        <w:rPr>
-          <w:color w:val="BF4E14" w:themeColor="accent2" w:themeShade="BF"/>
-        </w:rPr>
-        <w:t xml:space="preserve"> </w:t>
-      </w:r>
-      <w:r>
-        <w:rPr>
-          <w:color w:val="BF4E14" w:themeColor="accent2" w:themeShade="BF"/>
-        </w:rPr>
-        <w:t>}</w:t>
-      </w:r>
-      <w:proofErr w:type="gramEnd"/>
-    </w:p>
-    <w:p>
-      <w:pPr>
-        <w:pStyle w:val="Prrafodelista"/>
-        <w:ind w:left="1440"/>
-        <w:rPr>
-          <w:color w:val="BF4E14" w:themeColor="accent2" w:themeShade="BF"/>
-        </w:rPr>
-      </w:pPr>
-      <w:r>
-        <w:rPr>
-          <w:color w:val="BF4E14" w:themeColor="accent2" w:themeShade="BF"/>
-        </w:rPr>
-        <w:t>Dificultades encontradas {Espacio para que el usuario escriba}</w:t>
-      </w:r>
-    </w:p>
-    <w:p>
-      <w:pPr>
-        <w:pStyle w:val="Prrafodelista"/>
-        <w:ind w:left="1440"/>
-        <w:rPr>
-          <w:color w:val="BF4E14" w:themeColor="accent2" w:themeShade="BF"/>
-        </w:rPr>
-      </w:pPr>
-      <w:r>
-        <w:rPr>
-          <w:color w:val="BF4E14" w:themeColor="accent2" w:themeShade="BF"/>
-        </w:rPr>
-        <w:t>**</w:t>
-      </w:r>
-      <w:proofErr w:type="spellStart"/>
-      <w:r>
-        <w:rPr>
-          <w:color w:val="BF4E14" w:themeColor="accent2" w:themeShade="BF"/>
-        </w:rPr>
-        <w:t>Aca</w:t>
-      </w:r>
-      <w:proofErr w:type="spellEnd"/>
-      <w:r>
-        <w:rPr>
-          <w:color w:val="BF4E14" w:themeColor="accent2" w:themeShade="BF"/>
-        </w:rPr>
-        <w:t xml:space="preserve"> el usuario no puede modificar</w:t>
-      </w:r>
-    </w:p>
-    <w:p>
-      <w:pPr>
-        <w:pStyle w:val="Prrafodelista"/>
-        <w:ind w:left="1440"/>
-        <w:rPr>
-          <w:color w:val="BF4E14" w:themeColor="accent2" w:themeShade="BF"/>
-        </w:rPr>
-      </w:pPr>
-      <w:r>
-        <w:rPr>
-          <w:color w:val="BF4E14" w:themeColor="accent2" w:themeShade="BF"/>
-        </w:rPr>
-        <w:t>Casos destacados:</w:t>
-      </w:r>
-      <w:r>
-        <w:rPr>
-          <w:color w:val="BF4E14" w:themeColor="accent2" w:themeShade="BF"/>
-        </w:rPr>
-        <w:br/>
-        <w:t xml:space="preserve">{tarjetas que muestren los casos destacados de ese mes </w:t>
-      </w:r>
-    </w:p>
-    <w:p>
-      <w:pPr>
-        <w:pStyle w:val="Prrafodelista"/>
-        <w:ind w:left="1440"/>
-        <w:rPr>
-          <w:color w:val="BF4E14" w:themeColor="accent2" w:themeShade="BF"/>
-        </w:rPr>
-      </w:pPr>
-      <w:r>
-        <w:rPr>
-          <w:color w:val="BF4E14" w:themeColor="accent2" w:themeShade="BF"/>
-        </w:rPr>
-        <w:t>**</w:t>
-      </w:r>
-    </w:p>
-    <w:p>
-      <w:pPr>
-        <w:pStyle w:val="Prrafodelista"/>
-        <w:ind w:left="1440"/>
-        <w:rPr>
-          <w:color w:val="BF4E14" w:themeColor="accent2" w:themeShade="BF"/>
-        </w:rPr>
-      </w:pPr>
-      <w:r>
-        <w:rPr>
-          <w:color w:val="BF4E14" w:themeColor="accent2" w:themeShade="BF"/>
-        </w:rPr>
-        <w:t>{Espacio de comentarios para el usuario}</w:t>
-      </w:r>
-    </w:p>
-    <w:p>
-      <w:pPr>
-        <w:pStyle w:val="Prrafodelista"/>
-        <w:ind w:left="1440"/>
-      </w:pPr>
-    </w:p>
-    <w:p>
-      <w:pPr>
-        <w:pStyle w:val="Prrafodelista"/>
-        <w:numPr>
-          <w:ilvl w:val="1"/>
-          <w:numId w:val="7"/>
-        </w:numPr>
-      </w:pPr>
-      <w:r>
-        <w:t xml:space="preserve">Al hacer </w:t>
-      </w:r>
-      <w:proofErr w:type="spellStart"/>
-      <w:proofErr w:type="gramStart"/>
-      <w:r>
-        <w:t>click</w:t>
-      </w:r>
-      <w:proofErr w:type="spellEnd"/>
-      <w:proofErr w:type="gramEnd"/>
-      <w:r>
-        <w:t xml:space="preserve"> en generar reporte se debe de </w:t>
-      </w:r>
-      <w:r>
-        <w:t xml:space="preserve">tomar la prevista </w:t>
-      </w:r>
-      <w:r>
-        <w:t xml:space="preserve">y se descargara un </w:t>
-      </w:r>
-      <w:proofErr w:type="spellStart"/>
-      <w:r>
-        <w:t>pdf</w:t>
-      </w:r>
-      <w:proofErr w:type="spellEnd"/>
-      <w:r>
-        <w:t xml:space="preserve"> automáticamente </w:t>
-      </w:r>
-    </w:p>
-    <w:p>
-      <w:pPr>
-        <w:pStyle w:val="Prrafodelista"/>
-        <w:numPr>
-          <w:ilvl w:val="0"/>
-          <w:numId w:val="7"/>
-        </w:numPr>
-      </w:pPr>
-      <w:r>
-        <w:t>AGENDA</w:t>
-      </w:r>
-    </w:p>
-    <w:p>
-      <w:pPr>
-        <w:pStyle w:val="Prrafodelista"/>
-        <w:numPr>
-          <w:ilvl w:val="1"/>
-          <w:numId w:val="7"/>
-        </w:numPr>
-      </w:pPr>
-      <w:r>
-        <w:t xml:space="preserve">Se pondrá un calendario al costado derecho en el cual se verá el mes, el año y los días de el mes </w:t>
-      </w:r>
-    </w:p>
-    <w:p>
-      <w:pPr>
-        <w:pStyle w:val="Prrafodelista"/>
-        <w:numPr>
-          <w:ilvl w:val="1"/>
-          <w:numId w:val="7"/>
-        </w:numPr>
-      </w:pPr>
-      <w:r>
-        <w:t xml:space="preserve">Se tendrá un icono en el cual al hacer </w:t>
-      </w:r>
-      <w:proofErr w:type="spellStart"/>
-      <w:proofErr w:type="gramStart"/>
-      <w:r>
-        <w:t>click</w:t>
-      </w:r>
-      <w:proofErr w:type="spellEnd"/>
-      <w:proofErr w:type="gramEnd"/>
-      <w:r>
-        <w:t xml:space="preserve"> se </w:t>
-      </w:r>
-      <w:proofErr w:type="gramStart"/>
-      <w:r>
-        <w:t>desplegara</w:t>
-      </w:r>
-      <w:proofErr w:type="gramEnd"/>
-      <w:r>
-        <w:t xml:space="preserve"> un formulario en el cual se pedirá un paciente registrado al elegirlo se </w:t>
-      </w:r>
-      <w:proofErr w:type="gramStart"/>
-      <w:r>
-        <w:t>mostraran</w:t>
-      </w:r>
-      <w:proofErr w:type="gramEnd"/>
-      <w:r>
-        <w:t xml:space="preserve"> las enfermedades que padece y si es diabético o no y la información relacionada, el motivo de la consulta, la hora y la fecha</w:t>
-      </w:r>
-      <w:r>
-        <w:t>, si la cita es grupal se puede indicar y también se puede agregar a la segunda persona</w:t>
-      </w:r>
-      <w:r>
-        <w:t>.</w:t>
-      </w:r>
-    </w:p>
-    <w:p>
-      <w:pPr>
-        <w:pStyle w:val="Prrafodelista"/>
-        <w:numPr>
-          <w:ilvl w:val="1"/>
-          <w:numId w:val="7"/>
-        </w:numPr>
-      </w:pPr>
-      <w:r>
-        <w:t xml:space="preserve">Al hacer </w:t>
-      </w:r>
-      <w:proofErr w:type="spellStart"/>
-      <w:proofErr w:type="gramStart"/>
-      <w:r>
-        <w:t>click</w:t>
-      </w:r>
-      <w:proofErr w:type="spellEnd"/>
-      <w:proofErr w:type="gramEnd"/>
-      <w:r>
-        <w:t xml:space="preserve"> en el dia y si hay una cita registrada se mostrara en estilo de una carta en el costado izquierdo y se tendrá la siguiente información: Nombre del paciente, Hora de la cita y el motivo, estas cartas se </w:t>
-      </w:r>
-      <w:proofErr w:type="gramStart"/>
-      <w:r>
-        <w:t>ordenaran</w:t>
-      </w:r>
-      <w:proofErr w:type="gramEnd"/>
-      <w:r>
-        <w:t xml:space="preserve"> desde la que tenga la hora </w:t>
-      </w:r>
-      <w:proofErr w:type="spellStart"/>
-      <w:r>
-        <w:t>mas</w:t>
-      </w:r>
-      <w:proofErr w:type="spellEnd"/>
-      <w:r>
-        <w:t xml:space="preserve"> temprana hasta la </w:t>
-      </w:r>
-      <w:proofErr w:type="spellStart"/>
-      <w:r>
-        <w:t>mas</w:t>
-      </w:r>
-      <w:proofErr w:type="spellEnd"/>
-      <w:r>
-        <w:t xml:space="preserve"> </w:t>
-      </w:r>
-      <w:proofErr w:type="spellStart"/>
-      <w:r>
-        <w:t>tardia</w:t>
-      </w:r>
-      <w:proofErr w:type="spellEnd"/>
-      <w:r>
-        <w:t xml:space="preserve">. </w:t>
-      </w:r>
-    </w:p>
-    <w:p>
-      <w:pPr>
-        <w:pStyle w:val="Prrafodelista"/>
-        <w:numPr>
-          <w:ilvl w:val="1"/>
-          <w:numId w:val="7"/>
-        </w:numPr>
-      </w:pPr>
-      <w:r>
-        <w:lastRenderedPageBreak/>
-        <w:t xml:space="preserve">Al hacer </w:t>
-      </w:r>
-      <w:proofErr w:type="spellStart"/>
-      <w:r>
-        <w:t>click</w:t>
-      </w:r>
-      <w:proofErr w:type="spellEnd"/>
-      <w:r>
-        <w:t xml:space="preserve"> en una de estas citas se dará la opción de marcarla como completa</w:t>
-      </w:r>
-      <w:r>
-        <w:t xml:space="preserve"> (Al hacer esto se cierra la cita y no se puede editar</w:t>
-      </w:r>
-      <w:r>
-        <w:t xml:space="preserve"> a no ser que se haya marcado como ausencia ahí </w:t>
-      </w:r>
-      <w:proofErr w:type="spellStart"/>
-      <w:r>
-        <w:t>si</w:t>
-      </w:r>
-      <w:proofErr w:type="spellEnd"/>
-      <w:r>
-        <w:t xml:space="preserve"> se puede modificar para justificar</w:t>
-      </w:r>
-      <w:r>
-        <w:t>)</w:t>
-      </w:r>
-      <w:r>
-        <w:t xml:space="preserve">, como si hay una ausencia (Esta se puede justificar </w:t>
-      </w:r>
-      <w:proofErr w:type="spellStart"/>
-      <w:r>
-        <w:t>mas</w:t>
-      </w:r>
-      <w:proofErr w:type="spellEnd"/>
-      <w:r>
-        <w:t xml:space="preserve"> adelante), nombre de la persona </w:t>
-      </w:r>
-      <w:proofErr w:type="spellStart"/>
-      <w:r>
-        <w:t>logeada</w:t>
-      </w:r>
-      <w:proofErr w:type="spellEnd"/>
-      <w:r>
-        <w:t xml:space="preserve">, y se dan varias casillas que se pueden seleccionar </w:t>
-      </w:r>
-      <w:proofErr w:type="spellStart"/>
-      <w:r>
-        <w:t>mas</w:t>
-      </w:r>
-      <w:proofErr w:type="spellEnd"/>
-      <w:r>
-        <w:t xml:space="preserve"> de una (</w:t>
-      </w:r>
-      <w:proofErr w:type="spellStart"/>
-      <w:r>
-        <w:t>Electroterapia,Ejercicio</w:t>
-      </w:r>
-      <w:proofErr w:type="spellEnd"/>
-      <w:r>
-        <w:t xml:space="preserve"> </w:t>
-      </w:r>
-      <w:proofErr w:type="spellStart"/>
-      <w:r>
-        <w:t>Terapeutico</w:t>
-      </w:r>
-      <w:proofErr w:type="spellEnd"/>
-      <w:r>
-        <w:t xml:space="preserve">, Ejercicio Terapias Cognitivas PAM con DC), también se dará un botón para mostrar el historial clínico registrado, </w:t>
-      </w:r>
-      <w:r>
-        <w:t xml:space="preserve">además de que se podrán anotar los siguientes datos: donde duele, porque se hizo la cita, la razón de la consulta, Terapia realizada (Puede ser mas de una y se habilitan los campos si se hace </w:t>
-      </w:r>
-      <w:proofErr w:type="spellStart"/>
-      <w:r>
-        <w:t>click</w:t>
-      </w:r>
-      <w:proofErr w:type="spellEnd"/>
-      <w:r>
-        <w:t xml:space="preserve"> en un icono), procedimiento, signos vitales (Pulso (Numero </w:t>
-      </w:r>
-      <w:proofErr w:type="spellStart"/>
-      <w:r>
-        <w:t>bpm</w:t>
-      </w:r>
-      <w:proofErr w:type="spellEnd"/>
-      <w:r>
-        <w:t>), Oxigeno (Numero SpO2)), medidas (Peso (Numero kg), Altura (</w:t>
-      </w:r>
-      <w:proofErr w:type="spellStart"/>
-      <w:r>
-        <w:t>numero</w:t>
-      </w:r>
-      <w:proofErr w:type="spellEnd"/>
-      <w:r>
-        <w:t xml:space="preserve"> cm)), </w:t>
-      </w:r>
-      <w:proofErr w:type="spellStart"/>
-      <w:r>
-        <w:t>Presion</w:t>
-      </w:r>
-      <w:proofErr w:type="spellEnd"/>
-      <w:r>
-        <w:t xml:space="preserve"> Arterial(</w:t>
-      </w:r>
-      <w:proofErr w:type="spellStart"/>
-      <w:r>
-        <w:t>Sistolica</w:t>
-      </w:r>
-      <w:proofErr w:type="spellEnd"/>
-      <w:r>
-        <w:t>(</w:t>
-      </w:r>
-      <w:proofErr w:type="spellStart"/>
-      <w:r>
-        <w:t>numero</w:t>
-      </w:r>
-      <w:proofErr w:type="spellEnd"/>
-      <w:r>
-        <w:t xml:space="preserve"> </w:t>
-      </w:r>
-      <w:proofErr w:type="spellStart"/>
-      <w:r>
-        <w:t>mmHg</w:t>
-      </w:r>
-      <w:proofErr w:type="spellEnd"/>
-      <w:r>
-        <w:t>),</w:t>
-      </w:r>
-      <w:proofErr w:type="spellStart"/>
-      <w:r>
-        <w:t>Diastolica</w:t>
-      </w:r>
-      <w:proofErr w:type="spellEnd"/>
-      <w:r>
-        <w:t>(</w:t>
-      </w:r>
-      <w:proofErr w:type="spellStart"/>
-      <w:r>
-        <w:t>numero</w:t>
-      </w:r>
-      <w:proofErr w:type="spellEnd"/>
-      <w:r>
-        <w:t xml:space="preserve"> </w:t>
-      </w:r>
-      <w:proofErr w:type="spellStart"/>
-      <w:r>
-        <w:t>mmHg</w:t>
-      </w:r>
-      <w:proofErr w:type="spellEnd"/>
-      <w:r>
-        <w:t>))</w:t>
-      </w:r>
-    </w:p>
-    <w:p>
-      <w:pPr>
-        <w:pStyle w:val="Prrafodelista"/>
-        <w:numPr>
-          <w:ilvl w:val="0"/>
-          <w:numId w:val="7"/>
-        </w:numPr>
-      </w:pPr>
-      <w:r>
-        <w:t>TEST EVALUATIVOS</w:t>
-      </w:r>
-    </w:p>
-    <w:p>
-      <w:pPr>
-        <w:pStyle w:val="Prrafodelista"/>
-        <w:numPr>
-          <w:ilvl w:val="1"/>
-          <w:numId w:val="7"/>
-        </w:numPr>
-      </w:pPr>
-      <w:r>
-        <w:t xml:space="preserve">Se </w:t>
-      </w:r>
-      <w:proofErr w:type="gramStart"/>
-      <w:r>
-        <w:t>presentara</w:t>
-      </w:r>
-      <w:proofErr w:type="gramEnd"/>
-      <w:r>
-        <w:t xml:space="preserve"> una sección en donde se debe escoger al paciente y luego escoger </w:t>
-      </w:r>
-      <w:r>
-        <w:t>la prueba</w:t>
-      </w:r>
-      <w:r>
-        <w:t xml:space="preserve"> a realizar </w:t>
-      </w:r>
-    </w:p>
-    <w:p>
-      <w:pPr>
-        <w:pStyle w:val="Prrafodelista"/>
-        <w:numPr>
-          <w:ilvl w:val="0"/>
-          <w:numId w:val="7"/>
-        </w:numPr>
-      </w:pPr>
-      <w:r>
-        <w:t>CASOS ESPECIALES</w:t>
-      </w:r>
-    </w:p>
-    <w:p>
-      <w:pPr>
-        <w:pStyle w:val="Prrafodelista"/>
-        <w:numPr>
-          <w:ilvl w:val="1"/>
-          <w:numId w:val="7"/>
-        </w:numPr>
-      </w:pPr>
-      <w:r>
-        <w:t xml:space="preserve">Al abrir se vera todos los casos se vera nombre del paciente, </w:t>
-      </w:r>
-      <w:proofErr w:type="spellStart"/>
-      <w:r>
-        <w:t>titulo</w:t>
-      </w:r>
-      <w:proofErr w:type="spellEnd"/>
-      <w:r>
-        <w:t xml:space="preserve"> del caso, comentario y fecha </w:t>
-      </w:r>
-    </w:p>
-    <w:p>
-      <w:pPr>
-        <w:pStyle w:val="Prrafodelista"/>
-        <w:numPr>
-          <w:ilvl w:val="1"/>
-          <w:numId w:val="7"/>
-        </w:numPr>
-      </w:pPr>
-      <w:r>
-        <w:t>Se tendrá un buscador para buscar por paciente</w:t>
-      </w:r>
-    </w:p>
-    <w:p>
-      <w:pPr>
-        <w:pStyle w:val="Prrafodelista"/>
-        <w:numPr>
-          <w:ilvl w:val="1"/>
-          <w:numId w:val="7"/>
-        </w:numPr>
-      </w:pPr>
-      <w:r>
-        <w:t xml:space="preserve">Se tendrá un apartado para generar un caso que pedirá seleccionar al paciente, un texto a grandes rastros que </w:t>
-      </w:r>
-      <w:proofErr w:type="spellStart"/>
-      <w:r>
-        <w:t>dira</w:t>
-      </w:r>
-      <w:proofErr w:type="spellEnd"/>
-      <w:r>
-        <w:t xml:space="preserve"> que fue lo que paso, un espacio de texto para decir que sucedió y como y se autogenerara la fecha a la hora de hacer </w:t>
-      </w:r>
-      <w:proofErr w:type="spellStart"/>
-      <w:proofErr w:type="gramStart"/>
-      <w:r>
-        <w:t>click</w:t>
-      </w:r>
-      <w:proofErr w:type="spellEnd"/>
-      <w:proofErr w:type="gramEnd"/>
-      <w:r>
-        <w:t xml:space="preserve"> en el botón</w:t>
-      </w:r>
-    </w:p>
-    <w:p>
-      <w:r>
+    </w:p>
+    <w:p/>
+    <w:p>
+      <w:pPr>
         <w:rPr>
           <w:b/>
           <w:bCs/>
           <w:sz w:val="44"/>
           <w:szCs w:val="44"/>
         </w:rPr>
-        <w:t>Requisitos No Funcionales</w:t>
-      </w:r>
-      <w:r>
-        <w:t xml:space="preserve"> </w:t>
-      </w:r>
-    </w:p>
-    <w:p>
-      <w:r>
-        <w:t>Son los criterios de calidad y rendimiento. Por ejemplo: "El sistema debe soportar 50 usuarios concurrentes sin degradar el rendimiento" o "La página debe cargar en menos de 2 segundos"</w:t>
-      </w:r>
-    </w:p>
-    <w:p/>
-    <w:p>
-      <w:pPr>
+      </w:pPr>
+      <w:r>
         <w:rPr>
           <w:b/>
           <w:bCs/>
           <w:sz w:val="44"/>
           <w:szCs w:val="44"/>
         </w:rPr>
-      </w:pPr>
-      <w:r>
+        <w:t>Elección de la Metodología de Desarrollo</w:t>
+      </w:r>
+    </w:p>
+    <w:p>
+      <w:r>
+        <w:t xml:space="preserve">Se </w:t>
+      </w:r>
+      <w:proofErr w:type="spellStart"/>
+      <w:r>
+        <w:t>elegira</w:t>
+      </w:r>
+      <w:proofErr w:type="spellEnd"/>
+      <w:r>
+        <w:t xml:space="preserve"> el </w:t>
+      </w:r>
+      <w:proofErr w:type="gramStart"/>
+      <w:r>
+        <w:t>método cascada</w:t>
+      </w:r>
+      <w:proofErr w:type="gramEnd"/>
+      <w:r>
+        <w:t xml:space="preserve"> dado que los requerimientos son muy claros y no van a cambiar dado que el cliente ya mostro su total aprobación a los requerimientos</w:t>
+      </w:r>
+    </w:p>
+    <w:p>
+      <w:pPr>
         <w:rPr>
           <w:b/>
           <w:bCs/>
           <w:sz w:val="44"/>
           <w:szCs w:val="44"/>
         </w:rPr>
-        <w:t>Elección de la Metodología de Desarrollo</w:t>
-      </w:r>
-    </w:p>
-    <w:p>
-      <w:r>
-        <w:t xml:space="preserve">Se </w:t>
-      </w:r>
-      <w:proofErr w:type="spellStart"/>
-      <w:r>
-        <w:t>elegira</w:t>
-      </w:r>
-      <w:proofErr w:type="spellEnd"/>
-      <w:r>
-        <w:t xml:space="preserve"> el </w:t>
-      </w:r>
-      <w:proofErr w:type="gramStart"/>
-      <w:r>
-        <w:t>método cascada</w:t>
-      </w:r>
-      <w:proofErr w:type="gramEnd"/>
-      <w:r>
-        <w:t xml:space="preserve"> dado que los requerimientos son muy claros y no van a cambiar dado que el cliente ya mostro su total aprobación a los requerimientos</w:t>
-      </w:r>
-    </w:p>
-    <w:p>
-      <w:pPr>
+      </w:pPr>
+      <w:r>
         <w:rPr>
           <w:b/>
           <w:bCs/>
           <w:sz w:val="44"/>
           <w:szCs w:val="44"/>
         </w:rPr>
-      </w:pPr>
-      <w:r>
+        <w:t xml:space="preserve">Planificación del Proyecto (Project Plan) </w:t>
+      </w:r>
+    </w:p>
+    <w:p>
+      <w:pPr>
+        <w:rPr>
+          <w:b/>
+          <w:bCs/>
+        </w:rPr>
+      </w:pPr>
+      <w:r>
+        <w:rPr>
+          <w:b/>
+          <w:bCs/>
+        </w:rPr>
+        <w:t>Plan de Proyecto: Gestión de Terapias - Centro Diurno Francisca Valerio</w:t>
+      </w:r>
+    </w:p>
+    <w:p>
+      <w:pPr>
+        <w:rPr>
+          <w:b/>
+          <w:bCs/>
+        </w:rPr>
+      </w:pPr>
+      <w:r>
+        <w:rPr>
+          <w:b/>
+          <w:bCs/>
+        </w:rPr>
+        <w:lastRenderedPageBreak/>
+        <w:t>Estudiante: Jason Reynaldo Orozco Ruiz</w:t>
+      </w:r>
+    </w:p>
+    <w:p>
+      <w:pPr>
+        <w:rPr>
+          <w:b/>
+          <w:bCs/>
+        </w:rPr>
+      </w:pPr>
+      <w:proofErr w:type="gramStart"/>
+      <w:r>
+        <w:rPr>
+          <w:b/>
+          <w:bCs/>
+        </w:rPr>
+        <w:t>Total</w:t>
+      </w:r>
+      <w:proofErr w:type="gramEnd"/>
+      <w:r>
+        <w:rPr>
+          <w:b/>
+          <w:bCs/>
+        </w:rPr>
+        <w:t xml:space="preserve"> de Horas: 150</w:t>
+      </w:r>
+    </w:p>
+    <w:p>
+      <w:pPr>
+        <w:rPr>
+          <w:b/>
+          <w:bCs/>
+        </w:rPr>
+      </w:pPr>
+      <w:r>
+        <w:rPr>
+          <w:b/>
+          <w:bCs/>
+        </w:rPr>
+        <w:t>Metodología: Cascada</w:t>
+      </w:r>
+    </w:p>
+    <w:p>
+      <w:pPr>
+        <w:rPr>
+          <w:b/>
+          <w:bCs/>
+        </w:rPr>
+      </w:pPr>
+      <w:r>
+        <w:rPr>
+          <w:b/>
+          <w:bCs/>
+        </w:rPr>
+        <w:t>Fase 1: Planificación y Análisis (Total: 12 Horas)</w:t>
+      </w:r>
+    </w:p>
+    <w:p>
+      <w:pPr>
+        <w:rPr>
+          <w:b/>
+          <w:bCs/>
+        </w:rPr>
+      </w:pPr>
+      <w:r>
+        <w:rPr>
+          <w:b/>
+          <w:bCs/>
+        </w:rPr>
+        <w:t>|</w:t>
+      </w:r>
+    </w:p>
+    <w:p>
+      <w:pPr>
+        <w:rPr>
+          <w:b/>
+          <w:bCs/>
+        </w:rPr>
+      </w:pPr>
+      <w:r>
+        <w:rPr>
+          <w:b/>
+          <w:bCs/>
+        </w:rPr>
+        <w:t>| Tarea | Descripción | Horas Estimadas |</w:t>
+      </w:r>
+    </w:p>
+    <w:p>
+      <w:pPr>
+        <w:rPr>
+          <w:b/>
+          <w:bCs/>
+        </w:rPr>
+      </w:pPr>
+      <w:r>
+        <w:rPr>
+          <w:b/>
+          <w:bCs/>
+        </w:rPr>
+        <w:t>| 1.1. Planificación Inicial | Ajuste y desglose del cronograma de actividades. Definición de entregables y configuración del entorno de trabajo inicial (control de versiones Git, carpetas de proyecto). | 6 |</w:t>
+      </w:r>
+    </w:p>
+    <w:p>
+      <w:pPr>
+        <w:rPr>
+          <w:b/>
+          <w:bCs/>
+        </w:rPr>
+      </w:pPr>
+      <w:r>
+        <w:rPr>
+          <w:b/>
+          <w:bCs/>
+        </w:rPr>
+        <w:t>| 1.2. Refinamiento de Requerimientos | Revisión final de los requerimientos detallados con el supervisor para confirmar prioridades. Aclaración de dudas sobre los campos específicos del CRUD de pacientes y el formato de reportes. | 6 |</w:t>
+      </w:r>
+    </w:p>
+    <w:p>
+      <w:pPr>
+        <w:rPr>
+          <w:b/>
+          <w:bCs/>
+        </w:rPr>
+      </w:pPr>
+      <w:r>
+        <w:rPr>
+          <w:b/>
+          <w:bCs/>
+        </w:rPr>
+        <w:t>Fase 2: Diseño del Sistema (Total: 30 Horas)</w:t>
+      </w:r>
+    </w:p>
+    <w:p>
+      <w:pPr>
+        <w:rPr>
+          <w:b/>
+          <w:bCs/>
+        </w:rPr>
+      </w:pPr>
+      <w:r>
+        <w:rPr>
+          <w:b/>
+          <w:bCs/>
+        </w:rPr>
+        <w:t>| Tarea | Descripción | Horas Estimadas |</w:t>
+      </w:r>
+    </w:p>
+    <w:p>
+      <w:pPr>
+        <w:rPr>
+          <w:b/>
+          <w:bCs/>
+        </w:rPr>
+      </w:pPr>
+      <w:r>
+        <w:rPr>
+          <w:b/>
+          <w:bCs/>
+        </w:rPr>
+        <w:t>| 2.1. Diseño de la Base de Datos | Creación del diagrama Entidad-Relación. Definición de tablas, campos, tipos de datos y relaciones (Usuarios, Pacientes, Citas, Encargados, Notas, etc.). Escritura de los scripts SQL para la creación de la base de datos. | 14 |</w:t>
+      </w:r>
+    </w:p>
+    <w:p>
+      <w:pPr>
+        <w:rPr>
+          <w:b/>
+          <w:bCs/>
+        </w:rPr>
+      </w:pPr>
+      <w:r>
+        <w:rPr>
+          <w:b/>
+          <w:bCs/>
+        </w:rPr>
+        <w:t xml:space="preserve">| 2.2. Diseño de Arquitectura | Definición de la estructura del proyecto en Django y </w:t>
+      </w:r>
+      <w:proofErr w:type="spellStart"/>
+      <w:r>
+        <w:rPr>
+          <w:b/>
+          <w:bCs/>
+        </w:rPr>
+        <w:t>React</w:t>
+      </w:r>
+      <w:proofErr w:type="spellEnd"/>
+      <w:r>
+        <w:rPr>
+          <w:b/>
+          <w:bCs/>
+        </w:rPr>
+        <w:t xml:space="preserve">. Diseño de la API REST para la comunicación entre el </w:t>
+      </w:r>
+      <w:proofErr w:type="spellStart"/>
+      <w:r>
+        <w:rPr>
+          <w:b/>
+          <w:bCs/>
+        </w:rPr>
+        <w:t>backend</w:t>
+      </w:r>
+      <w:proofErr w:type="spellEnd"/>
+      <w:r>
+        <w:rPr>
+          <w:b/>
+          <w:bCs/>
+        </w:rPr>
+        <w:t xml:space="preserve"> y el </w:t>
+      </w:r>
+      <w:proofErr w:type="spellStart"/>
+      <w:r>
+        <w:rPr>
+          <w:b/>
+          <w:bCs/>
+        </w:rPr>
+        <w:t>frontend</w:t>
+      </w:r>
+      <w:proofErr w:type="spellEnd"/>
+      <w:r>
+        <w:rPr>
+          <w:b/>
+          <w:bCs/>
+        </w:rPr>
+        <w:t xml:space="preserve">. Planificación de los componentes principales en </w:t>
+      </w:r>
+      <w:proofErr w:type="spellStart"/>
+      <w:r>
+        <w:rPr>
+          <w:b/>
+          <w:bCs/>
+        </w:rPr>
+        <w:t>React</w:t>
+      </w:r>
+      <w:proofErr w:type="spellEnd"/>
+      <w:r>
+        <w:rPr>
+          <w:b/>
+          <w:bCs/>
+        </w:rPr>
+        <w:t>. Configuración inicial de Docker (</w:t>
+      </w:r>
+      <w:proofErr w:type="spellStart"/>
+      <w:r>
+        <w:rPr>
+          <w:b/>
+          <w:bCs/>
+        </w:rPr>
+        <w:t>Dockerfile</w:t>
+      </w:r>
+      <w:proofErr w:type="spellEnd"/>
+      <w:r>
+        <w:rPr>
+          <w:b/>
+          <w:bCs/>
+        </w:rPr>
+        <w:t xml:space="preserve">, </w:t>
+      </w:r>
+      <w:proofErr w:type="spellStart"/>
+      <w:r>
+        <w:rPr>
+          <w:b/>
+          <w:bCs/>
+        </w:rPr>
+        <w:t>docker-compose.yml</w:t>
+      </w:r>
+      <w:proofErr w:type="spellEnd"/>
+      <w:r>
+        <w:rPr>
+          <w:b/>
+          <w:bCs/>
+        </w:rPr>
+        <w:t>). | 16 |</w:t>
+      </w:r>
+    </w:p>
+    <w:p>
+      <w:pPr>
+        <w:rPr>
+          <w:b/>
+          <w:bCs/>
+        </w:rPr>
+      </w:pPr>
+      <w:r>
+        <w:rPr>
+          <w:b/>
+          <w:bCs/>
+        </w:rPr>
+        <w:t>Fase 3: Desarrollo (Total: 78 Horas)</w:t>
+      </w:r>
+    </w:p>
+    <w:p>
+      <w:pPr>
+        <w:rPr>
+          <w:b/>
+          <w:bCs/>
+        </w:rPr>
+      </w:pPr>
+      <w:r>
+        <w:rPr>
+          <w:b/>
+          <w:bCs/>
+        </w:rPr>
+        <w:t xml:space="preserve">Este es el núcleo del proyecto. Se divide en </w:t>
+      </w:r>
+      <w:proofErr w:type="spellStart"/>
+      <w:r>
+        <w:rPr>
+          <w:b/>
+          <w:bCs/>
+        </w:rPr>
+        <w:t>sub-módulos</w:t>
+      </w:r>
+      <w:proofErr w:type="spellEnd"/>
+      <w:r>
+        <w:rPr>
+          <w:b/>
+          <w:bCs/>
+        </w:rPr>
+        <w:t xml:space="preserve"> priorizados según </w:t>
+      </w:r>
+      <w:proofErr w:type="spellStart"/>
+      <w:r>
+        <w:rPr>
+          <w:b/>
+          <w:bCs/>
+        </w:rPr>
+        <w:t>MoSCoW</w:t>
+      </w:r>
+      <w:proofErr w:type="spellEnd"/>
+      <w:r>
+        <w:rPr>
+          <w:b/>
+          <w:bCs/>
+        </w:rPr>
+        <w:t>.</w:t>
+      </w:r>
+    </w:p>
+    <w:p>
+      <w:pPr>
+        <w:rPr>
+          <w:b/>
+          <w:bCs/>
+        </w:rPr>
+      </w:pPr>
+      <w:r>
+        <w:rPr>
+          <w:b/>
+          <w:bCs/>
+        </w:rPr>
+        <w:t>| Tarea | Módulo | Descripción | Horas Estimadas |</w:t>
+      </w:r>
+    </w:p>
+    <w:p>
+      <w:pPr>
+        <w:rPr>
+          <w:b/>
+          <w:bCs/>
+        </w:rPr>
+      </w:pPr>
+      <w:r>
+        <w:rPr>
+          <w:b/>
+          <w:bCs/>
+        </w:rPr>
+        <w:t xml:space="preserve">| 3.1. Configuración del Entorno | Montaje del proyecto base en Django y </w:t>
+      </w:r>
+      <w:proofErr w:type="spellStart"/>
+      <w:r>
+        <w:rPr>
+          <w:b/>
+          <w:bCs/>
+        </w:rPr>
+        <w:t>React</w:t>
+      </w:r>
+      <w:proofErr w:type="spellEnd"/>
+      <w:r>
+        <w:rPr>
+          <w:b/>
+          <w:bCs/>
+        </w:rPr>
+        <w:t>. Conexión a la base de datos. Creación de la estructura de carpetas y archivos inicial. | 8 | |</w:t>
+      </w:r>
+    </w:p>
+    <w:p>
+      <w:pPr>
+        <w:rPr>
+          <w:b/>
+          <w:bCs/>
+        </w:rPr>
+      </w:pPr>
+      <w:r>
+        <w:rPr>
+          <w:b/>
+          <w:bCs/>
+        </w:rPr>
+        <w:lastRenderedPageBreak/>
+        <w:t xml:space="preserve">| 3.2. Autenticación y Usuarios (S) | Creación de modelos de usuario y roles. Implementación de </w:t>
+      </w:r>
+      <w:proofErr w:type="spellStart"/>
+      <w:r>
+        <w:rPr>
+          <w:b/>
+          <w:bCs/>
+        </w:rPr>
+        <w:t>login</w:t>
+      </w:r>
+      <w:proofErr w:type="spellEnd"/>
+      <w:r>
+        <w:rPr>
+          <w:b/>
+          <w:bCs/>
+        </w:rPr>
+        <w:t xml:space="preserve">, </w:t>
+      </w:r>
+      <w:proofErr w:type="spellStart"/>
+      <w:r>
+        <w:rPr>
+          <w:b/>
+          <w:bCs/>
+        </w:rPr>
+        <w:t>logout</w:t>
+      </w:r>
+      <w:proofErr w:type="spellEnd"/>
+      <w:r>
+        <w:rPr>
+          <w:b/>
+          <w:bCs/>
+        </w:rPr>
+        <w:t>, y protección de rutas. | 12 | |</w:t>
+      </w:r>
+    </w:p>
+    <w:p>
+      <w:pPr>
+        <w:rPr>
+          <w:b/>
+          <w:bCs/>
+        </w:rPr>
+      </w:pPr>
+      <w:r>
+        <w:rPr>
+          <w:b/>
+          <w:bCs/>
+        </w:rPr>
+        <w:t>| 3.3. Gestión de Pacientes (M) | Desarrollo del CRUD completo para pacientes. Incluye el formulario con todos los campos detallados, la vista de lista, la búsqueda (S) y el perfil detallado. | 22 | |</w:t>
+      </w:r>
+    </w:p>
+    <w:p>
+      <w:pPr>
+        <w:rPr>
+          <w:b/>
+          <w:bCs/>
+        </w:rPr>
+      </w:pPr>
+      <w:r>
+        <w:rPr>
+          <w:b/>
+          <w:bCs/>
+        </w:rPr>
+        <w:t>| 3.4. Gestión de Citas (M) | Creación del formulario para agendar citas, vinculación con pacientes, y lógica para marcar estados (completa, ausencia). | 16 | |</w:t>
+      </w:r>
+    </w:p>
+    <w:p>
+      <w:pPr>
+        <w:rPr>
+          <w:b/>
+          <w:bCs/>
+        </w:rPr>
+      </w:pPr>
+      <w:r>
+        <w:rPr>
+          <w:b/>
+          <w:bCs/>
+        </w:rPr>
+        <w:t xml:space="preserve">| 3.5. Agenda y Visualización (M) | Implementación del calendario en el </w:t>
+      </w:r>
+      <w:proofErr w:type="spellStart"/>
+      <w:r>
+        <w:rPr>
+          <w:b/>
+          <w:bCs/>
+        </w:rPr>
+        <w:t>frontend</w:t>
+      </w:r>
+      <w:proofErr w:type="spellEnd"/>
+      <w:r>
+        <w:rPr>
+          <w:b/>
+          <w:bCs/>
+        </w:rPr>
+        <w:t xml:space="preserve"> y la visualización de citas por día en formato de tarjetas. | 10 | |</w:t>
+      </w:r>
+    </w:p>
+    <w:p>
+      <w:pPr>
+        <w:rPr>
+          <w:b/>
+          <w:bCs/>
+        </w:rPr>
+      </w:pPr>
+      <w:r>
+        <w:rPr>
+          <w:b/>
+          <w:bCs/>
+        </w:rPr>
+        <w:t>| 3.6. Historial Clínico (S) | Implementación de la funcionalidad para añadir y ver notas de sesión en cada cita. | 10 | |</w:t>
+      </w:r>
+    </w:p>
+    <w:p>
+      <w:pPr>
+        <w:rPr>
+          <w:b/>
+          <w:bCs/>
+        </w:rPr>
+      </w:pPr>
+      <w:r>
+        <w:rPr>
+          <w:b/>
+          <w:bCs/>
+        </w:rPr>
+        <w:t>Fase 4: Pruebas y Ajustes (Total: 18 Horas)</w:t>
+      </w:r>
+    </w:p>
+    <w:p>
+      <w:pPr>
+        <w:rPr>
+          <w:b/>
+          <w:bCs/>
+        </w:rPr>
+      </w:pPr>
+      <w:r>
+        <w:rPr>
+          <w:b/>
+          <w:bCs/>
+        </w:rPr>
+        <w:t>| Tarea | Descripción | Horas Estimadas |</w:t>
+      </w:r>
+    </w:p>
+    <w:p>
+      <w:pPr>
+        <w:rPr>
+          <w:b/>
+          <w:bCs/>
+        </w:rPr>
+      </w:pPr>
+      <w:r>
+        <w:rPr>
+          <w:b/>
+          <w:bCs/>
+        </w:rPr>
+        <w:t xml:space="preserve">| 4.1. Pruebas Funcionales | Pruebas manuales de cada funcionalidad desarrollada: creación de pacientes, agendamiento de citas, </w:t>
+      </w:r>
+      <w:proofErr w:type="spellStart"/>
+      <w:r>
+        <w:rPr>
+          <w:b/>
+          <w:bCs/>
+        </w:rPr>
+        <w:t>login</w:t>
+      </w:r>
+      <w:proofErr w:type="spellEnd"/>
+      <w:r>
+        <w:rPr>
+          <w:b/>
+          <w:bCs/>
+        </w:rPr>
+        <w:t>, etc. Se verifica que todo funcione según los requerimientos. | 10 |</w:t>
+      </w:r>
+    </w:p>
+    <w:p>
+      <w:pPr>
+        <w:rPr>
+          <w:b/>
+          <w:bCs/>
+        </w:rPr>
+      </w:pPr>
+      <w:r>
+        <w:rPr>
+          <w:b/>
+          <w:bCs/>
+        </w:rPr>
+        <w:t>| 4.2. Corrección de Errores | Resolución de los bugs y errores encontrados durante la fase de pruebas funcionales. | 8 |</w:t>
+      </w:r>
+    </w:p>
+    <w:p>
+      <w:pPr>
+        <w:rPr>
+          <w:b/>
+          <w:bCs/>
+        </w:rPr>
+      </w:pPr>
+      <w:r>
+        <w:rPr>
+          <w:b/>
+          <w:bCs/>
+        </w:rPr>
+        <w:t>Fase 5: Implementación y Cierre (Total: 12 Horas)</w:t>
+      </w:r>
+    </w:p>
+    <w:p>
+      <w:pPr>
+        <w:rPr>
+          <w:b/>
+          <w:bCs/>
+        </w:rPr>
+      </w:pPr>
+      <w:r>
+        <w:rPr>
+          <w:b/>
+          <w:bCs/>
+        </w:rPr>
+        <w:t>| Tarea | Descripción | Horas Estimadas |</w:t>
+      </w:r>
+    </w:p>
+    <w:p>
+      <w:pPr>
+        <w:rPr>
+          <w:b/>
+          <w:bCs/>
+        </w:rPr>
+      </w:pPr>
+      <w:r>
+        <w:rPr>
+          <w:b/>
+          <w:bCs/>
+        </w:rPr>
+        <w:t>| 5.1. Despliegue Local | Preparación del entorno en la red local de la clínica y despliegue de la aplicación usando Docker. | 6 |</w:t>
+      </w:r>
+    </w:p>
+    <w:p>
+      <w:pPr>
+        <w:rPr>
+          <w:b/>
+          <w:bCs/>
+        </w:rPr>
+      </w:pPr>
+      <w:r>
+        <w:rPr>
+          <w:b/>
+          <w:bCs/>
+        </w:rPr>
+        <w:t>| 5.2. Documentación y Capacitación | Creación del manual de usuario final y realización de una sesión de capacitación con el personal del centro. | 6 |</w:t>
+      </w:r>
+    </w:p>
+    <w:p>
+      <w:pPr>
+        <w:rPr>
+          <w:b/>
+          <w:bCs/>
+        </w:rPr>
+      </w:pPr>
+      <w:proofErr w:type="gramStart"/>
+      <w:r>
+        <w:rPr>
+          <w:b/>
+          <w:bCs/>
+        </w:rPr>
+        <w:t>TOTAL</w:t>
+      </w:r>
+      <w:proofErr w:type="gramEnd"/>
+      <w:r>
+        <w:rPr>
+          <w:b/>
+          <w:bCs/>
+        </w:rPr>
+        <w:t xml:space="preserve"> GENERAL: 150 Horas</w:t>
+      </w:r>
+    </w:p>
+    <w:p/>
+    <w:p/>
+    <w:p>
+      <w:pPr>
         <w:rPr>
           <w:b/>
           <w:bCs/>
           <w:sz w:val="44"/>
           <w:szCs w:val="44"/>
         </w:rPr>
-        <w:lastRenderedPageBreak/>
-        <w:t xml:space="preserve">Planificación del Proyecto (Project Plan) </w:t>
-      </w:r>
-    </w:p>
-    <w:p>
-      <w:pPr>
-        <w:numPr>
-          <w:ilvl w:val="0"/>
-          <w:numId w:val="8"/>
-        </w:numPr>
-      </w:pPr>
-      <w:r>
-        <w:rPr>
-          <w:b/>
-          <w:bCs/>
-        </w:rPr>
-        <w:t>Establecer Hitos y Tareas:</w:t>
-      </w:r>
-      <w:r>
-        <w:t xml:space="preserve"> Desglosa el proyecto en tareas más pequeñas y manejables.</w:t>
-      </w:r>
-    </w:p>
-    <w:p>
-      <w:pPr>
-        <w:numPr>
-          <w:ilvl w:val="0"/>
-          <w:numId w:val="8"/>
-        </w:numPr>
-      </w:pPr>
-      <w:r>
-        <w:rPr>
-          <w:b/>
-          <w:bCs/>
-        </w:rPr>
-        <w:t>Crear un Cronograma:</w:t>
-      </w:r>
-      <w:r>
-        <w:t xml:space="preserve"> Usa herramientas como Trello, Jira, Asana o un simple diagrama de Gantt para visualizar el plan.</w:t>
-      </w:r>
-    </w:p>
-    <w:p/>
-    <w:p/>
-    <w:p>
-      <w:pPr>
+      </w:pPr>
+      <w:r>
         <w:rPr>
           <w:b/>
           <w:bCs/>
           <w:sz w:val="44"/>
           <w:szCs w:val="44"/>
         </w:rPr>
-      </w:pPr>
-      <w:r>
+        <w:t>Diseño de la Arquitectura del Software</w:t>
+      </w:r>
+    </w:p>
+    <w:p>
+      <w:pPr>
         <w:rPr>
           <w:b/>
           <w:bCs/>
           <w:sz w:val="44"/>
           <w:szCs w:val="44"/>
         </w:rPr>
-        <w:t>Diseño de la Arquitectura del Software</w:t>
-      </w:r>
-    </w:p>
-    <w:p>
-      <w:pPr>
+      </w:pPr>
+      <w:r>
+        <w:lastRenderedPageBreak/>
+        <w:t xml:space="preserve">Se elegirán los lenguajes de </w:t>
+      </w:r>
+      <w:proofErr w:type="spellStart"/>
+      <w:r>
+        <w:t>sql</w:t>
+      </w:r>
+      <w:proofErr w:type="spellEnd"/>
+      <w:r>
+        <w:t xml:space="preserve"> para la base de datos, Python para el </w:t>
+      </w:r>
+      <w:proofErr w:type="spellStart"/>
+      <w:r>
+        <w:t>backedn</w:t>
+      </w:r>
+      <w:proofErr w:type="spellEnd"/>
+      <w:r>
+        <w:t xml:space="preserve">, </w:t>
+      </w:r>
+      <w:proofErr w:type="spellStart"/>
+      <w:r>
+        <w:t>js</w:t>
+      </w:r>
+      <w:proofErr w:type="spellEnd"/>
+      <w:r>
+        <w:t xml:space="preserve"> para el </w:t>
+      </w:r>
+      <w:proofErr w:type="spellStart"/>
+      <w:r>
+        <w:t>frontend</w:t>
+      </w:r>
+      <w:proofErr w:type="spellEnd"/>
+      <w:r>
+        <w:t xml:space="preserve"> y los </w:t>
+      </w:r>
+      <w:proofErr w:type="spellStart"/>
+      <w:r>
+        <w:t>frameworks</w:t>
+      </w:r>
+      <w:proofErr w:type="spellEnd"/>
+      <w:r>
+        <w:t xml:space="preserve"> serán Django para apoyar el </w:t>
+      </w:r>
+      <w:proofErr w:type="spellStart"/>
+      <w:r>
+        <w:t>backend</w:t>
+      </w:r>
+      <w:proofErr w:type="spellEnd"/>
+      <w:r>
+        <w:t xml:space="preserve"> y </w:t>
+      </w:r>
+      <w:proofErr w:type="spellStart"/>
+      <w:r>
+        <w:t>React</w:t>
+      </w:r>
+      <w:proofErr w:type="spellEnd"/>
+      <w:r>
+        <w:t xml:space="preserve"> para construir el </w:t>
+      </w:r>
+      <w:proofErr w:type="spellStart"/>
+      <w:r>
+        <w:t>frontend</w:t>
+      </w:r>
+      <w:proofErr w:type="spellEnd"/>
+      <w:r>
+        <w:t>, además de usar Docker el cual nos dejara levantar el proyecto donde sea.</w:t>
+      </w:r>
+      <w:r>
+        <w:br/>
+      </w:r>
+      <w:r>
+        <w:br/>
+      </w:r>
+      <w:r>
         <w:rPr>
           <w:b/>
           <w:bCs/>
           <w:sz w:val="44"/>
           <w:szCs w:val="44"/>
         </w:rPr>
-      </w:pPr>
-      <w:r>
-        <w:t xml:space="preserve">Se elegirán los lenguajes de </w:t>
-      </w:r>
-      <w:proofErr w:type="spellStart"/>
-      <w:r>
-        <w:t>sql</w:t>
-      </w:r>
-      <w:proofErr w:type="spellEnd"/>
-      <w:r>
-        <w:t xml:space="preserve"> para la base de datos, Python para el </w:t>
-      </w:r>
-      <w:proofErr w:type="spellStart"/>
-      <w:r>
-        <w:t>backedn</w:t>
-      </w:r>
-      <w:proofErr w:type="spellEnd"/>
-      <w:r>
-        <w:t xml:space="preserve">, </w:t>
-      </w:r>
-      <w:proofErr w:type="spellStart"/>
-      <w:r>
-        <w:t>js</w:t>
-      </w:r>
-      <w:proofErr w:type="spellEnd"/>
-      <w:r>
-        <w:t xml:space="preserve"> para el </w:t>
-      </w:r>
-      <w:proofErr w:type="spellStart"/>
-      <w:r>
-        <w:t>frontend</w:t>
-      </w:r>
-      <w:proofErr w:type="spellEnd"/>
-      <w:r>
-        <w:t xml:space="preserve"> y los </w:t>
-      </w:r>
-      <w:proofErr w:type="spellStart"/>
-      <w:r>
-        <w:t>frameworks</w:t>
-      </w:r>
-      <w:proofErr w:type="spellEnd"/>
-      <w:r>
-        <w:t xml:space="preserve"> serán Django para apoyar el </w:t>
-      </w:r>
-      <w:proofErr w:type="spellStart"/>
-      <w:r>
-        <w:t>backend</w:t>
-      </w:r>
-      <w:proofErr w:type="spellEnd"/>
-      <w:r>
-        <w:t xml:space="preserve"> y </w:t>
-      </w:r>
-      <w:proofErr w:type="spellStart"/>
-      <w:r>
-        <w:t>React</w:t>
-      </w:r>
-      <w:proofErr w:type="spellEnd"/>
-      <w:r>
-        <w:t xml:space="preserve"> para construir el </w:t>
-      </w:r>
-      <w:proofErr w:type="spellStart"/>
-      <w:r>
-        <w:t>frontend</w:t>
-      </w:r>
-      <w:proofErr w:type="spellEnd"/>
-      <w:r>
-        <w:t>, además de usar Docker el cual nos dejara levantar el proyecto donde sea.</w:t>
-      </w:r>
-      <w:r>
-        <w:br/>
-      </w:r>
-      <w:r>
-        <w:br/>
-      </w:r>
-      <w:r>
+        <w:t>Diseño de la Base de Datos</w:t>
+      </w:r>
+    </w:p>
+    <w:p>
+      <w:pPr>
         <w:rPr>
           <w:b/>
           <w:bCs/>
           <w:sz w:val="44"/>
           <w:szCs w:val="44"/>
-        </w:rPr>
-        <w:t>Diseño de la Base de Datos</w:t>
+          <w:u w:val="single"/>
+        </w:rPr>
+      </w:pPr>
+      <w:r>
+        <w:rPr>
+          <w:b/>
+          <w:bCs/>
+          <w:noProof/>
+          <w:sz w:val="44"/>
+          <w:szCs w:val="44"/>
+        </w:rPr>
+        <w:drawing>
+          <wp:inline distT="0" distB="0" distL="0" distR="0" wp14:anchorId="75248DDD" wp14:editId="22042D1B">
+            <wp:extent cx="5600700" cy="3248025"/>
+            <wp:effectExtent l="0" t="0" r="0" b="9525"/>
+            <wp:docPr id="2147310918" name="Imagen 1"/>
+            <wp:cNvGraphicFramePr>
+              <a:graphicFrameLocks xmlns:a="http://schemas.openxmlformats.org/drawingml/2006/main" noChangeAspect="1"/>
+            </wp:cNvGraphicFramePr>
+            <a:graphic xmlns:a="http://schemas.openxmlformats.org/drawingml/2006/main">
+              <a:graphicData uri="http://schemas.openxmlformats.org/drawingml/2006/picture">
+                <pic:pic xmlns:pic="http://schemas.openxmlformats.org/drawingml/2006/picture">
+                  <pic:nvPicPr>
+                    <pic:cNvPr id="0" name="Picture 2"/>
+                    <pic:cNvPicPr>
+                      <a:picLocks noChangeAspect="1" noChangeArrowheads="1"/>
+                    </pic:cNvPicPr>
+                  </pic:nvPicPr>
+                  <pic:blipFill>
+                    <a:blip r:embed="rId5" cstate="print">
+                      <a:extLst>
+                        <a:ext uri="{28A0092B-C50C-407E-A947-70E740481C1C}">
+                          <a14:useLocalDpi xmlns:a14="http://schemas.microsoft.com/office/drawing/2010/main" val="0"/>
+                        </a:ext>
+                      </a:extLst>
+                    </a:blip>
+                    <a:srcRect/>
+                    <a:stretch>
+                      <a:fillRect/>
+                    </a:stretch>
+                  </pic:blipFill>
+                  <pic:spPr bwMode="auto">
+                    <a:xfrm>
+                      <a:off x="0" y="0"/>
+                      <a:ext cx="5600700" cy="3248025"/>
+                    </a:xfrm>
+                    <a:prstGeom prst="rect">
+                      <a:avLst/>
+                    </a:prstGeom>
+                    <a:noFill/>
+                    <a:ln>
+                      <a:noFill/>
+                    </a:ln>
+                  </pic:spPr>
+                </pic:pic>
+              </a:graphicData>
+            </a:graphic>
+          </wp:inline>
+        </w:drawing>
       </w:r>
     </w:p>
     <w:p>

</xml_diff>

<commit_message>
feat (pruebas): se añade la funcionalidad de la creacion de pruebas (examenes medicos)
</commit_message>
<xml_diff>
--- a/Requisitos Funcionales.docx
+++ b/Requisitos Funcionales.docx
@@ -10,58 +10,22 @@
           <w:sz w:val="44"/>
           <w:szCs w:val="44"/>
         </w:rPr>
-        <w:t xml:space="preserve">Requisitos Funcionales (Clasificación </w:t>
-      </w:r>
-      <w:proofErr w:type="spellStart"/>
-      <w:r>
-        <w:rPr>
-          <w:b/>
-          <w:bCs/>
-          <w:sz w:val="44"/>
-          <w:szCs w:val="44"/>
-        </w:rPr>
-        <w:t>MoSCoW</w:t>
-      </w:r>
-      <w:proofErr w:type="spellEnd"/>
-      <w:r>
-        <w:rPr>
-          <w:b/>
-          <w:bCs/>
-          <w:sz w:val="44"/>
-          <w:szCs w:val="44"/>
-        </w:rPr>
-        <w:t>)</w:t>
-      </w:r>
-    </w:p>
-    <w:p>
-      <w:pPr>
-        <w:rPr>
-          <w:b/>
-          <w:bCs/>
-        </w:rPr>
-      </w:pPr>
-      <w:r>
-        <w:rPr>
-          <w:b/>
-          <w:bCs/>
-        </w:rPr>
-        <w:t xml:space="preserve">M - </w:t>
-      </w:r>
-      <w:proofErr w:type="spellStart"/>
-      <w:r>
-        <w:rPr>
-          <w:b/>
-          <w:bCs/>
-        </w:rPr>
-        <w:t>Must-have</w:t>
-      </w:r>
-      <w:proofErr w:type="spellEnd"/>
-      <w:r>
-        <w:rPr>
-          <w:b/>
-          <w:bCs/>
-        </w:rPr>
-        <w:t xml:space="preserve"> (Indispensable para la v1.0)</w:t>
+        <w:t>Requisitos Funcionales (Clasificación MoSCoW)</w:t>
+      </w:r>
+    </w:p>
+    <w:p>
+      <w:pPr>
+        <w:rPr>
+          <w:b/>
+          <w:bCs/>
+        </w:rPr>
+      </w:pPr>
+      <w:r>
+        <w:rPr>
+          <w:b/>
+          <w:bCs/>
+        </w:rPr>
+        <w:t>M - Must-have (Indispensable para la v1.0)</w:t>
       </w:r>
     </w:p>
     <w:p>
@@ -94,15 +58,7 @@
         <w:t>Crear Perfil de Paciente:</w:t>
       </w:r>
       <w:r>
-        <w:t xml:space="preserve"> Registrar un nuevo paciente con campos esenciales (</w:t>
-      </w:r>
-      <w:proofErr w:type="spellStart"/>
-      <w:r>
-        <w:t>Ej</w:t>
-      </w:r>
-      <w:proofErr w:type="spellEnd"/>
-      <w:r>
-        <w:t>: Nombre, Apellido, Cédula, Teléfono, Fecha de Nacimiento).</w:t>
+        <w:t xml:space="preserve"> Registrar un nuevo paciente con campos esenciales (Ej: Nombre, Apellido, Cédula, Teléfono, Fecha de Nacimiento).</w:t>
       </w:r>
     </w:p>
     <w:p>
@@ -229,23 +185,7 @@
           <w:b/>
           <w:bCs/>
         </w:rPr>
-        <w:t xml:space="preserve">S - </w:t>
-      </w:r>
-      <w:proofErr w:type="spellStart"/>
-      <w:r>
-        <w:rPr>
-          <w:b/>
-          <w:bCs/>
-        </w:rPr>
-        <w:t>Should-have</w:t>
-      </w:r>
-      <w:proofErr w:type="spellEnd"/>
-      <w:r>
-        <w:rPr>
-          <w:b/>
-          <w:bCs/>
-        </w:rPr>
-        <w:t xml:space="preserve"> (Importante, pero para después del MVP)</w:t>
+        <w:t>S - Should-have (Importante, pero para después del MVP)</w:t>
       </w:r>
     </w:p>
     <w:p>
@@ -271,15 +211,7 @@
         </w:numPr>
       </w:pPr>
       <w:r>
-        <w:t xml:space="preserve">Crear cuentas de usuario con </w:t>
-      </w:r>
-      <w:proofErr w:type="spellStart"/>
-      <w:r>
-        <w:t>login</w:t>
-      </w:r>
-      <w:proofErr w:type="spellEnd"/>
-      <w:r>
-        <w:t xml:space="preserve"> (usuario/contraseña).</w:t>
+        <w:t>Crear cuentas de usuario con login (usuario/contraseña).</w:t>
       </w:r>
     </w:p>
     <w:p>
@@ -290,15 +222,7 @@
         </w:numPr>
       </w:pPr>
       <w:r>
-        <w:t>Definir roles (</w:t>
-      </w:r>
-      <w:proofErr w:type="spellStart"/>
-      <w:r>
-        <w:t>Ej</w:t>
-      </w:r>
-      <w:proofErr w:type="spellEnd"/>
-      <w:r>
-        <w:t>: "Administrativo" y "Fisioterapeuta") para controlar el acceso a la información.</w:t>
+        <w:t>Definir roles (Ej: "Administrativo" y "Fisioterapeuta") para controlar el acceso a la información.</w:t>
       </w:r>
     </w:p>
     <w:p>
@@ -366,23 +290,7 @@
           <w:b/>
           <w:bCs/>
         </w:rPr>
-        <w:t xml:space="preserve">C - </w:t>
-      </w:r>
-      <w:proofErr w:type="spellStart"/>
-      <w:r>
-        <w:rPr>
-          <w:b/>
-          <w:bCs/>
-        </w:rPr>
-        <w:t>Could-have</w:t>
-      </w:r>
-      <w:proofErr w:type="spellEnd"/>
-      <w:r>
-        <w:rPr>
-          <w:b/>
-          <w:bCs/>
-        </w:rPr>
-        <w:t xml:space="preserve"> (Deseable, si hay tiempo y recursos)</w:t>
+        <w:t>C - Could-have (Deseable, si hay tiempo y recursos)</w:t>
       </w:r>
     </w:p>
     <w:p>
@@ -410,21 +318,12 @@
           <w:numId w:val="3"/>
         </w:numPr>
       </w:pPr>
-      <w:proofErr w:type="spellStart"/>
-      <w:r>
-        <w:rPr>
-          <w:b/>
-          <w:bCs/>
-        </w:rPr>
-        <w:t>Dashboard</w:t>
-      </w:r>
-      <w:proofErr w:type="spellEnd"/>
-      <w:r>
-        <w:rPr>
-          <w:b/>
-          <w:bCs/>
-        </w:rPr>
-        <w:t xml:space="preserve"> Principal:</w:t>
+      <w:r>
+        <w:rPr>
+          <w:b/>
+          <w:bCs/>
+        </w:rPr>
+        <w:t>Dashboard Principal:</w:t>
       </w:r>
       <w:r>
         <w:t xml:space="preserve"> Una pantalla de inicio que muestre un resumen del día (citas de hoy, nuevos pacientes, etc.).</w:t>
@@ -478,23 +377,7 @@
           <w:b/>
           <w:bCs/>
         </w:rPr>
-        <w:t xml:space="preserve">W - </w:t>
-      </w:r>
-      <w:proofErr w:type="spellStart"/>
-      <w:r>
-        <w:rPr>
-          <w:b/>
-          <w:bCs/>
-        </w:rPr>
-        <w:t>Won't-have</w:t>
-      </w:r>
-      <w:proofErr w:type="spellEnd"/>
-      <w:r>
-        <w:rPr>
-          <w:b/>
-          <w:bCs/>
-        </w:rPr>
-        <w:t xml:space="preserve"> (Explícitamente Fuera de Alcance)</w:t>
+        <w:t>W - Won't-have (Explícitamente Fuera de Alcance)</w:t>
       </w:r>
     </w:p>
     <w:p>
@@ -545,15 +428,7 @@
         <w:t>Sin Autenticación de Dos Factores (2FA):</w:t>
       </w:r>
       <w:r>
-        <w:t xml:space="preserve"> El </w:t>
-      </w:r>
-      <w:proofErr w:type="spellStart"/>
-      <w:r>
-        <w:t>login</w:t>
-      </w:r>
-      <w:proofErr w:type="spellEnd"/>
-      <w:r>
-        <w:t xml:space="preserve"> será simple (usuario/contraseña).</w:t>
+        <w:t xml:space="preserve"> El login será simple (usuario/contraseña).</w:t>
       </w:r>
     </w:p>
     <w:p>
@@ -568,23 +443,7 @@
           <w:b/>
           <w:bCs/>
         </w:rPr>
-        <w:t xml:space="preserve">Sin Integraciones con </w:t>
-      </w:r>
-      <w:proofErr w:type="spellStart"/>
-      <w:r>
-        <w:rPr>
-          <w:b/>
-          <w:bCs/>
-        </w:rPr>
-        <w:t>APIs</w:t>
-      </w:r>
-      <w:proofErr w:type="spellEnd"/>
-      <w:r>
-        <w:rPr>
-          <w:b/>
-          <w:bCs/>
-        </w:rPr>
-        <w:t xml:space="preserve"> de Terceros:</w:t>
+        <w:t>Sin Integraciones con APIs de Terceros:</w:t>
       </w:r>
       <w:r>
         <w:t xml:space="preserve"> No se conectará con calendarios externos, sistemas de email, etc.</w:t>
@@ -605,15 +464,7 @@
         <w:t>Sin Personalización de Interfaz:</w:t>
       </w:r>
       <w:r>
-        <w:t xml:space="preserve"> No habrá temas, modo oscuro o cambios de </w:t>
-      </w:r>
-      <w:proofErr w:type="spellStart"/>
-      <w:r>
-        <w:t>layout</w:t>
-      </w:r>
-      <w:proofErr w:type="spellEnd"/>
-      <w:r>
-        <w:t>.</w:t>
+        <w:t xml:space="preserve"> No habrá temas, modo oscuro o cambios de layout.</w:t>
       </w:r>
     </w:p>
     <w:p>
@@ -734,17 +585,8 @@
           <w:b/>
           <w:bCs/>
         </w:rPr>
-        <w:t xml:space="preserve">centralizada y </w:t>
-      </w:r>
-      <w:proofErr w:type="spellStart"/>
-      <w:r>
-        <w:rPr>
-          <w:b/>
-          <w:bCs/>
-        </w:rPr>
-        <w:t>auto-alojada</w:t>
-      </w:r>
-      <w:proofErr w:type="spellEnd"/>
+        <w:t>centralizada y auto-alojada</w:t>
+      </w:r>
       <w:r>
         <w:t xml:space="preserve"> en un servidor dentro de la red local de la clínica (LAN).</w:t>
       </w:r>
@@ -996,15 +838,7 @@
         <w:t>Campos Rígidos:</w:t>
       </w:r>
       <w:r>
-        <w:t xml:space="preserve"> Probablemente no se pueden añadir nuevos campos al perfil del paciente (</w:t>
-      </w:r>
-      <w:proofErr w:type="spellStart"/>
-      <w:r>
-        <w:t>ej</w:t>
-      </w:r>
-      <w:proofErr w:type="spellEnd"/>
-      <w:r>
-        <w:t>: "Referido por", "Diagnóstico Secundario") sin pedir un cambio al programador.</w:t>
+        <w:t xml:space="preserve"> Probablemente no se pueden añadir nuevos campos al perfil del paciente (ej: "Referido por", "Diagnóstico Secundario") sin pedir un cambio al programador.</w:t>
       </w:r>
     </w:p>
     <w:p>
@@ -1123,445 +957,324 @@
       </w:r>
     </w:p>
     <w:p>
-      <w:pPr>
-        <w:pStyle w:val="Prrafodelista"/>
-        <w:numPr>
-          <w:ilvl w:val="0"/>
-          <w:numId w:val="7"/>
-        </w:numPr>
-      </w:pPr>
-      <w:r>
-        <w:t xml:space="preserve">Se hará un </w:t>
-      </w:r>
-      <w:proofErr w:type="spellStart"/>
-      <w:r>
-        <w:t>login</w:t>
-      </w:r>
-      <w:proofErr w:type="spellEnd"/>
-      <w:r>
-        <w:t xml:space="preserve"> (Usuario y contraseña).</w:t>
-      </w:r>
-      <w:r>
-        <w:t xml:space="preserve"> Estos con la finalidad de saber </w:t>
-      </w:r>
-      <w:proofErr w:type="spellStart"/>
-      <w:r>
-        <w:t>quien</w:t>
-      </w:r>
-      <w:proofErr w:type="spellEnd"/>
-      <w:r>
-        <w:t xml:space="preserve"> </w:t>
-      </w:r>
-      <w:proofErr w:type="spellStart"/>
-      <w:r>
-        <w:t>esta</w:t>
-      </w:r>
-      <w:proofErr w:type="spellEnd"/>
-      <w:r>
-        <w:t xml:space="preserve"> operando el sistema.</w:t>
-      </w:r>
-    </w:p>
-    <w:p>
-      <w:pPr>
-        <w:pStyle w:val="Prrafodelista"/>
-        <w:numPr>
-          <w:ilvl w:val="0"/>
-          <w:numId w:val="7"/>
-        </w:numPr>
-      </w:pPr>
-      <w:r>
-        <w:t>Proceso de recuperación de contraseña.</w:t>
-      </w:r>
-    </w:p>
-    <w:p>
-      <w:pPr>
-        <w:pStyle w:val="Prrafodelista"/>
-        <w:numPr>
-          <w:ilvl w:val="0"/>
-          <w:numId w:val="7"/>
-        </w:numPr>
-      </w:pPr>
-      <w:r>
-        <w:t>Proceso de creación de usuarios.</w:t>
-      </w:r>
-    </w:p>
-    <w:p>
-      <w:pPr>
-        <w:pStyle w:val="Prrafodelista"/>
-        <w:numPr>
-          <w:ilvl w:val="0"/>
-          <w:numId w:val="7"/>
-        </w:numPr>
-      </w:pPr>
-      <w:r>
-        <w:t xml:space="preserve">Se crea un </w:t>
-      </w:r>
-      <w:r>
-        <w:t>icono</w:t>
-      </w:r>
-      <w:r>
-        <w:t xml:space="preserve"> para hacer log </w:t>
-      </w:r>
-      <w:proofErr w:type="spellStart"/>
-      <w:r>
-        <w:t>out</w:t>
-      </w:r>
-      <w:proofErr w:type="spellEnd"/>
-      <w:r>
-        <w:t>.</w:t>
-      </w:r>
-    </w:p>
-    <w:p>
-      <w:pPr>
-        <w:pStyle w:val="Prrafodelista"/>
-        <w:numPr>
-          <w:ilvl w:val="0"/>
-          <w:numId w:val="7"/>
-        </w:numPr>
-      </w:pPr>
-      <w:r>
-        <w:t xml:space="preserve">Se tiene una </w:t>
-      </w:r>
-      <w:proofErr w:type="spellStart"/>
-      <w:r>
-        <w:t>navbar</w:t>
-      </w:r>
-      <w:proofErr w:type="spellEnd"/>
-      <w:r>
-        <w:t xml:space="preserve"> con los apartados Pacientes, Reportes, Agenda, </w:t>
-      </w:r>
-      <w:r>
-        <w:t>Test Evaluativos</w:t>
-      </w:r>
-      <w:r>
-        <w:t>, Casos Relevantes</w:t>
-      </w:r>
-    </w:p>
-    <w:p>
-      <w:pPr>
-        <w:pStyle w:val="Prrafodelista"/>
-        <w:numPr>
-          <w:ilvl w:val="0"/>
-          <w:numId w:val="7"/>
-        </w:numPr>
-      </w:pPr>
-      <w:r>
-        <w:t>PACIENTES</w:t>
-      </w:r>
-    </w:p>
-    <w:p>
-      <w:pPr>
-        <w:pStyle w:val="Prrafodelista"/>
-        <w:numPr>
-          <w:ilvl w:val="1"/>
-          <w:numId w:val="7"/>
-        </w:numPr>
-      </w:pPr>
-      <w:r>
-        <w:t xml:space="preserve">En el apartado de Pacientes </w:t>
-      </w:r>
-      <w:r>
-        <w:t>se tiene un símbolo para añadir, además de mostrar todos los pacientes</w:t>
-      </w:r>
-    </w:p>
-    <w:p>
-      <w:pPr>
-        <w:pStyle w:val="Prrafodelista"/>
-        <w:numPr>
-          <w:ilvl w:val="1"/>
-          <w:numId w:val="7"/>
-        </w:numPr>
-      </w:pPr>
-      <w:r>
-        <w:t xml:space="preserve">Se tiene una barra para buscar por nombre o por </w:t>
-      </w:r>
-      <w:proofErr w:type="spellStart"/>
-      <w:r>
-        <w:t>numero</w:t>
-      </w:r>
-      <w:proofErr w:type="spellEnd"/>
-      <w:r>
-        <w:t xml:space="preserve"> de cedula</w:t>
-      </w:r>
-    </w:p>
-    <w:p>
-      <w:pPr>
-        <w:pStyle w:val="Prrafodelista"/>
-        <w:numPr>
-          <w:ilvl w:val="1"/>
-          <w:numId w:val="7"/>
-        </w:numPr>
-      </w:pPr>
-      <w:r>
-        <w:t xml:space="preserve">Al hacer </w:t>
-      </w:r>
-      <w:proofErr w:type="spellStart"/>
+      <w:r>
+        <w:t>   Se hará un login (Usuario y contraseña). Estos</w:t>
+      </w:r>
+    </w:p>
+    <w:p>
+      <w:r>
+        <w:t>con la finalidad de saber quien esta operando el sistema.</w:t>
+      </w:r>
+    </w:p>
+    <w:p>
+      <w:r>
+        <w:t>·      Proceso de recuperación de contraseña.</w:t>
+      </w:r>
+    </w:p>
+    <w:p>
+      <w:r>
+        <w:t>·      Proceso de creación de usuarios.</w:t>
+      </w:r>
+    </w:p>
+    <w:p>
+      <w:r>
+        <w:t>·      Se crea un icono para hacer log out.</w:t>
+      </w:r>
+    </w:p>
+    <w:p>
+      <w:r>
+        <w:t>·      Se tiene una navbar con los apartados Pacientes,</w:t>
+      </w:r>
+    </w:p>
+    <w:p>
+      <w:r>
+        <w:t>Reportes, Agenda, Test Evaluativos, Casos Relevantes</w:t>
+      </w:r>
+    </w:p>
+    <w:p>
+      <w:r>
+        <w:t>·      PACIENTES</w:t>
+      </w:r>
+    </w:p>
+    <w:p>
+      <w:proofErr w:type="gramStart"/>
+      <w:r>
+        <w:t>o  En</w:t>
+      </w:r>
+      <w:proofErr w:type="gramEnd"/>
+      <w:r>
+        <w:t xml:space="preserve"> el apartado de Pacientes se tiene un símbolo</w:t>
+      </w:r>
+    </w:p>
+    <w:p>
+      <w:r>
+        <w:t>para añadir, además de mostrar todos los pacientes</w:t>
+      </w:r>
+    </w:p>
+    <w:p>
+      <w:proofErr w:type="gramStart"/>
+      <w:r>
+        <w:t>o  Se</w:t>
+      </w:r>
+      <w:proofErr w:type="gramEnd"/>
+      <w:r>
+        <w:t xml:space="preserve"> tiene una barra para buscar por nombre o por</w:t>
+      </w:r>
+    </w:p>
+    <w:p>
+      <w:r>
+        <w:lastRenderedPageBreak/>
+        <w:t>numero de cedula</w:t>
+      </w:r>
+    </w:p>
+    <w:p>
+      <w:proofErr w:type="gramStart"/>
+      <w:r>
+        <w:t>o  Al</w:t>
+      </w:r>
+      <w:proofErr w:type="gramEnd"/>
+      <w:r>
+        <w:t xml:space="preserve"> hacer </w:t>
+      </w:r>
       <w:proofErr w:type="gramStart"/>
       <w:r>
         <w:t>click</w:t>
       </w:r>
-      <w:proofErr w:type="spellEnd"/>
-      <w:proofErr w:type="gramEnd"/>
-      <w:r>
-        <w:t xml:space="preserve"> en ese icono </w:t>
-      </w:r>
-      <w:r>
-        <w:t>se abre una interfaz de CRUD para los pacientes</w:t>
-      </w:r>
-    </w:p>
-    <w:p>
-      <w:pPr>
-        <w:pStyle w:val="Prrafodelista"/>
-        <w:numPr>
-          <w:ilvl w:val="1"/>
-          <w:numId w:val="7"/>
-        </w:numPr>
-      </w:pPr>
-      <w:r>
-        <w:t xml:space="preserve">En el apartado de leer se debe de generar una interfaz que indique todas las citas y el resumen de lo que se </w:t>
-      </w:r>
-      <w:proofErr w:type="spellStart"/>
-      <w:r>
-        <w:t>realizo</w:t>
-      </w:r>
-      <w:proofErr w:type="spellEnd"/>
-      <w:r>
-        <w:t xml:space="preserve"> en ella</w:t>
-      </w:r>
-      <w:r>
-        <w:t xml:space="preserve"> además de todos los datos.</w:t>
-      </w:r>
-    </w:p>
-    <w:p>
-      <w:pPr>
-        <w:pStyle w:val="Prrafodelista"/>
-        <w:numPr>
-          <w:ilvl w:val="1"/>
-          <w:numId w:val="7"/>
-        </w:numPr>
-      </w:pPr>
+      <w:proofErr w:type="gramEnd"/>
+      <w:r>
+        <w:t xml:space="preserve"> en ese icono se abre una interfaz</w:t>
+      </w:r>
+    </w:p>
+    <w:p>
+      <w:r>
+        <w:t>de CRUD para los pacientesf</w:t>
+      </w:r>
+    </w:p>
+    <w:p>
+      <w:proofErr w:type="gramStart"/>
+      <w:r>
+        <w:t>o  Al</w:t>
+      </w:r>
+      <w:proofErr w:type="gramEnd"/>
+      <w:r>
+        <w:t xml:space="preserve"> Crear un paciente se pide lo siguiente:</w:t>
+      </w:r>
+    </w:p>
+    <w:p>
+      <w:r>
+        <w:t>Nombre completo, numero de cedula, enfermedades padece, genero, email, numero</w:t>
+      </w:r>
+    </w:p>
+    <w:p>
+      <w:r>
+        <w:t>de teléfono, ¿Cuenta con pension? Si cuanto gana por pensión, tipo de pensión: No esta en tramite la pensión</w:t>
+      </w:r>
+    </w:p>
+    <w:p>
+      <w:proofErr w:type="gramStart"/>
+      <w:r>
+        <w:t>,fecha</w:t>
+      </w:r>
+      <w:proofErr w:type="gramEnd"/>
+      <w:r>
+        <w:t xml:space="preserve"> de ingreso, fecha de nacimiento, personas con las que </w:t>
+      </w:r>
+      <w:proofErr w:type="gramStart"/>
+      <w:r>
+        <w:t>habita,  ¿</w:t>
+      </w:r>
+      <w:proofErr w:type="gramEnd"/>
+      <w:r>
+        <w:t>Tiene diabetes?, fecha de diabetes,</w:t>
+      </w:r>
+    </w:p>
+    <w:p>
+      <w:r>
+        <w:t xml:space="preserve">observaciones, dirección de </w:t>
+      </w:r>
+      <w:proofErr w:type="gramStart"/>
+      <w:r>
+        <w:t>paciente ,</w:t>
+      </w:r>
+      <w:proofErr w:type="gramEnd"/>
+      <w:r>
+        <w:t xml:space="preserve"> cantidad de encargados y habilitar la</w:t>
+      </w:r>
+    </w:p>
+    <w:p>
+      <w:r>
+        <w:t>cantidad de campos basado en este dato, numero de teléfono encargado, cedula de</w:t>
+      </w:r>
+    </w:p>
+    <w:p>
+      <w:r>
+        <w:t>encargado, dirección de encargado, foto de epicrisis.</w:t>
+      </w:r>
+    </w:p>
+    <w:p>
+      <w:proofErr w:type="gramStart"/>
+      <w:r>
+        <w:t>o  Al</w:t>
+      </w:r>
+      <w:proofErr w:type="gramEnd"/>
+      <w:r>
+        <w:t xml:space="preserve"> estar dentro de un paciente se tiene un icono</w:t>
+      </w:r>
+    </w:p>
+    <w:p>
+      <w:r>
+        <w:t>el cual permite modificar todos los campos de ese paciente en especifico</w:t>
+      </w:r>
+    </w:p>
+    <w:p>
+      <w:proofErr w:type="gramStart"/>
+      <w:r>
+        <w:t>o  También</w:t>
+      </w:r>
+      <w:proofErr w:type="gramEnd"/>
+      <w:r>
+        <w:t xml:space="preserve"> se debe de tener la opción de eliminar</w:t>
+      </w:r>
+    </w:p>
+    <w:p>
+      <w:r>
+        <w:t>un paciente al hacerlo debe de abrir un cuadro que indique el porque se esta</w:t>
+      </w:r>
+    </w:p>
+    <w:p>
+      <w:r>
+        <w:t>eliminando y dos botones de cancelar y aceptar</w:t>
+      </w:r>
+    </w:p>
+    <w:p>
+      <w:proofErr w:type="gramStart"/>
+      <w:r>
+        <w:t>o  Esto</w:t>
+      </w:r>
+      <w:proofErr w:type="gramEnd"/>
+      <w:r>
+        <w:t xml:space="preserve"> no desaparece de la base de datos si no que</w:t>
+      </w:r>
+    </w:p>
+    <w:p>
+      <w:r>
+        <w:t>se marca como inactiva eh igual si se quisiera consultar por ellos en un futuro</w:t>
+      </w:r>
+    </w:p>
+    <w:p>
+      <w:r>
+        <w:t>y reactivarlos se podría hacer</w:t>
+      </w:r>
+    </w:p>
+    <w:p>
+      <w:proofErr w:type="gramStart"/>
+      <w:r>
+        <w:t>o  Al</w:t>
+      </w:r>
+      <w:proofErr w:type="gramEnd"/>
+      <w:r>
+        <w:t xml:space="preserve"> hacer </w:t>
+      </w:r>
+      <w:proofErr w:type="gramStart"/>
+      <w:r>
+        <w:t>click</w:t>
+      </w:r>
+      <w:proofErr w:type="gramEnd"/>
+      <w:r>
+        <w:t xml:space="preserve"> en un paciente se vera toda la</w:t>
+      </w:r>
+    </w:p>
+    <w:p>
+      <w:r>
+        <w:t>información del paciente incluido los datos anteriores y el historial clínico</w:t>
+      </w:r>
+    </w:p>
+    <w:p>
+      <w:r>
+        <w:t>con todos los datos del formulario este historial clínico debe de ser</w:t>
+      </w:r>
+    </w:p>
+    <w:p>
+      <w:r>
+        <w:t>descargable por medio de un botón</w:t>
+      </w:r>
+    </w:p>
+    <w:p>
+      <w:r>
+        <w:t>·      REPORTES</w:t>
+      </w:r>
+    </w:p>
+    <w:p>
+      <w:proofErr w:type="gramStart"/>
+      <w:r>
+        <w:t>o  Se</w:t>
+      </w:r>
+      <w:proofErr w:type="gramEnd"/>
+      <w:r>
+        <w:t xml:space="preserve"> debe de tener un apartado en el cual se</w:t>
+      </w:r>
+    </w:p>
+    <w:p>
+      <w:r>
+        <w:t xml:space="preserve">puedan elegir 2 fechas entre esas fechas se </w:t>
+      </w:r>
+      <w:proofErr w:type="gramStart"/>
+      <w:r>
+        <w:t>filtraran</w:t>
+      </w:r>
+      <w:proofErr w:type="gramEnd"/>
+      <w:r>
+        <w:t xml:space="preserve"> las citas que tuvieron</w:t>
+      </w:r>
+    </w:p>
+    <w:p>
       <w:r>
         <w:lastRenderedPageBreak/>
-        <w:t>Al Crear un paciente se pide lo siguiente: Nombre completo, numero de cedula, enfermedades padece,</w:t>
-      </w:r>
-      <w:r>
-        <w:t xml:space="preserve"> genero, email, </w:t>
-      </w:r>
-      <w:proofErr w:type="spellStart"/>
-      <w:r>
-        <w:t>numero</w:t>
-      </w:r>
-      <w:proofErr w:type="spellEnd"/>
-      <w:r>
-        <w:t xml:space="preserve"> de teléfono, ¿Cuenta con </w:t>
-      </w:r>
-      <w:proofErr w:type="spellStart"/>
-      <w:r>
-        <w:t>pension</w:t>
-      </w:r>
-      <w:proofErr w:type="spellEnd"/>
-      <w:r>
-        <w:t>?</w:t>
-      </w:r>
-      <w:r>
-        <w:t xml:space="preserve"> </w:t>
-      </w:r>
-      <w:proofErr w:type="gramStart"/>
-      <w:r>
-        <w:t xml:space="preserve">Si  </w:t>
-      </w:r>
-      <w:proofErr w:type="spellStart"/>
-      <w:r>
-        <w:t>cuanto</w:t>
-      </w:r>
-      <w:proofErr w:type="spellEnd"/>
-      <w:proofErr w:type="gramEnd"/>
-      <w:r>
-        <w:t xml:space="preserve"> gana por pensión, tipo de pensión: No</w:t>
-      </w:r>
-      <w:r>
-        <w:t xml:space="preserve"> </w:t>
-      </w:r>
-      <w:proofErr w:type="spellStart"/>
-      <w:r>
-        <w:t>esta</w:t>
-      </w:r>
-      <w:proofErr w:type="spellEnd"/>
-      <w:r>
-        <w:t xml:space="preserve"> en </w:t>
-      </w:r>
-      <w:proofErr w:type="spellStart"/>
-      <w:r>
-        <w:t>tramite</w:t>
-      </w:r>
-      <w:proofErr w:type="spellEnd"/>
-      <w:r>
-        <w:t xml:space="preserve"> la </w:t>
-      </w:r>
-      <w:proofErr w:type="gramStart"/>
-      <w:r>
-        <w:t>pensión ,</w:t>
-      </w:r>
-      <w:r>
-        <w:t>fecha</w:t>
-      </w:r>
-      <w:proofErr w:type="gramEnd"/>
-      <w:r>
-        <w:t xml:space="preserve"> de ingreso, fecha de nacimiento,</w:t>
-      </w:r>
-      <w:r>
-        <w:t xml:space="preserve"> personas con las que </w:t>
-      </w:r>
-      <w:proofErr w:type="gramStart"/>
-      <w:r>
-        <w:t xml:space="preserve">habita, </w:t>
-      </w:r>
-      <w:r>
-        <w:t xml:space="preserve"> ¿</w:t>
-      </w:r>
-      <w:proofErr w:type="gramEnd"/>
-      <w:r>
-        <w:t xml:space="preserve">Tiene diabetes?, fecha de diabetes, observaciones, dirección de </w:t>
-      </w:r>
-      <w:proofErr w:type="gramStart"/>
-      <w:r>
-        <w:t>paciente ,</w:t>
-      </w:r>
-      <w:proofErr w:type="gramEnd"/>
-      <w:r>
-        <w:t xml:space="preserve"> cantidad de encargados</w:t>
-      </w:r>
-      <w:r>
-        <w:t xml:space="preserve"> y habilitar la cantidad de campos basado en este dato</w:t>
-      </w:r>
-      <w:r>
-        <w:t xml:space="preserve">, </w:t>
-      </w:r>
-      <w:proofErr w:type="spellStart"/>
-      <w:r>
-        <w:t>numero</w:t>
-      </w:r>
-      <w:proofErr w:type="spellEnd"/>
-      <w:r>
-        <w:t xml:space="preserve"> de teléfono encargado, cedula de encargado, dirección de encargado</w:t>
-      </w:r>
-      <w:r>
-        <w:t>, foto de epicrisis.</w:t>
-      </w:r>
-    </w:p>
-    <w:p>
-      <w:pPr>
-        <w:pStyle w:val="Prrafodelista"/>
-        <w:numPr>
-          <w:ilvl w:val="1"/>
-          <w:numId w:val="7"/>
-        </w:numPr>
-      </w:pPr>
-      <w:r>
-        <w:t>Al estar dentro de un paciente se tiene un icono el cual permite modificar todos los campos de ese paciente en especifico</w:t>
-      </w:r>
-    </w:p>
-    <w:p>
-      <w:pPr>
-        <w:pStyle w:val="Prrafodelista"/>
-        <w:numPr>
-          <w:ilvl w:val="1"/>
-          <w:numId w:val="7"/>
-        </w:numPr>
-      </w:pPr>
-      <w:r>
-        <w:t xml:space="preserve">También se debe de tener la opción de eliminar un paciente al hacerlo debe de </w:t>
-      </w:r>
-      <w:r>
-        <w:t xml:space="preserve">abrir un cuadro que indique el </w:t>
-      </w:r>
-      <w:proofErr w:type="spellStart"/>
-      <w:r>
-        <w:t>porque</w:t>
-      </w:r>
-      <w:proofErr w:type="spellEnd"/>
-      <w:r>
-        <w:t xml:space="preserve"> se </w:t>
-      </w:r>
-      <w:proofErr w:type="spellStart"/>
-      <w:r>
-        <w:t>esta</w:t>
-      </w:r>
-      <w:proofErr w:type="spellEnd"/>
-      <w:r>
-        <w:t xml:space="preserve"> eliminando y dos botones de cancelar y aceptar</w:t>
-      </w:r>
-    </w:p>
-    <w:p>
-      <w:pPr>
-        <w:pStyle w:val="Prrafodelista"/>
-        <w:numPr>
-          <w:ilvl w:val="1"/>
-          <w:numId w:val="7"/>
-        </w:numPr>
-      </w:pPr>
-      <w:r>
-        <w:t>Esto no desaparece de la base de datos si no que se marca como inactiva eh igual si se quisiera consultar por ellos en un futuro y reactivarlos se podría hacer</w:t>
-      </w:r>
-    </w:p>
-    <w:p>
-      <w:pPr>
-        <w:pStyle w:val="Prrafodelista"/>
-        <w:numPr>
-          <w:ilvl w:val="0"/>
-          <w:numId w:val="7"/>
-        </w:numPr>
-      </w:pPr>
-      <w:r>
-        <w:t>REPORTES</w:t>
-      </w:r>
-    </w:p>
-    <w:p>
-      <w:pPr>
-        <w:pStyle w:val="Prrafodelista"/>
-        <w:numPr>
-          <w:ilvl w:val="1"/>
-          <w:numId w:val="7"/>
-        </w:numPr>
-      </w:pPr>
-      <w:r>
-        <w:t xml:space="preserve">Se debe de tener un apartado en el cual se puedan elegir 2 fechas entre esas fechas se </w:t>
-      </w:r>
-      <w:proofErr w:type="gramStart"/>
-      <w:r>
-        <w:t>filtraran</w:t>
-      </w:r>
-      <w:proofErr w:type="gramEnd"/>
-      <w:r>
-        <w:t xml:space="preserve"> las citas que tuvieron acción en esos periodos de tiempo</w:t>
-      </w:r>
-      <w:r>
-        <w:t xml:space="preserve"> y estas no se mostraran solo se tomaran las estadísticas,</w:t>
-      </w:r>
-      <w:r>
-        <w:t xml:space="preserve"> además de los casos relevantes generados.</w:t>
-      </w:r>
-    </w:p>
-    <w:p>
-      <w:pPr>
-        <w:pStyle w:val="Prrafodelista"/>
-        <w:numPr>
-          <w:ilvl w:val="1"/>
-          <w:numId w:val="7"/>
-        </w:numPr>
-      </w:pPr>
-      <w:r>
-        <w:t xml:space="preserve">Al hacer </w:t>
-      </w:r>
-      <w:proofErr w:type="spellStart"/>
+        <w:t xml:space="preserve">acción en esos periodos de tiempo y estas no se </w:t>
+      </w:r>
+      <w:proofErr w:type="gramStart"/>
+      <w:r>
+        <w:t>mostraran</w:t>
+      </w:r>
+      <w:proofErr w:type="gramEnd"/>
+      <w:r>
+        <w:t xml:space="preserve"> solo se </w:t>
+      </w:r>
+      <w:proofErr w:type="gramStart"/>
+      <w:r>
+        <w:t>tomaran</w:t>
+      </w:r>
+      <w:proofErr w:type="gramEnd"/>
+      <w:r>
+        <w:t xml:space="preserve"> las</w:t>
+      </w:r>
+    </w:p>
+    <w:p>
+      <w:r>
+        <w:t>estadísticas, además de los casos relevantes generados.</w:t>
+      </w:r>
+    </w:p>
+    <w:p>
+      <w:proofErr w:type="gramStart"/>
+      <w:r>
+        <w:t>o  Al</w:t>
+      </w:r>
+      <w:proofErr w:type="gramEnd"/>
+      <w:r>
+        <w:t xml:space="preserve"> hacer </w:t>
+      </w:r>
       <w:proofErr w:type="gramStart"/>
       <w:r>
         <w:t>click</w:t>
       </w:r>
-      <w:proofErr w:type="spellEnd"/>
-      <w:proofErr w:type="gramEnd"/>
-      <w:r>
-        <w:t xml:space="preserve"> en el botón de generar vista previa se </w:t>
+      <w:proofErr w:type="gramEnd"/>
+      <w:r>
+        <w:t xml:space="preserve"> en el botón de generar vista</w:t>
+      </w:r>
+    </w:p>
+    <w:p>
+      <w:r>
+        <w:t xml:space="preserve">previa se </w:t>
       </w:r>
       <w:proofErr w:type="gramStart"/>
       <w:r>
@@ -1573,691 +1286,396 @@
       </w:r>
     </w:p>
     <w:p>
-      <w:pPr>
-        <w:pStyle w:val="Prrafodelista"/>
-        <w:ind w:left="1440"/>
-        <w:rPr>
-          <w:color w:val="BF4E14" w:themeColor="accent2" w:themeShade="BF"/>
-        </w:rPr>
-      </w:pPr>
-      <w:r>
-        <w:rPr>
-          <w:color w:val="BF4E14" w:themeColor="accent2" w:themeShade="BF"/>
-        </w:rPr>
-        <w:t xml:space="preserve">** De acá hasta </w:t>
-      </w:r>
-      <w:r>
-        <w:rPr>
-          <w:color w:val="BF4E14" w:themeColor="accent2" w:themeShade="BF"/>
-        </w:rPr>
-        <w:br/>
-        <w:t>Mes: {</w:t>
-      </w:r>
-      <w:proofErr w:type="spellStart"/>
-      <w:r>
-        <w:rPr>
-          <w:color w:val="BF4E14" w:themeColor="accent2" w:themeShade="BF"/>
-        </w:rPr>
-        <w:t>NombreDelMes</w:t>
-      </w:r>
-      <w:proofErr w:type="spellEnd"/>
-      <w:r>
-        <w:rPr>
-          <w:color w:val="BF4E14" w:themeColor="accent2" w:themeShade="BF"/>
-        </w:rPr>
-        <w:t>}</w:t>
-      </w:r>
-    </w:p>
-    <w:p>
-      <w:pPr>
-        <w:pStyle w:val="Prrafodelista"/>
-        <w:ind w:left="1440"/>
-        <w:rPr>
-          <w:color w:val="BF4E14" w:themeColor="accent2" w:themeShade="BF"/>
-        </w:rPr>
-      </w:pPr>
-      <w:r>
-        <w:rPr>
-          <w:color w:val="BF4E14" w:themeColor="accent2" w:themeShade="BF"/>
-        </w:rPr>
-        <w:t>Año: {Numero de año}</w:t>
-      </w:r>
-    </w:p>
-    <w:p>
-      <w:pPr>
-        <w:pStyle w:val="Prrafodelista"/>
-        <w:ind w:left="1440"/>
-        <w:rPr>
-          <w:color w:val="BF4E14" w:themeColor="accent2" w:themeShade="BF"/>
-        </w:rPr>
-      </w:pPr>
-      <w:r>
-        <w:rPr>
-          <w:color w:val="BF4E14" w:themeColor="accent2" w:themeShade="BF"/>
-        </w:rPr>
-        <w:t>Persona que genera el reporte: {Persona que tenga el inicio de sesión}</w:t>
-      </w:r>
-    </w:p>
-    <w:p>
-      <w:pPr>
-        <w:pStyle w:val="Prrafodelista"/>
-        <w:ind w:left="1440"/>
-        <w:rPr>
-          <w:color w:val="BF4E14" w:themeColor="accent2" w:themeShade="BF"/>
-        </w:rPr>
-      </w:pPr>
-      <w:proofErr w:type="spellStart"/>
-      <w:r>
-        <w:rPr>
-          <w:color w:val="BF4E14" w:themeColor="accent2" w:themeShade="BF"/>
-        </w:rPr>
-        <w:t>Codigo</w:t>
-      </w:r>
-      <w:proofErr w:type="spellEnd"/>
-      <w:r>
-        <w:rPr>
-          <w:color w:val="BF4E14" w:themeColor="accent2" w:themeShade="BF"/>
-        </w:rPr>
-        <w:t>: {</w:t>
-      </w:r>
-      <w:proofErr w:type="spellStart"/>
-      <w:r>
-        <w:rPr>
-          <w:color w:val="BF4E14" w:themeColor="accent2" w:themeShade="BF"/>
-        </w:rPr>
-        <w:t>Codigo</w:t>
-      </w:r>
-      <w:proofErr w:type="spellEnd"/>
-      <w:r>
-        <w:rPr>
-          <w:color w:val="BF4E14" w:themeColor="accent2" w:themeShade="BF"/>
-        </w:rPr>
-        <w:t xml:space="preserve"> de la persona iniciada}</w:t>
-      </w:r>
-    </w:p>
-    <w:p>
-      <w:pPr>
-        <w:pStyle w:val="Prrafodelista"/>
-        <w:ind w:left="1440"/>
-        <w:rPr>
-          <w:color w:val="BF4E14" w:themeColor="accent2" w:themeShade="BF"/>
-        </w:rPr>
-      </w:pPr>
-      <w:r>
-        <w:rPr>
-          <w:color w:val="BF4E14" w:themeColor="accent2" w:themeShade="BF"/>
-        </w:rPr>
-        <w:t xml:space="preserve">Consultorio: Terapia </w:t>
-      </w:r>
-      <w:proofErr w:type="spellStart"/>
-      <w:r>
-        <w:rPr>
-          <w:color w:val="BF4E14" w:themeColor="accent2" w:themeShade="BF"/>
-        </w:rPr>
-        <w:t>Fisica</w:t>
-      </w:r>
-      <w:proofErr w:type="spellEnd"/>
-    </w:p>
-    <w:p>
-      <w:pPr>
-        <w:pStyle w:val="Prrafodelista"/>
-        <w:ind w:left="1440"/>
-        <w:rPr>
-          <w:color w:val="BF4E14" w:themeColor="accent2" w:themeShade="BF"/>
-        </w:rPr>
-      </w:pPr>
-      <w:r>
-        <w:rPr>
-          <w:color w:val="BF4E14" w:themeColor="accent2" w:themeShade="BF"/>
-        </w:rPr>
-        <w:t>Resumen del mes:</w:t>
-      </w:r>
-    </w:p>
-    <w:p>
-      <w:pPr>
-        <w:pStyle w:val="Prrafodelista"/>
-        <w:ind w:left="1440"/>
-        <w:rPr>
-          <w:color w:val="BF4E14" w:themeColor="accent2" w:themeShade="BF"/>
-        </w:rPr>
-      </w:pPr>
-      <w:r>
-        <w:rPr>
-          <w:color w:val="BF4E14" w:themeColor="accent2" w:themeShade="BF"/>
-        </w:rPr>
-        <w:t xml:space="preserve">Se atendieron un total de {Numero </w:t>
-      </w:r>
-      <w:r>
-        <w:rPr>
-          <w:color w:val="BF4E14" w:themeColor="accent2" w:themeShade="BF"/>
-        </w:rPr>
-        <w:t>pacientes (Solo se cuentan una vez</w:t>
-      </w:r>
-      <w:r>
-        <w:rPr>
-          <w:color w:val="BF4E14" w:themeColor="accent2" w:themeShade="BF"/>
-        </w:rPr>
-        <w:t>}</w:t>
-      </w:r>
-      <w:r>
-        <w:rPr>
-          <w:color w:val="BF4E14" w:themeColor="accent2" w:themeShade="BF"/>
-        </w:rPr>
-        <w:t xml:space="preserve"> usuarios. Se han realizado {Numero de citas} sesiones de fisioterapia.</w:t>
-      </w:r>
-    </w:p>
-    <w:p>
-      <w:pPr>
-        <w:pStyle w:val="Prrafodelista"/>
-        <w:ind w:left="1440"/>
-        <w:rPr>
-          <w:color w:val="BF4E14" w:themeColor="accent2" w:themeShade="BF"/>
-        </w:rPr>
-      </w:pPr>
-      <w:proofErr w:type="spellStart"/>
-      <w:r>
-        <w:rPr>
-          <w:color w:val="BF4E14" w:themeColor="accent2" w:themeShade="BF"/>
-        </w:rPr>
+      <w:r>
+        <w:t>**</w:t>
+      </w:r>
+    </w:p>
+    <w:p>
+      <w:r>
+        <w:t>De acá hasta</w:t>
+      </w:r>
+    </w:p>
+    <w:p/>
+    <w:p>
+      <w:r>
+        <w:t>Mes: {NombreDelMes}</w:t>
+      </w:r>
+    </w:p>
+    <w:p>
+      <w:r>
+        <w:t>Año:</w:t>
+      </w:r>
+    </w:p>
+    <w:p>
+      <w:r>
+        <w:t>{Numero de año}</w:t>
+      </w:r>
+    </w:p>
+    <w:p>
+      <w:r>
+        <w:t>Persona</w:t>
+      </w:r>
+    </w:p>
+    <w:p>
+      <w:r>
+        <w:t>que genera el reporte: {Persona que tenga el inicio de sesión}</w:t>
+      </w:r>
+    </w:p>
+    <w:p>
+      <w:r>
+        <w:t>Codigo:</w:t>
+      </w:r>
+    </w:p>
+    <w:p>
+      <w:r>
+        <w:t>{Codigo de la persona iniciada}</w:t>
+      </w:r>
+    </w:p>
+    <w:p>
+      <w:r>
+        <w:t>Consultorio:</w:t>
+      </w:r>
+    </w:p>
+    <w:p>
+      <w:r>
+        <w:t>Terapia Fisica</w:t>
+      </w:r>
+    </w:p>
+    <w:p>
+      <w:r>
+        <w:t>Resumen</w:t>
+      </w:r>
+    </w:p>
+    <w:p>
+      <w:r>
+        <w:t>del mes:</w:t>
+      </w:r>
+    </w:p>
+    <w:p>
+      <w:r>
+        <w:t>Se</w:t>
+      </w:r>
+    </w:p>
+    <w:p>
+      <w:r>
+        <w:t>atendieron un total de {Numero pacientes (Solo se cuentan una vez} usuarios. Se</w:t>
+      </w:r>
+    </w:p>
+    <w:p>
+      <w:r>
+        <w:t>han realizado {Numero de citas} sesiones de fisioterapia.</w:t>
+      </w:r>
+    </w:p>
+    <w:p>
+      <w:r>
         <w:t>Estadisticas</w:t>
       </w:r>
-      <w:proofErr w:type="spellEnd"/>
-      <w:r>
-        <w:rPr>
-          <w:color w:val="BF4E14" w:themeColor="accent2" w:themeShade="BF"/>
-        </w:rPr>
-        <w:t xml:space="preserve"> de tratamiento</w:t>
-      </w:r>
-    </w:p>
-    <w:p>
-      <w:pPr>
-        <w:pStyle w:val="Prrafodelista"/>
-        <w:ind w:left="1440"/>
-        <w:rPr>
-          <w:color w:val="BF4E14" w:themeColor="accent2" w:themeShade="BF"/>
-        </w:rPr>
-      </w:pPr>
-      <w:r>
-        <w:rPr>
-          <w:color w:val="BF4E14" w:themeColor="accent2" w:themeShade="BF"/>
-        </w:rPr>
-        <w:t>Numero total de usuarios atendidos: {Numero pacientes (Solo se cuentan una vez}</w:t>
-      </w:r>
-    </w:p>
-    <w:p>
-      <w:pPr>
-        <w:pStyle w:val="Prrafodelista"/>
-        <w:ind w:left="1440"/>
-        <w:rPr>
-          <w:color w:val="BF4E14" w:themeColor="accent2" w:themeShade="BF"/>
-        </w:rPr>
-      </w:pPr>
-      <w:r>
-        <w:rPr>
-          <w:color w:val="BF4E14" w:themeColor="accent2" w:themeShade="BF"/>
-        </w:rPr>
-        <w:t>Numero total de electroterapias realizadas: {Numero de citas en las que se haya marcado electroterapia}</w:t>
-      </w:r>
-    </w:p>
-    <w:p>
-      <w:pPr>
-        <w:pStyle w:val="Prrafodelista"/>
-        <w:ind w:left="1440"/>
-        <w:rPr>
-          <w:color w:val="BF4E14" w:themeColor="accent2" w:themeShade="BF"/>
-        </w:rPr>
-      </w:pPr>
-      <w:r>
-        <w:rPr>
-          <w:color w:val="BF4E14" w:themeColor="accent2" w:themeShade="BF"/>
-        </w:rPr>
+    </w:p>
+    <w:p>
+      <w:r>
+        <w:t>de tratamiento</w:t>
+      </w:r>
+    </w:p>
+    <w:p>
+      <w:r>
+        <w:t>Numero</w:t>
+      </w:r>
+    </w:p>
+    <w:p>
+      <w:proofErr w:type="gramStart"/>
+      <w:r>
+        <w:t>total</w:t>
+      </w:r>
+      <w:proofErr w:type="gramEnd"/>
+      <w:r>
+        <w:t xml:space="preserve"> de usuarios atendidos: {Numero pacientes (Solo se cuentan una vez}</w:t>
+      </w:r>
+    </w:p>
+    <w:p>
+      <w:r>
+        <w:t>Numero</w:t>
+      </w:r>
+    </w:p>
+    <w:p>
+      <w:proofErr w:type="gramStart"/>
+      <w:r>
         <w:lastRenderedPageBreak/>
-        <w:t xml:space="preserve">Numero total de sesiones de ejercicios terapéuticos: {Numero de citas en las que se haya marcado ejercicio </w:t>
-      </w:r>
-      <w:proofErr w:type="spellStart"/>
-      <w:r>
-        <w:rPr>
-          <w:color w:val="BF4E14" w:themeColor="accent2" w:themeShade="BF"/>
-        </w:rPr>
-        <w:t>terapeutico</w:t>
-      </w:r>
-      <w:proofErr w:type="spellEnd"/>
-      <w:r>
-        <w:rPr>
-          <w:color w:val="BF4E14" w:themeColor="accent2" w:themeShade="BF"/>
-        </w:rPr>
-        <w:t>}</w:t>
-      </w:r>
-    </w:p>
-    <w:p>
-      <w:pPr>
-        <w:pStyle w:val="Prrafodelista"/>
-        <w:ind w:left="1440"/>
-        <w:rPr>
-          <w:color w:val="BF4E14" w:themeColor="accent2" w:themeShade="BF"/>
-        </w:rPr>
-      </w:pPr>
-      <w:r>
-        <w:rPr>
-          <w:color w:val="BF4E14" w:themeColor="accent2" w:themeShade="BF"/>
-        </w:rPr>
-        <w:t>Numero total de terapias cognitivas PAM con DC: {Numero de citas en las que se haya marcado ejercicio terapias cognitivas PAM con DC}</w:t>
-      </w:r>
-    </w:p>
-    <w:p>
-      <w:pPr>
-        <w:pStyle w:val="Prrafodelista"/>
-        <w:ind w:left="1440"/>
-        <w:rPr>
-          <w:color w:val="BF4E14" w:themeColor="accent2" w:themeShade="BF"/>
-        </w:rPr>
-      </w:pPr>
-      <w:r>
-        <w:rPr>
-          <w:color w:val="BF4E14" w:themeColor="accent2" w:themeShade="BF"/>
-        </w:rPr>
-        <w:t>Numero de ausencias justificadas en TF: {</w:t>
-      </w:r>
-      <w:r>
-        <w:rPr>
-          <w:color w:val="BF4E14" w:themeColor="accent2" w:themeShade="BF"/>
-        </w:rPr>
-        <w:t>Cantidad de veces que no asistió el paciente</w:t>
-      </w:r>
-      <w:r>
-        <w:rPr>
-          <w:color w:val="BF4E14" w:themeColor="accent2" w:themeShade="BF"/>
-        </w:rPr>
-        <w:t>}</w:t>
-      </w:r>
-    </w:p>
-    <w:p>
-      <w:pPr>
-        <w:pStyle w:val="Prrafodelista"/>
-        <w:ind w:left="1440"/>
-        <w:rPr>
-          <w:color w:val="BF4E14" w:themeColor="accent2" w:themeShade="BF"/>
-        </w:rPr>
-      </w:pPr>
-      <w:r>
-        <w:rPr>
-          <w:color w:val="BF4E14" w:themeColor="accent2" w:themeShade="BF"/>
-        </w:rPr>
-        <w:t xml:space="preserve">Numero de ausencias injustificadas en TF: </w:t>
-      </w:r>
-      <w:proofErr w:type="gramStart"/>
-      <w:r>
-        <w:rPr>
-          <w:color w:val="BF4E14" w:themeColor="accent2" w:themeShade="BF"/>
-        </w:rPr>
-        <w:t>{</w:t>
-      </w:r>
-      <w:r>
-        <w:rPr>
-          <w:color w:val="BF4E14" w:themeColor="accent2" w:themeShade="BF"/>
-        </w:rPr>
-        <w:t xml:space="preserve"> </w:t>
-      </w:r>
-      <w:r>
-        <w:rPr>
-          <w:color w:val="BF4E14" w:themeColor="accent2" w:themeShade="BF"/>
-        </w:rPr>
-        <w:t>Cantidad</w:t>
-      </w:r>
-      <w:proofErr w:type="gramEnd"/>
-      <w:r>
-        <w:rPr>
-          <w:color w:val="BF4E14" w:themeColor="accent2" w:themeShade="BF"/>
-        </w:rPr>
-        <w:t xml:space="preserve"> de veces que no asistió el </w:t>
-      </w:r>
-      <w:proofErr w:type="gramStart"/>
-      <w:r>
-        <w:rPr>
-          <w:color w:val="BF4E14" w:themeColor="accent2" w:themeShade="BF"/>
-        </w:rPr>
-        <w:t>paciente</w:t>
-      </w:r>
-      <w:r>
-        <w:rPr>
-          <w:color w:val="BF4E14" w:themeColor="accent2" w:themeShade="BF"/>
-        </w:rPr>
-        <w:t xml:space="preserve"> }</w:t>
-      </w:r>
-      <w:proofErr w:type="gramEnd"/>
-    </w:p>
-    <w:p>
-      <w:pPr>
-        <w:pStyle w:val="Prrafodelista"/>
-        <w:ind w:left="1440"/>
-        <w:rPr>
-          <w:color w:val="BF4E14" w:themeColor="accent2" w:themeShade="BF"/>
-        </w:rPr>
-      </w:pPr>
-      <w:r>
-        <w:rPr>
-          <w:color w:val="BF4E14" w:themeColor="accent2" w:themeShade="BF"/>
-        </w:rPr>
-        <w:t>Numero de evaluaciones realizadas: {</w:t>
-      </w:r>
-      <w:r>
-        <w:rPr>
-          <w:color w:val="BF4E14" w:themeColor="accent2" w:themeShade="BF"/>
-        </w:rPr>
-        <w:t xml:space="preserve">cantidad de pacientes </w:t>
-      </w:r>
-      <w:proofErr w:type="gramStart"/>
-      <w:r>
-        <w:rPr>
-          <w:color w:val="BF4E14" w:themeColor="accent2" w:themeShade="BF"/>
-        </w:rPr>
-        <w:t xml:space="preserve">generados </w:t>
-      </w:r>
-      <w:r>
-        <w:rPr>
-          <w:color w:val="BF4E14" w:themeColor="accent2" w:themeShade="BF"/>
-        </w:rPr>
-        <w:t>}</w:t>
-      </w:r>
-      <w:proofErr w:type="gramEnd"/>
-    </w:p>
-    <w:p>
-      <w:pPr>
-        <w:pStyle w:val="Prrafodelista"/>
-        <w:ind w:left="1440"/>
-        <w:rPr>
-          <w:color w:val="BF4E14" w:themeColor="accent2" w:themeShade="BF"/>
-        </w:rPr>
-      </w:pPr>
-      <w:r>
-        <w:rPr>
-          <w:color w:val="BF4E14" w:themeColor="accent2" w:themeShade="BF"/>
-        </w:rPr>
-        <w:t>Numero de terapias grupales: {Numero de citas marcadas como terapias grupales}</w:t>
-      </w:r>
-    </w:p>
-    <w:p>
-      <w:pPr>
-        <w:pStyle w:val="Prrafodelista"/>
-        <w:ind w:left="1440"/>
-        <w:rPr>
-          <w:color w:val="BF4E14" w:themeColor="accent2" w:themeShade="BF"/>
-        </w:rPr>
-      </w:pPr>
-      <w:proofErr w:type="spellStart"/>
-      <w:r>
-        <w:rPr>
-          <w:color w:val="BF4E14" w:themeColor="accent2" w:themeShade="BF"/>
-        </w:rPr>
+        <w:t>total</w:t>
+      </w:r>
+      <w:proofErr w:type="gramEnd"/>
+      <w:r>
+        <w:t xml:space="preserve"> de electroterapias realizadas: {Numero de citas en las que se haya</w:t>
+      </w:r>
+    </w:p>
+    <w:p>
+      <w:r>
+        <w:t>marcado electroterapia}</w:t>
+      </w:r>
+    </w:p>
+    <w:p>
+      <w:r>
+        <w:t>Numero</w:t>
+      </w:r>
+    </w:p>
+    <w:p>
+      <w:proofErr w:type="gramStart"/>
+      <w:r>
+        <w:t>total</w:t>
+      </w:r>
+      <w:proofErr w:type="gramEnd"/>
+      <w:r>
+        <w:t xml:space="preserve"> de sesiones de ejercicios terapéuticos: {Numero de citas en las que se</w:t>
+      </w:r>
+    </w:p>
+    <w:p>
+      <w:r>
+        <w:t>haya marcado ejercicio terapeutico}</w:t>
+      </w:r>
+    </w:p>
+    <w:p>
+      <w:r>
+        <w:t>Numero</w:t>
+      </w:r>
+    </w:p>
+    <w:p>
+      <w:proofErr w:type="gramStart"/>
+      <w:r>
+        <w:t>total</w:t>
+      </w:r>
+      <w:proofErr w:type="gramEnd"/>
+      <w:r>
+        <w:t xml:space="preserve"> de terapias cognitivas PAM con DC: {Numero de citas en las que se haya</w:t>
+      </w:r>
+    </w:p>
+    <w:p>
+      <w:r>
+        <w:t>marcado ejercicio terapias cognitivas PAM con DC}</w:t>
+      </w:r>
+    </w:p>
+    <w:p>
+      <w:r>
+        <w:t>Numero</w:t>
+      </w:r>
+    </w:p>
+    <w:p>
+      <w:r>
+        <w:t>de ausencias justificadas en TF: {Cantidad de veces que no asistió el paciente}</w:t>
+      </w:r>
+    </w:p>
+    <w:p>
+      <w:r>
+        <w:t>Numero</w:t>
+      </w:r>
+    </w:p>
+    <w:p>
+      <w:r>
+        <w:t xml:space="preserve">de ausencias injustificadas en TF: </w:t>
+      </w:r>
+      <w:proofErr w:type="gramStart"/>
+      <w:r>
+        <w:t>{ Cantidad</w:t>
+      </w:r>
+      <w:proofErr w:type="gramEnd"/>
+      <w:r>
+        <w:t xml:space="preserve"> de veces que no asistió el</w:t>
+      </w:r>
+    </w:p>
+    <w:p>
+      <w:proofErr w:type="gramStart"/>
+      <w:r>
+        <w:t>paciente }</w:t>
+      </w:r>
+      <w:proofErr w:type="gramEnd"/>
+    </w:p>
+    <w:p>
+      <w:r>
+        <w:t>Numero</w:t>
+      </w:r>
+    </w:p>
+    <w:p>
+      <w:r>
+        <w:t xml:space="preserve">de evaluaciones realizadas: {cantidad de pacientes </w:t>
+      </w:r>
+      <w:proofErr w:type="gramStart"/>
+      <w:r>
+        <w:t>generados }</w:t>
+      </w:r>
+      <w:proofErr w:type="gramEnd"/>
+    </w:p>
+    <w:p>
+      <w:r>
+        <w:t>Numero</w:t>
+      </w:r>
+    </w:p>
+    <w:p>
+      <w:r>
+        <w:t>de terapias grupales: {Numero de citas marcadas como terapias grupales}</w:t>
+      </w:r>
+    </w:p>
+    <w:p>
+      <w:r>
         <w:t>Aca</w:t>
       </w:r>
-      <w:proofErr w:type="spellEnd"/>
-      <w:r>
-        <w:rPr>
-          <w:color w:val="BF4E14" w:themeColor="accent2" w:themeShade="BF"/>
-        </w:rPr>
-        <w:t xml:space="preserve"> el usuario no puede modificar**</w:t>
-      </w:r>
-    </w:p>
-    <w:p>
-      <w:pPr>
-        <w:pStyle w:val="Prrafodelista"/>
-        <w:ind w:left="1440"/>
-        <w:rPr>
-          <w:color w:val="BF4E14" w:themeColor="accent2" w:themeShade="BF"/>
-        </w:rPr>
-      </w:pPr>
-      <w:r>
-        <w:rPr>
-          <w:color w:val="BF4E14" w:themeColor="accent2" w:themeShade="BF"/>
-        </w:rPr>
-        <w:t xml:space="preserve">Medios terapéuticos </w:t>
-      </w:r>
-      <w:proofErr w:type="spellStart"/>
-      <w:r>
-        <w:rPr>
-          <w:color w:val="BF4E14" w:themeColor="accent2" w:themeShade="BF"/>
-        </w:rPr>
-        <w:t>mas</w:t>
-      </w:r>
-      <w:proofErr w:type="spellEnd"/>
-      <w:r>
-        <w:rPr>
-          <w:color w:val="BF4E14" w:themeColor="accent2" w:themeShade="BF"/>
-        </w:rPr>
-        <w:t xml:space="preserve"> utilizados: </w:t>
-      </w:r>
-      <w:proofErr w:type="gramStart"/>
-      <w:r>
-        <w:rPr>
-          <w:color w:val="BF4E14" w:themeColor="accent2" w:themeShade="BF"/>
-        </w:rPr>
-        <w:t>{</w:t>
-      </w:r>
-      <w:r>
-        <w:rPr>
-          <w:color w:val="BF4E14" w:themeColor="accent2" w:themeShade="BF"/>
-        </w:rPr>
-        <w:t xml:space="preserve"> </w:t>
-      </w:r>
-      <w:r>
-        <w:rPr>
-          <w:color w:val="BF4E14" w:themeColor="accent2" w:themeShade="BF"/>
-        </w:rPr>
-        <w:t>Espacio</w:t>
-      </w:r>
-      <w:proofErr w:type="gramEnd"/>
-      <w:r>
-        <w:rPr>
-          <w:color w:val="BF4E14" w:themeColor="accent2" w:themeShade="BF"/>
-        </w:rPr>
+    </w:p>
+    <w:p>
+      <w:r>
+        <w:t>el usuario no puede modificar**</w:t>
+      </w:r>
+    </w:p>
+    <w:p>
+      <w:r>
+        <w:t>Medios</w:t>
+      </w:r>
+    </w:p>
+    <w:p>
+      <w:r>
+        <w:t xml:space="preserve">terapéuticos mas utilizados: </w:t>
+      </w:r>
+      <w:proofErr w:type="gramStart"/>
+      <w:r>
+        <w:t>{ Espacio</w:t>
+      </w:r>
+      <w:proofErr w:type="gramEnd"/>
+      <w:r>
         <w:t xml:space="preserve"> para que el usuario </w:t>
       </w:r>
       <w:proofErr w:type="gramStart"/>
       <w:r>
-        <w:rPr>
-          <w:color w:val="BF4E14" w:themeColor="accent2" w:themeShade="BF"/>
-        </w:rPr>
-        <w:t xml:space="preserve">escriba </w:t>
-      </w:r>
-      <w:r>
-        <w:rPr>
-          <w:color w:val="BF4E14" w:themeColor="accent2" w:themeShade="BF"/>
-        </w:rPr>
-        <w:t>}</w:t>
-      </w:r>
-      <w:proofErr w:type="gramEnd"/>
-    </w:p>
-    <w:p>
-      <w:pPr>
-        <w:pStyle w:val="Prrafodelista"/>
-        <w:ind w:left="1440"/>
-        <w:rPr>
-          <w:color w:val="BF4E14" w:themeColor="accent2" w:themeShade="BF"/>
-        </w:rPr>
-      </w:pPr>
-      <w:r>
-        <w:rPr>
-          <w:color w:val="BF4E14" w:themeColor="accent2" w:themeShade="BF"/>
-        </w:rPr>
-        <w:t>Dificultades encontradas {Espacio para que el usuario escriba}</w:t>
-      </w:r>
-    </w:p>
-    <w:p>
-      <w:pPr>
-        <w:pStyle w:val="Prrafodelista"/>
-        <w:ind w:left="1440"/>
-        <w:rPr>
-          <w:color w:val="BF4E14" w:themeColor="accent2" w:themeShade="BF"/>
-        </w:rPr>
-      </w:pPr>
-      <w:r>
-        <w:rPr>
-          <w:color w:val="BF4E14" w:themeColor="accent2" w:themeShade="BF"/>
-        </w:rPr>
+        <w:t>escriba }</w:t>
+      </w:r>
+      <w:proofErr w:type="gramEnd"/>
+    </w:p>
+    <w:p>
+      <w:r>
+        <w:t>Dificultades</w:t>
+      </w:r>
+    </w:p>
+    <w:p>
+      <w:r>
+        <w:t>encontradas {Espacio para que el usuario escriba}</w:t>
+      </w:r>
+    </w:p>
+    <w:p>
+      <w:r>
+        <w:t>**Aca</w:t>
+      </w:r>
+    </w:p>
+    <w:p>
+      <w:r>
+        <w:t>el usuario no puede modificar</w:t>
+      </w:r>
+    </w:p>
+    <w:p>
+      <w:r>
+        <w:t>Casos</w:t>
+      </w:r>
+    </w:p>
+    <w:p>
+      <w:r>
+        <w:lastRenderedPageBreak/>
+        <w:t>destacados:</w:t>
+      </w:r>
+    </w:p>
+    <w:p/>
+    <w:p>
+      <w:r>
+        <w:t>{tarjetas que muestren los casos destacados de ese mes</w:t>
+      </w:r>
+    </w:p>
+    <w:p>
+      <w:r>
         <w:t>**</w:t>
       </w:r>
-      <w:proofErr w:type="spellStart"/>
-      <w:r>
-        <w:rPr>
-          <w:color w:val="BF4E14" w:themeColor="accent2" w:themeShade="BF"/>
-        </w:rPr>
-        <w:t>Aca</w:t>
-      </w:r>
-      <w:proofErr w:type="spellEnd"/>
-      <w:r>
-        <w:rPr>
-          <w:color w:val="BF4E14" w:themeColor="accent2" w:themeShade="BF"/>
-        </w:rPr>
-        <w:t xml:space="preserve"> el usuario no puede modificar</w:t>
-      </w:r>
-    </w:p>
-    <w:p>
-      <w:pPr>
-        <w:pStyle w:val="Prrafodelista"/>
-        <w:ind w:left="1440"/>
-        <w:rPr>
-          <w:color w:val="BF4E14" w:themeColor="accent2" w:themeShade="BF"/>
-        </w:rPr>
-      </w:pPr>
-      <w:r>
-        <w:rPr>
-          <w:color w:val="BF4E14" w:themeColor="accent2" w:themeShade="BF"/>
-        </w:rPr>
-        <w:t>Casos destacados:</w:t>
-      </w:r>
-      <w:r>
-        <w:rPr>
-          <w:color w:val="BF4E14" w:themeColor="accent2" w:themeShade="BF"/>
-        </w:rPr>
-        <w:br/>
-        <w:t xml:space="preserve">{tarjetas que muestren los casos destacados de ese mes </w:t>
-      </w:r>
-    </w:p>
-    <w:p>
-      <w:pPr>
-        <w:pStyle w:val="Prrafodelista"/>
-        <w:ind w:left="1440"/>
-        <w:rPr>
-          <w:color w:val="BF4E14" w:themeColor="accent2" w:themeShade="BF"/>
-        </w:rPr>
-      </w:pPr>
-      <w:r>
-        <w:rPr>
-          <w:color w:val="BF4E14" w:themeColor="accent2" w:themeShade="BF"/>
-        </w:rPr>
-        <w:t>**</w:t>
-      </w:r>
-    </w:p>
-    <w:p>
-      <w:pPr>
-        <w:pStyle w:val="Prrafodelista"/>
-        <w:ind w:left="1440"/>
-        <w:rPr>
-          <w:color w:val="BF4E14" w:themeColor="accent2" w:themeShade="BF"/>
-        </w:rPr>
-      </w:pPr>
-      <w:r>
-        <w:rPr>
-          <w:color w:val="BF4E14" w:themeColor="accent2" w:themeShade="BF"/>
-        </w:rPr>
-        <w:t>{Espacio de comentarios para el usuario}</w:t>
-      </w:r>
-    </w:p>
-    <w:p>
-      <w:pPr>
-        <w:pStyle w:val="Prrafodelista"/>
-        <w:ind w:left="1440"/>
-      </w:pPr>
-    </w:p>
-    <w:p>
-      <w:pPr>
-        <w:pStyle w:val="Prrafodelista"/>
-        <w:numPr>
-          <w:ilvl w:val="1"/>
-          <w:numId w:val="7"/>
-        </w:numPr>
-      </w:pPr>
-      <w:r>
-        <w:t xml:space="preserve">Al hacer </w:t>
-      </w:r>
-      <w:proofErr w:type="spellStart"/>
+    </w:p>
+    <w:p>
+      <w:r>
+        <w:t>{Espacio</w:t>
+      </w:r>
+    </w:p>
+    <w:p>
+      <w:r>
+        <w:t>de comentarios para el usuario}</w:t>
+      </w:r>
+    </w:p>
+    <w:p>
+      <w:r>
+        <w:t> </w:t>
+      </w:r>
+    </w:p>
+    <w:p>
+      <w:proofErr w:type="gramStart"/>
+      <w:r>
+        <w:t>o  Al</w:t>
+      </w:r>
+      <w:proofErr w:type="gramEnd"/>
+      <w:r>
+        <w:t xml:space="preserve"> hacer </w:t>
+      </w:r>
       <w:proofErr w:type="gramStart"/>
       <w:r>
         <w:t>click</w:t>
       </w:r>
-      <w:proofErr w:type="spellEnd"/>
-      <w:proofErr w:type="gramEnd"/>
-      <w:r>
-        <w:t xml:space="preserve"> en generar reporte se debe de </w:t>
-      </w:r>
-      <w:r>
-        <w:t xml:space="preserve">tomar la prevista </w:t>
-      </w:r>
-      <w:r>
-        <w:t xml:space="preserve">y se descargara un </w:t>
-      </w:r>
-      <w:proofErr w:type="spellStart"/>
-      <w:r>
-        <w:t>pdf</w:t>
-      </w:r>
-      <w:proofErr w:type="spellEnd"/>
-      <w:r>
-        <w:t xml:space="preserve"> automáticamente </w:t>
-      </w:r>
-    </w:p>
-    <w:p>
-      <w:pPr>
-        <w:pStyle w:val="Prrafodelista"/>
-        <w:numPr>
-          <w:ilvl w:val="0"/>
-          <w:numId w:val="7"/>
-        </w:numPr>
-      </w:pPr>
-      <w:r>
-        <w:t>AGENDA</w:t>
-      </w:r>
-    </w:p>
-    <w:p>
-      <w:pPr>
-        <w:pStyle w:val="Prrafodelista"/>
-        <w:numPr>
-          <w:ilvl w:val="1"/>
-          <w:numId w:val="7"/>
-        </w:numPr>
-      </w:pPr>
-      <w:r>
-        <w:t xml:space="preserve">Se pondrá un calendario al costado derecho en el cual se verá el mes, el año y los días de el mes </w:t>
-      </w:r>
-    </w:p>
-    <w:p>
-      <w:pPr>
-        <w:pStyle w:val="Prrafodelista"/>
-        <w:numPr>
-          <w:ilvl w:val="1"/>
-          <w:numId w:val="7"/>
-        </w:numPr>
-      </w:pPr>
-      <w:r>
-        <w:t xml:space="preserve">Se tendrá un icono en el cual al hacer </w:t>
-      </w:r>
-      <w:proofErr w:type="spellStart"/>
+      <w:proofErr w:type="gramEnd"/>
+      <w:r>
+        <w:t xml:space="preserve"> en generar reporte se debe de tomar</w:t>
+      </w:r>
+    </w:p>
+    <w:p>
+      <w:r>
+        <w:t>la prevista y se descargara un pdf automáticamente</w:t>
+      </w:r>
+    </w:p>
+    <w:p>
+      <w:r>
+        <w:t>·      AGENDA</w:t>
+      </w:r>
+    </w:p>
+    <w:p>
+      <w:proofErr w:type="gramStart"/>
+      <w:r>
+        <w:t>o  Se</w:t>
+      </w:r>
+      <w:proofErr w:type="gramEnd"/>
+      <w:r>
+        <w:t xml:space="preserve"> pondrá un calendario al costado derecho en el</w:t>
+      </w:r>
+    </w:p>
+    <w:p>
+      <w:r>
+        <w:t>cual se verá el mes, el año y los días de el mes</w:t>
+      </w:r>
+    </w:p>
+    <w:p>
+      <w:proofErr w:type="gramStart"/>
+      <w:r>
+        <w:t>o  Se</w:t>
+      </w:r>
+      <w:proofErr w:type="gramEnd"/>
+      <w:r>
+        <w:t xml:space="preserve"> tendrá un icono en el cual al hacer </w:t>
+      </w:r>
       <w:proofErr w:type="gramStart"/>
       <w:r>
         <w:t>click</w:t>
       </w:r>
-      <w:proofErr w:type="spellEnd"/>
-      <w:proofErr w:type="gramEnd"/>
-      <w:r>
-        <w:t xml:space="preserve"> se </w:t>
-      </w:r>
+      <w:proofErr w:type="gramEnd"/>
+      <w:r>
+        <w:t xml:space="preserve"> se</w:t>
+      </w:r>
+    </w:p>
+    <w:p>
       <w:proofErr w:type="gramStart"/>
       <w:r>
         <w:t>desplegara</w:t>
       </w:r>
       <w:proofErr w:type="gramEnd"/>
       <w:r>
-        <w:t xml:space="preserve"> un formulario en el cual se pedirá un paciente registrado al elegirlo se </w:t>
+        <w:t xml:space="preserve"> un formulario en el cual se pedirá un paciente registrado al</w:t>
+      </w:r>
+    </w:p>
+    <w:p>
+      <w:r>
+        <w:t xml:space="preserve">elegirlo se </w:t>
       </w:r>
       <w:proofErr w:type="gramStart"/>
       <w:r>
@@ -2265,35 +1683,58 @@
       </w:r>
       <w:proofErr w:type="gramEnd"/>
       <w:r>
-        <w:t xml:space="preserve"> las enfermedades que padece y si es diabético o no y la información relacionada, el motivo de la consulta, la hora y la fecha</w:t>
-      </w:r>
-      <w:r>
-        <w:t>, si la cita es grupal se puede indicar y también se puede agregar a la segunda persona</w:t>
-      </w:r>
-      <w:r>
-        <w:t>.</w:t>
-      </w:r>
-    </w:p>
-    <w:p>
-      <w:pPr>
-        <w:pStyle w:val="Prrafodelista"/>
-        <w:numPr>
-          <w:ilvl w:val="1"/>
-          <w:numId w:val="7"/>
-        </w:numPr>
-      </w:pPr>
-      <w:r>
-        <w:t xml:space="preserve">Al hacer </w:t>
-      </w:r>
-      <w:proofErr w:type="spellStart"/>
+        <w:t xml:space="preserve"> las enfermedades que padece y si es diabético o no y la</w:t>
+      </w:r>
+    </w:p>
+    <w:p>
+      <w:r>
+        <w:t>información relacionada, el motivo de la consulta, la hora y la fecha, si la</w:t>
+      </w:r>
+    </w:p>
+    <w:p>
+      <w:r>
+        <w:t>cita es grupal se puede indicar y también se puede agregar a la segunda persona.</w:t>
+      </w:r>
+    </w:p>
+    <w:p>
+      <w:proofErr w:type="gramStart"/>
+      <w:r>
+        <w:t>o  Al</w:t>
+      </w:r>
+      <w:proofErr w:type="gramEnd"/>
+      <w:r>
+        <w:t xml:space="preserve"> hacer </w:t>
+      </w:r>
       <w:proofErr w:type="gramStart"/>
       <w:r>
         <w:t>click</w:t>
       </w:r>
-      <w:proofErr w:type="spellEnd"/>
-      <w:proofErr w:type="gramEnd"/>
-      <w:r>
-        <w:t xml:space="preserve"> en el dia y si hay una cita registrada se mostrara en estilo de una carta en el costado izquierdo y se tendrá la siguiente información: Nombre del paciente, Hora de la cita y el motivo, estas cartas se </w:t>
+      <w:proofErr w:type="gramEnd"/>
+      <w:r>
+        <w:t xml:space="preserve"> en el dia y si hay una cita</w:t>
+      </w:r>
+    </w:p>
+    <w:p>
+      <w:r>
+        <w:t xml:space="preserve">registrada se </w:t>
+      </w:r>
+      <w:proofErr w:type="gramStart"/>
+      <w:r>
+        <w:t>mostrara</w:t>
+      </w:r>
+      <w:proofErr w:type="gramEnd"/>
+      <w:r>
+        <w:t xml:space="preserve"> en estilo de una carta en el costado izquierdo y se</w:t>
+      </w:r>
+    </w:p>
+    <w:p>
+      <w:r>
+        <w:t>tendrá la siguiente información: Nombre del paciente, Hora de la cita y el</w:t>
+      </w:r>
+    </w:p>
+    <w:p>
+      <w:r>
+        <w:t xml:space="preserve">motivo, estas cartas se </w:t>
       </w:r>
       <w:proofErr w:type="gramStart"/>
       <w:r>
@@ -2301,304 +1742,348 @@
       </w:r>
       <w:proofErr w:type="gramEnd"/>
       <w:r>
-        <w:t xml:space="preserve"> desde la que tenga la hora </w:t>
-      </w:r>
-      <w:proofErr w:type="spellStart"/>
-      <w:r>
-        <w:t>mas</w:t>
-      </w:r>
-      <w:proofErr w:type="spellEnd"/>
-      <w:r>
-        <w:t xml:space="preserve"> temprana hasta la </w:t>
-      </w:r>
-      <w:proofErr w:type="spellStart"/>
-      <w:r>
-        <w:t>mas</w:t>
-      </w:r>
-      <w:proofErr w:type="spellEnd"/>
-      <w:r>
-        <w:t xml:space="preserve"> </w:t>
-      </w:r>
-      <w:proofErr w:type="spellStart"/>
-      <w:r>
-        <w:t>tardia</w:t>
-      </w:r>
-      <w:proofErr w:type="spellEnd"/>
-      <w:r>
-        <w:t xml:space="preserve">. </w:t>
-      </w:r>
-    </w:p>
-    <w:p>
-      <w:pPr>
-        <w:pStyle w:val="Prrafodelista"/>
-        <w:numPr>
-          <w:ilvl w:val="1"/>
-          <w:numId w:val="7"/>
-        </w:numPr>
-      </w:pPr>
+        <w:t xml:space="preserve"> desde la que tenga la hora mas temprana hasta</w:t>
+      </w:r>
+    </w:p>
+    <w:p>
+      <w:r>
+        <w:t>la mas tardia.</w:t>
+      </w:r>
+    </w:p>
+    <w:p>
+      <w:proofErr w:type="gramStart"/>
+      <w:r>
+        <w:t>o  Al</w:t>
+      </w:r>
+      <w:proofErr w:type="gramEnd"/>
+      <w:r>
+        <w:t xml:space="preserve"> hacer </w:t>
+      </w:r>
+      <w:proofErr w:type="gramStart"/>
+      <w:r>
+        <w:t>click</w:t>
+      </w:r>
+      <w:proofErr w:type="gramEnd"/>
+      <w:r>
+        <w:t xml:space="preserve"> en una de estas citas se dará la</w:t>
+      </w:r>
+    </w:p>
+    <w:p>
+      <w:r>
+        <w:t>opción de marcarla como completa (Al hacer esto se cierra la cita y no se puede</w:t>
+      </w:r>
+    </w:p>
+    <w:p>
+      <w:r>
+        <w:t>editar a no ser que se haya marcado como ausencia ahí si se puede modificar</w:t>
+      </w:r>
+    </w:p>
+    <w:p>
+      <w:r>
+        <w:t>para justificar), como si hay una ausencia (Esta se puede justificar mas</w:t>
+      </w:r>
+    </w:p>
+    <w:p>
       <w:r>
         <w:lastRenderedPageBreak/>
-        <w:t xml:space="preserve">Al hacer </w:t>
-      </w:r>
-      <w:proofErr w:type="spellStart"/>
+        <w:t>adelante), nombre de la persona logeada, y se dan varias casillas que se pueden</w:t>
+      </w:r>
+    </w:p>
+    <w:p>
+      <w:r>
+        <w:t>seleccionar mas de una (</w:t>
+      </w:r>
+      <w:proofErr w:type="gramStart"/>
+      <w:r>
+        <w:t>Electroterapia,Ejercicio</w:t>
+      </w:r>
+      <w:proofErr w:type="gramEnd"/>
+      <w:r>
+        <w:t xml:space="preserve"> Terapeutico, Ejercicio</w:t>
+      </w:r>
+    </w:p>
+    <w:p>
+      <w:r>
+        <w:t>Terapias Cognitivas PAM con DC, Presoterapia y osilaciones profundas), también</w:t>
+      </w:r>
+    </w:p>
+    <w:p>
+      <w:r>
+        <w:t>se dará un botón para mostrar el historial clínico registrado, además de que se</w:t>
+      </w:r>
+    </w:p>
+    <w:p>
+      <w:r>
+        <w:t>podrán anotar los siguientes datos: donde duele, porque se hizo la cita, la</w:t>
+      </w:r>
+    </w:p>
+    <w:p>
+      <w:r>
+        <w:t>razón de la consulta, Terapia realizada (Puede ser mas de una y se habilitan</w:t>
+      </w:r>
+    </w:p>
+    <w:p>
+      <w:r>
+        <w:t xml:space="preserve">los campos si se hace </w:t>
+      </w:r>
+      <w:proofErr w:type="gramStart"/>
       <w:r>
         <w:t>click</w:t>
       </w:r>
-      <w:proofErr w:type="spellEnd"/>
-      <w:r>
-        <w:t xml:space="preserve"> en una de estas citas se dará la opción de marcarla como completa</w:t>
-      </w:r>
-      <w:r>
-        <w:t xml:space="preserve"> (Al hacer esto se cierra la cita y no se puede editar</w:t>
-      </w:r>
-      <w:r>
-        <w:t xml:space="preserve"> a no ser que se haya marcado como ausencia ahí </w:t>
-      </w:r>
-      <w:proofErr w:type="spellStart"/>
-      <w:r>
-        <w:t>si</w:t>
-      </w:r>
-      <w:proofErr w:type="spellEnd"/>
-      <w:r>
-        <w:t xml:space="preserve"> se puede modificar para justificar</w:t>
-      </w:r>
-      <w:r>
-        <w:t>)</w:t>
-      </w:r>
-      <w:r>
-        <w:t xml:space="preserve">, como si hay una ausencia (Esta se puede justificar </w:t>
-      </w:r>
-      <w:proofErr w:type="spellStart"/>
-      <w:r>
-        <w:t>mas</w:t>
-      </w:r>
-      <w:proofErr w:type="spellEnd"/>
-      <w:r>
-        <w:t xml:space="preserve"> adelante), nombre de la persona </w:t>
-      </w:r>
-      <w:proofErr w:type="spellStart"/>
-      <w:r>
-        <w:t>logeada</w:t>
-      </w:r>
-      <w:proofErr w:type="spellEnd"/>
-      <w:r>
-        <w:t xml:space="preserve">, y se dan varias casillas que se pueden seleccionar </w:t>
-      </w:r>
-      <w:proofErr w:type="spellStart"/>
-      <w:r>
-        <w:t>mas</w:t>
-      </w:r>
-      <w:proofErr w:type="spellEnd"/>
-      <w:r>
-        <w:t xml:space="preserve"> de una (</w:t>
-      </w:r>
-      <w:proofErr w:type="spellStart"/>
-      <w:r>
-        <w:t>Electroterapia,Ejercicio</w:t>
-      </w:r>
-      <w:proofErr w:type="spellEnd"/>
-      <w:r>
-        <w:t xml:space="preserve"> </w:t>
-      </w:r>
-      <w:proofErr w:type="spellStart"/>
-      <w:r>
-        <w:t>Terapeutico</w:t>
-      </w:r>
-      <w:proofErr w:type="spellEnd"/>
-      <w:r>
-        <w:t xml:space="preserve">, Ejercicio Terapias Cognitivas PAM con DC), también se dará un botón para mostrar el historial clínico registrado, </w:t>
-      </w:r>
-      <w:r>
-        <w:t xml:space="preserve">además de que se podrán anotar los siguientes datos: donde duele, porque se hizo la cita, la razón de la consulta, Terapia realizada (Puede ser mas de una y se habilitan los campos si se hace </w:t>
-      </w:r>
-      <w:proofErr w:type="spellStart"/>
+      <w:proofErr w:type="gramEnd"/>
+      <w:r>
+        <w:t xml:space="preserve"> en un icono), procedimiento, signos vitales (Pulso</w:t>
+      </w:r>
+    </w:p>
+    <w:p>
+      <w:r>
+        <w:t>(Numero bpm), Oxigeno (Numero SpO2)), medidas (Peso (Numero kg), Altura (numero</w:t>
+      </w:r>
+    </w:p>
+    <w:p>
+      <w:r>
+        <w:t xml:space="preserve">cm)), Presion </w:t>
+      </w:r>
+      <w:proofErr w:type="gramStart"/>
+      <w:r>
+        <w:t>Arterial(Sistolica(</w:t>
+      </w:r>
+      <w:proofErr w:type="gramEnd"/>
+      <w:r>
+        <w:t>numero mmHg</w:t>
+      </w:r>
+      <w:proofErr w:type="gramStart"/>
+      <w:r>
+        <w:t>),Diastolica</w:t>
+      </w:r>
+      <w:proofErr w:type="gramEnd"/>
+      <w:r>
+        <w:t>(numero mmHg),</w:t>
+      </w:r>
+    </w:p>
+    <w:p>
+      <w:proofErr w:type="gramStart"/>
+      <w:r>
+        <w:t>glicemia(</w:t>
+      </w:r>
+      <w:proofErr w:type="gramEnd"/>
+      <w:r>
+        <w:t>numero mg/dL))</w:t>
+      </w:r>
+    </w:p>
+    <w:p>
+      <w:r>
+        <w:t>·      TEST EVALUATIVOS</w:t>
+      </w:r>
+    </w:p>
+    <w:p>
+      <w:proofErr w:type="gramStart"/>
+      <w:r>
+        <w:t>o  Se</w:t>
+      </w:r>
+      <w:proofErr w:type="gramEnd"/>
+      <w:r>
+        <w:t xml:space="preserve"> presentara una sección en donde se debe</w:t>
+      </w:r>
+    </w:p>
+    <w:p>
+      <w:r>
+        <w:t>escoger al paciente y luego escoger la prueba a realizar</w:t>
+      </w:r>
+    </w:p>
+    <w:p>
+      <w:proofErr w:type="gramStart"/>
+      <w:r>
+        <w:t>o  Todos</w:t>
+      </w:r>
+      <w:proofErr w:type="gramEnd"/>
+      <w:r>
+        <w:t xml:space="preserve"> los test solo se necesita la puntuación,</w:t>
+      </w:r>
+    </w:p>
+    <w:p>
+      <w:r>
+        <w:t>el usuario lee la pregunta al paciente y anota el puntaje (Osea yo solo tengo</w:t>
+      </w:r>
+    </w:p>
+    <w:p>
+      <w:r>
+        <w:t>que poner la pregunta que esta en las hojas y el espacio para que ponga la</w:t>
+      </w:r>
+    </w:p>
+    <w:p>
+      <w:r>
+        <w:t>puntuacion)</w:t>
+      </w:r>
+    </w:p>
+    <w:p>
+      <w:proofErr w:type="gramStart"/>
+      <w:r>
+        <w:t>o  Test</w:t>
+      </w:r>
+      <w:proofErr w:type="gramEnd"/>
+      <w:r>
+        <w:t xml:space="preserve"> cognitivo:</w:t>
+      </w:r>
+    </w:p>
+    <w:p>
+      <w:r>
+        <w:t>§ Test Moka convencional:</w:t>
+      </w:r>
+    </w:p>
+    <w:p>
+      <w:pPr>
+        <w:rPr>
+          <w:lang w:val="en-US"/>
+        </w:rPr>
+      </w:pPr>
+      <w:r>
+        <w:rPr>
+          <w:lang w:val="en-US"/>
+        </w:rPr>
+        <w:t>§ Test Moka básico:</w:t>
+      </w:r>
+    </w:p>
+    <w:p>
+      <w:pPr>
+        <w:rPr>
+          <w:lang w:val="en-US"/>
+        </w:rPr>
+      </w:pPr>
+      <w:r>
+        <w:rPr>
+          <w:lang w:val="en-US"/>
+        </w:rPr>
+        <w:t>§ Test Mini-Mental</w:t>
+      </w:r>
+    </w:p>
+    <w:p>
+      <w:proofErr w:type="gramStart"/>
+      <w:r>
+        <w:t>o  Evalua</w:t>
+      </w:r>
+      <w:proofErr w:type="gramEnd"/>
+      <w:r>
+        <w:t xml:space="preserve"> actividades</w:t>
+      </w:r>
+    </w:p>
+    <w:p>
+      <w:r>
+        <w:t>§ Test índice de Barthel</w:t>
+      </w:r>
+      <w:r>
+        <w:t>&lt;</w:t>
+      </w:r>
+    </w:p>
+    <w:p>
+      <w:r>
+        <w:t>§ Test índice de Lawton y Brodi</w:t>
+      </w:r>
+    </w:p>
+    <w:p>
+      <w:proofErr w:type="gramStart"/>
+      <w:r>
+        <w:t>o  Test</w:t>
+      </w:r>
+      <w:proofErr w:type="gramEnd"/>
+      <w:r>
+        <w:t xml:space="preserve"> indice de Norton de riesgo de ulceras por</w:t>
+      </w:r>
+    </w:p>
+    <w:p>
+      <w:r>
+        <w:t>presion</w:t>
+      </w:r>
+    </w:p>
+    <w:p>
+      <w:proofErr w:type="gramStart"/>
+      <w:r>
+        <w:lastRenderedPageBreak/>
+        <w:t>o  Test</w:t>
+      </w:r>
+      <w:proofErr w:type="gramEnd"/>
+      <w:r>
+        <w:t xml:space="preserve"> de romberg: (Queda pendiente el documento)</w:t>
+      </w:r>
+    </w:p>
+    <w:p>
+      <w:proofErr w:type="gramStart"/>
+      <w:r>
+        <w:t>o  Test</w:t>
+      </w:r>
+      <w:proofErr w:type="gramEnd"/>
+      <w:r>
+        <w:t xml:space="preserve"> de Goiometria de miembros (Reflejos se</w:t>
+      </w:r>
+    </w:p>
+    <w:p>
+      <w:r>
+        <w:t>realiza con casilla)</w:t>
+      </w:r>
+    </w:p>
+    <w:p>
+      <w:r>
+        <w:t> </w:t>
+      </w:r>
+    </w:p>
+    <w:p>
+      <w:r>
+        <w:t>·      CASOS ESPECIALES</w:t>
+      </w:r>
+    </w:p>
+    <w:p>
+      <w:proofErr w:type="gramStart"/>
+      <w:r>
+        <w:t>o  Al</w:t>
+      </w:r>
+      <w:proofErr w:type="gramEnd"/>
+      <w:r>
+        <w:t xml:space="preserve"> abrir se vera todos los casos se vera nombre</w:t>
+      </w:r>
+    </w:p>
+    <w:p>
+      <w:r>
+        <w:t>del paciente, titulo del caso, comentario y fecha</w:t>
+      </w:r>
+    </w:p>
+    <w:p>
+      <w:proofErr w:type="gramStart"/>
+      <w:r>
+        <w:t>o  Se</w:t>
+      </w:r>
+      <w:proofErr w:type="gramEnd"/>
+      <w:r>
+        <w:t xml:space="preserve"> tendrá un buscador para buscar por paciente</w:t>
+      </w:r>
+    </w:p>
+    <w:p>
+      <w:proofErr w:type="gramStart"/>
+      <w:r>
+        <w:t>o  Se</w:t>
+      </w:r>
+      <w:proofErr w:type="gramEnd"/>
+      <w:r>
+        <w:t xml:space="preserve"> tendrá un apartado para generar un caso que</w:t>
+      </w:r>
+    </w:p>
+    <w:p>
+      <w:r>
+        <w:t>pedirá seleccionar al paciente, un texto a grandes rastros que dira que fue lo</w:t>
+      </w:r>
+    </w:p>
+    <w:p>
+      <w:r>
+        <w:t>que paso, un espacio de texto para decir que sucedió y como y se autogenerara</w:t>
+      </w:r>
+    </w:p>
+    <w:p>
+      <w:r>
+        <w:t xml:space="preserve">la fecha a la hora de hacer </w:t>
+      </w:r>
+      <w:proofErr w:type="gramStart"/>
       <w:r>
         <w:t>click</w:t>
       </w:r>
-      <w:proofErr w:type="spellEnd"/>
-      <w:r>
-        <w:t xml:space="preserve"> en un icono), procedimiento, signos vitales (Pulso (Numero </w:t>
-      </w:r>
-      <w:proofErr w:type="spellStart"/>
-      <w:r>
-        <w:t>bpm</w:t>
-      </w:r>
-      <w:proofErr w:type="spellEnd"/>
-      <w:r>
-        <w:t>), Oxigeno (Numero SpO2)), medidas (Peso (Numero kg), Altura (</w:t>
-      </w:r>
-      <w:proofErr w:type="spellStart"/>
-      <w:r>
-        <w:t>numero</w:t>
-      </w:r>
-      <w:proofErr w:type="spellEnd"/>
-      <w:r>
-        <w:t xml:space="preserve"> cm)), </w:t>
-      </w:r>
-      <w:proofErr w:type="spellStart"/>
-      <w:r>
-        <w:t>Presion</w:t>
-      </w:r>
-      <w:proofErr w:type="spellEnd"/>
-      <w:r>
-        <w:t xml:space="preserve"> Arterial(</w:t>
-      </w:r>
-      <w:proofErr w:type="spellStart"/>
-      <w:r>
-        <w:t>Sistolica</w:t>
-      </w:r>
-      <w:proofErr w:type="spellEnd"/>
-      <w:r>
-        <w:t>(</w:t>
-      </w:r>
-      <w:proofErr w:type="spellStart"/>
-      <w:r>
-        <w:t>numero</w:t>
-      </w:r>
-      <w:proofErr w:type="spellEnd"/>
-      <w:r>
-        <w:t xml:space="preserve"> </w:t>
-      </w:r>
-      <w:proofErr w:type="spellStart"/>
-      <w:r>
-        <w:t>mmHg</w:t>
-      </w:r>
-      <w:proofErr w:type="spellEnd"/>
-      <w:r>
-        <w:t>),</w:t>
-      </w:r>
-      <w:proofErr w:type="spellStart"/>
-      <w:r>
-        <w:t>Diastolica</w:t>
-      </w:r>
-      <w:proofErr w:type="spellEnd"/>
-      <w:r>
-        <w:t>(</w:t>
-      </w:r>
-      <w:proofErr w:type="spellStart"/>
-      <w:r>
-        <w:t>numero</w:t>
-      </w:r>
-      <w:proofErr w:type="spellEnd"/>
-      <w:r>
-        <w:t xml:space="preserve"> </w:t>
-      </w:r>
-      <w:proofErr w:type="spellStart"/>
-      <w:r>
-        <w:t>mmHg</w:t>
-      </w:r>
-      <w:proofErr w:type="spellEnd"/>
-      <w:r>
-        <w:t>))</w:t>
-      </w:r>
-    </w:p>
-    <w:p>
-      <w:pPr>
-        <w:pStyle w:val="Prrafodelista"/>
-        <w:numPr>
-          <w:ilvl w:val="0"/>
-          <w:numId w:val="7"/>
-        </w:numPr>
-      </w:pPr>
-      <w:r>
-        <w:t>TEST EVALUATIVOS</w:t>
-      </w:r>
-    </w:p>
-    <w:p>
-      <w:pPr>
-        <w:pStyle w:val="Prrafodelista"/>
-        <w:numPr>
-          <w:ilvl w:val="1"/>
-          <w:numId w:val="7"/>
-        </w:numPr>
-      </w:pPr>
-      <w:r>
-        <w:t xml:space="preserve">Se </w:t>
-      </w:r>
-      <w:proofErr w:type="gramStart"/>
-      <w:r>
-        <w:t>presentara</w:t>
-      </w:r>
-      <w:proofErr w:type="gramEnd"/>
-      <w:r>
-        <w:t xml:space="preserve"> una sección en donde se debe escoger al paciente y luego escoger </w:t>
-      </w:r>
-      <w:r>
-        <w:t>la prueba</w:t>
-      </w:r>
-      <w:r>
-        <w:t xml:space="preserve"> a realizar </w:t>
-      </w:r>
-    </w:p>
-    <w:p>
-      <w:pPr>
-        <w:pStyle w:val="Prrafodelista"/>
-        <w:numPr>
-          <w:ilvl w:val="0"/>
-          <w:numId w:val="7"/>
-        </w:numPr>
-      </w:pPr>
-      <w:r>
-        <w:t>CASOS ESPECIALES</w:t>
-      </w:r>
-    </w:p>
-    <w:p>
-      <w:pPr>
-        <w:pStyle w:val="Prrafodelista"/>
-        <w:numPr>
-          <w:ilvl w:val="1"/>
-          <w:numId w:val="7"/>
-        </w:numPr>
-      </w:pPr>
-      <w:r>
-        <w:t xml:space="preserve">Al abrir se vera todos los casos se vera nombre del paciente, </w:t>
-      </w:r>
-      <w:proofErr w:type="spellStart"/>
-      <w:r>
-        <w:t>titulo</w:t>
-      </w:r>
-      <w:proofErr w:type="spellEnd"/>
-      <w:r>
-        <w:t xml:space="preserve"> del caso, comentario y fecha </w:t>
-      </w:r>
-    </w:p>
-    <w:p>
-      <w:pPr>
-        <w:pStyle w:val="Prrafodelista"/>
-        <w:numPr>
-          <w:ilvl w:val="1"/>
-          <w:numId w:val="7"/>
-        </w:numPr>
-      </w:pPr>
-      <w:r>
-        <w:t>Se tendrá un buscador para buscar por paciente</w:t>
-      </w:r>
-    </w:p>
-    <w:p>
-      <w:pPr>
-        <w:pStyle w:val="Prrafodelista"/>
-        <w:numPr>
-          <w:ilvl w:val="1"/>
-          <w:numId w:val="7"/>
-        </w:numPr>
-      </w:pPr>
-      <w:r>
-        <w:t xml:space="preserve">Se tendrá un apartado para generar un caso que pedirá seleccionar al paciente, un texto a grandes rastros que </w:t>
-      </w:r>
-      <w:proofErr w:type="spellStart"/>
-      <w:r>
-        <w:t>dira</w:t>
-      </w:r>
-      <w:proofErr w:type="spellEnd"/>
-      <w:r>
-        <w:t xml:space="preserve"> que fue lo que paso, un espacio de texto para decir que sucedió y como y se autogenerara la fecha a la hora de hacer </w:t>
-      </w:r>
-      <w:proofErr w:type="spellStart"/>
-      <w:proofErr w:type="gramStart"/>
-      <w:r>
-        <w:t>click</w:t>
-      </w:r>
-      <w:proofErr w:type="spellEnd"/>
       <w:proofErr w:type="gramEnd"/>
       <w:r>
         <w:t xml:space="preserve"> en el botón</w:t>
@@ -2640,15 +2125,7 @@
     </w:p>
     <w:p>
       <w:r>
-        <w:t xml:space="preserve">Se </w:t>
-      </w:r>
-      <w:proofErr w:type="spellStart"/>
-      <w:r>
-        <w:t>elegira</w:t>
-      </w:r>
-      <w:proofErr w:type="spellEnd"/>
-      <w:r>
-        <w:t xml:space="preserve"> el </w:t>
+        <w:t xml:space="preserve">Se elegira el </w:t>
       </w:r>
       <w:proofErr w:type="gramStart"/>
       <w:r>
@@ -2705,77 +2182,137 @@
           <w:b/>
           <w:bCs/>
         </w:rPr>
+        <w:t>Estudiante: Jason Reynaldo Orozco Ruiz</w:t>
+      </w:r>
+    </w:p>
+    <w:p>
+      <w:pPr>
+        <w:rPr>
+          <w:b/>
+          <w:bCs/>
+        </w:rPr>
+      </w:pPr>
+      <w:proofErr w:type="gramStart"/>
+      <w:r>
+        <w:rPr>
+          <w:b/>
+          <w:bCs/>
+        </w:rPr>
+        <w:t>Total</w:t>
+      </w:r>
+      <w:proofErr w:type="gramEnd"/>
+      <w:r>
+        <w:rPr>
+          <w:b/>
+          <w:bCs/>
+        </w:rPr>
+        <w:t xml:space="preserve"> de Horas: 150</w:t>
+      </w:r>
+    </w:p>
+    <w:p>
+      <w:pPr>
+        <w:rPr>
+          <w:b/>
+          <w:bCs/>
+        </w:rPr>
+      </w:pPr>
+      <w:r>
+        <w:rPr>
+          <w:b/>
+          <w:bCs/>
+        </w:rPr>
+        <w:t>Metodología: Cascada</w:t>
+      </w:r>
+    </w:p>
+    <w:p>
+      <w:pPr>
+        <w:rPr>
+          <w:b/>
+          <w:bCs/>
+        </w:rPr>
+      </w:pPr>
+      <w:r>
+        <w:rPr>
+          <w:b/>
+          <w:bCs/>
+        </w:rPr>
+        <w:t>Fase 1: Planificación y Análisis (Total: 12 Horas)</w:t>
+      </w:r>
+    </w:p>
+    <w:p>
+      <w:pPr>
+        <w:rPr>
+          <w:b/>
+          <w:bCs/>
+        </w:rPr>
+      </w:pPr>
+      <w:r>
+        <w:rPr>
+          <w:b/>
+          <w:bCs/>
+        </w:rPr>
+        <w:t>|</w:t>
+      </w:r>
+    </w:p>
+    <w:p>
+      <w:pPr>
+        <w:rPr>
+          <w:b/>
+          <w:bCs/>
+        </w:rPr>
+      </w:pPr>
+      <w:r>
+        <w:rPr>
+          <w:b/>
+          <w:bCs/>
+        </w:rPr>
+        <w:t>| Tarea | Descripción | Horas Estimadas |</w:t>
+      </w:r>
+    </w:p>
+    <w:p>
+      <w:pPr>
+        <w:rPr>
+          <w:b/>
+          <w:bCs/>
+        </w:rPr>
+      </w:pPr>
+      <w:r>
+        <w:rPr>
+          <w:b/>
+          <w:bCs/>
+        </w:rPr>
         <w:lastRenderedPageBreak/>
-        <w:t>Estudiante: Jason Reynaldo Orozco Ruiz</w:t>
-      </w:r>
-    </w:p>
-    <w:p>
-      <w:pPr>
-        <w:rPr>
-          <w:b/>
-          <w:bCs/>
-        </w:rPr>
-      </w:pPr>
-      <w:proofErr w:type="gramStart"/>
-      <w:r>
-        <w:rPr>
-          <w:b/>
-          <w:bCs/>
-        </w:rPr>
-        <w:t>Total</w:t>
-      </w:r>
-      <w:proofErr w:type="gramEnd"/>
-      <w:r>
-        <w:rPr>
-          <w:b/>
-          <w:bCs/>
-        </w:rPr>
-        <w:t xml:space="preserve"> de Horas: 150</w:t>
-      </w:r>
-    </w:p>
-    <w:p>
-      <w:pPr>
-        <w:rPr>
-          <w:b/>
-          <w:bCs/>
-        </w:rPr>
-      </w:pPr>
-      <w:r>
-        <w:rPr>
-          <w:b/>
-          <w:bCs/>
-        </w:rPr>
-        <w:t>Metodología: Cascada</w:t>
-      </w:r>
-    </w:p>
-    <w:p>
-      <w:pPr>
-        <w:rPr>
-          <w:b/>
-          <w:bCs/>
-        </w:rPr>
-      </w:pPr>
-      <w:r>
-        <w:rPr>
-          <w:b/>
-          <w:bCs/>
-        </w:rPr>
-        <w:t>Fase 1: Planificación y Análisis (Total: 12 Horas)</w:t>
-      </w:r>
-    </w:p>
-    <w:p>
-      <w:pPr>
-        <w:rPr>
-          <w:b/>
-          <w:bCs/>
-        </w:rPr>
-      </w:pPr>
-      <w:r>
-        <w:rPr>
-          <w:b/>
-          <w:bCs/>
-        </w:rPr>
-        <w:t>|</w:t>
+        <w:t>| 1.1. Planificación Inicial | Ajuste y desglose del cronograma de actividades. Definición de entregables y configuración del entorno de trabajo inicial (control de versiones Git, carpetas de proyecto). | 6 |</w:t>
+      </w:r>
+    </w:p>
+    <w:p>
+      <w:pPr>
+        <w:rPr>
+          <w:b/>
+          <w:bCs/>
+        </w:rPr>
+      </w:pPr>
+      <w:r>
+        <w:rPr>
+          <w:b/>
+          <w:bCs/>
+        </w:rPr>
+        <w:t>| 1.2. Refinamiento de Requerimientos | Revisión final de los requerimientos detallados con el supervisor para confirmar prioridades. Aclaración de dudas sobre los campos específicos del CRUD de pacientes y el formato de reportes. | 6 |</w:t>
+      </w:r>
+    </w:p>
+    <w:p>
+      <w:pPr>
+        <w:rPr>
+          <w:b/>
+          <w:bCs/>
+        </w:rPr>
+      </w:pPr>
+      <w:r>
+        <w:rPr>
+          <w:b/>
+          <w:bCs/>
+        </w:rPr>
+        <w:t>Fase 2: Diseño del Sistema (Total: 30 Horas)</w:t>
       </w:r>
     </w:p>
     <w:p>
@@ -2805,37 +2342,173 @@
           <w:b/>
           <w:bCs/>
         </w:rPr>
-        <w:t>| 1.1. Planificación Inicial | Ajuste y desglose del cronograma de actividades. Definición de entregables y configuración del entorno de trabajo inicial (control de versiones Git, carpetas de proyecto). | 6 |</w:t>
-      </w:r>
-    </w:p>
-    <w:p>
-      <w:pPr>
-        <w:rPr>
-          <w:b/>
-          <w:bCs/>
-        </w:rPr>
-      </w:pPr>
-      <w:r>
-        <w:rPr>
-          <w:b/>
-          <w:bCs/>
-        </w:rPr>
-        <w:t>| 1.2. Refinamiento de Requerimientos | Revisión final de los requerimientos detallados con el supervisor para confirmar prioridades. Aclaración de dudas sobre los campos específicos del CRUD de pacientes y el formato de reportes. | 6 |</w:t>
-      </w:r>
-    </w:p>
-    <w:p>
-      <w:pPr>
-        <w:rPr>
-          <w:b/>
-          <w:bCs/>
-        </w:rPr>
-      </w:pPr>
-      <w:r>
-        <w:rPr>
-          <w:b/>
-          <w:bCs/>
-        </w:rPr>
-        <w:t>Fase 2: Diseño del Sistema (Total: 30 Horas)</w:t>
+        <w:t>| 2.1. Diseño de la Base de Datos | Creación del diagrama Entidad-Relación. Definición de tablas, campos, tipos de datos y relaciones (Usuarios, Pacientes, Citas, Encargados, Notas, etc.). Escritura de los scripts SQL para la creación de la base de datos. | 14 |</w:t>
+      </w:r>
+    </w:p>
+    <w:p>
+      <w:pPr>
+        <w:rPr>
+          <w:b/>
+          <w:bCs/>
+        </w:rPr>
+      </w:pPr>
+      <w:r>
+        <w:rPr>
+          <w:b/>
+          <w:bCs/>
+        </w:rPr>
+        <w:t>| 2.2. Diseño de Arquitectura | Definición de la estructura del proyecto en Django y React. Diseño de la API REST para la comunicación entre el backend y el frontend. Planificación de los componentes principales en React. Configuración inicial de Docker (Dockerfile, docker-compose.yml). | 16 |</w:t>
+      </w:r>
+    </w:p>
+    <w:p>
+      <w:pPr>
+        <w:rPr>
+          <w:b/>
+          <w:bCs/>
+        </w:rPr>
+      </w:pPr>
+      <w:r>
+        <w:rPr>
+          <w:b/>
+          <w:bCs/>
+        </w:rPr>
+        <w:t>Fase 3: Desarrollo (Total: 78 Horas)</w:t>
+      </w:r>
+    </w:p>
+    <w:p>
+      <w:pPr>
+        <w:rPr>
+          <w:b/>
+          <w:bCs/>
+        </w:rPr>
+      </w:pPr>
+      <w:r>
+        <w:rPr>
+          <w:b/>
+          <w:bCs/>
+        </w:rPr>
+        <w:t>Este es el núcleo del proyecto. Se divide en sub-módulos priorizados según MoSCoW.</w:t>
+      </w:r>
+    </w:p>
+    <w:p>
+      <w:pPr>
+        <w:rPr>
+          <w:b/>
+          <w:bCs/>
+        </w:rPr>
+      </w:pPr>
+      <w:r>
+        <w:rPr>
+          <w:b/>
+          <w:bCs/>
+        </w:rPr>
+        <w:t>| Tarea | Módulo | Descripción | Horas Estimadas |</w:t>
+      </w:r>
+    </w:p>
+    <w:p>
+      <w:pPr>
+        <w:rPr>
+          <w:b/>
+          <w:bCs/>
+        </w:rPr>
+      </w:pPr>
+      <w:r>
+        <w:rPr>
+          <w:b/>
+          <w:bCs/>
+        </w:rPr>
+        <w:t>| 3.1. Configuración del Entorno | Montaje del proyecto base en Django y React. Conexión a la base de datos. Creación de la estructura de carpetas y archivos inicial. | 8 | |</w:t>
+      </w:r>
+    </w:p>
+    <w:p>
+      <w:pPr>
+        <w:rPr>
+          <w:b/>
+          <w:bCs/>
+        </w:rPr>
+      </w:pPr>
+      <w:r>
+        <w:rPr>
+          <w:b/>
+          <w:bCs/>
+        </w:rPr>
+        <w:t>| 3.2. Autenticación y Usuarios (S) | Creación de modelos de usuario y roles. Implementación de login, logout, y protección de rutas. | 12 | |</w:t>
+      </w:r>
+    </w:p>
+    <w:p>
+      <w:pPr>
+        <w:rPr>
+          <w:b/>
+          <w:bCs/>
+        </w:rPr>
+      </w:pPr>
+      <w:r>
+        <w:rPr>
+          <w:b/>
+          <w:bCs/>
+        </w:rPr>
+        <w:t>| 3.3. Gestión de Pacientes (M) | Desarrollo del CRUD completo para pacientes. Incluye el formulario con todos los campos detallados, la vista de lista, la búsqueda (S) y el perfil detallado. | 22 | |</w:t>
+      </w:r>
+    </w:p>
+    <w:p>
+      <w:pPr>
+        <w:rPr>
+          <w:b/>
+          <w:bCs/>
+        </w:rPr>
+      </w:pPr>
+      <w:r>
+        <w:rPr>
+          <w:b/>
+          <w:bCs/>
+        </w:rPr>
+        <w:t>| 3.4. Gestión de Citas (M) | Creación del formulario para agendar citas, vinculación con pacientes, y lógica para marcar estados (completa, ausencia). | 16 | |</w:t>
+      </w:r>
+    </w:p>
+    <w:p>
+      <w:pPr>
+        <w:rPr>
+          <w:b/>
+          <w:bCs/>
+        </w:rPr>
+      </w:pPr>
+      <w:r>
+        <w:rPr>
+          <w:b/>
+          <w:bCs/>
+        </w:rPr>
+        <w:lastRenderedPageBreak/>
+        <w:t>| 3.5. Agenda y Visualización (M) | Implementación del calendario en el frontend y la visualización de citas por día en formato de tarjetas. | 10 | |</w:t>
+      </w:r>
+    </w:p>
+    <w:p>
+      <w:pPr>
+        <w:rPr>
+          <w:b/>
+          <w:bCs/>
+        </w:rPr>
+      </w:pPr>
+      <w:r>
+        <w:rPr>
+          <w:b/>
+          <w:bCs/>
+        </w:rPr>
+        <w:t>| 3.6. Historial Clínico (S) | Implementación de la funcionalidad para añadir y ver notas de sesión en cada cita. | 10 | |</w:t>
+      </w:r>
+    </w:p>
+    <w:p>
+      <w:pPr>
+        <w:rPr>
+          <w:b/>
+          <w:bCs/>
+        </w:rPr>
+      </w:pPr>
+      <w:r>
+        <w:rPr>
+          <w:b/>
+          <w:bCs/>
+        </w:rPr>
+        <w:t>Fase 4: Pruebas y Ajustes (Total: 18 Horas)</w:t>
       </w:r>
     </w:p>
     <w:p>
@@ -2865,411 +2538,7 @@
           <w:b/>
           <w:bCs/>
         </w:rPr>
-        <w:t>| 2.1. Diseño de la Base de Datos | Creación del diagrama Entidad-Relación. Definición de tablas, campos, tipos de datos y relaciones (Usuarios, Pacientes, Citas, Encargados, Notas, etc.). Escritura de los scripts SQL para la creación de la base de datos. | 14 |</w:t>
-      </w:r>
-    </w:p>
-    <w:p>
-      <w:pPr>
-        <w:rPr>
-          <w:b/>
-          <w:bCs/>
-        </w:rPr>
-      </w:pPr>
-      <w:r>
-        <w:rPr>
-          <w:b/>
-          <w:bCs/>
-        </w:rPr>
-        <w:t xml:space="preserve">| 2.2. Diseño de Arquitectura | Definición de la estructura del proyecto en Django y </w:t>
-      </w:r>
-      <w:proofErr w:type="spellStart"/>
-      <w:r>
-        <w:rPr>
-          <w:b/>
-          <w:bCs/>
-        </w:rPr>
-        <w:t>React</w:t>
-      </w:r>
-      <w:proofErr w:type="spellEnd"/>
-      <w:r>
-        <w:rPr>
-          <w:b/>
-          <w:bCs/>
-        </w:rPr>
-        <w:t xml:space="preserve">. Diseño de la API REST para la comunicación entre el </w:t>
-      </w:r>
-      <w:proofErr w:type="spellStart"/>
-      <w:r>
-        <w:rPr>
-          <w:b/>
-          <w:bCs/>
-        </w:rPr>
-        <w:t>backend</w:t>
-      </w:r>
-      <w:proofErr w:type="spellEnd"/>
-      <w:r>
-        <w:rPr>
-          <w:b/>
-          <w:bCs/>
-        </w:rPr>
-        <w:t xml:space="preserve"> y el </w:t>
-      </w:r>
-      <w:proofErr w:type="spellStart"/>
-      <w:r>
-        <w:rPr>
-          <w:b/>
-          <w:bCs/>
-        </w:rPr>
-        <w:t>frontend</w:t>
-      </w:r>
-      <w:proofErr w:type="spellEnd"/>
-      <w:r>
-        <w:rPr>
-          <w:b/>
-          <w:bCs/>
-        </w:rPr>
-        <w:t xml:space="preserve">. Planificación de los componentes principales en </w:t>
-      </w:r>
-      <w:proofErr w:type="spellStart"/>
-      <w:r>
-        <w:rPr>
-          <w:b/>
-          <w:bCs/>
-        </w:rPr>
-        <w:t>React</w:t>
-      </w:r>
-      <w:proofErr w:type="spellEnd"/>
-      <w:r>
-        <w:rPr>
-          <w:b/>
-          <w:bCs/>
-        </w:rPr>
-        <w:t>. Configuración inicial de Docker (</w:t>
-      </w:r>
-      <w:proofErr w:type="spellStart"/>
-      <w:r>
-        <w:rPr>
-          <w:b/>
-          <w:bCs/>
-        </w:rPr>
-        <w:t>Dockerfile</w:t>
-      </w:r>
-      <w:proofErr w:type="spellEnd"/>
-      <w:r>
-        <w:rPr>
-          <w:b/>
-          <w:bCs/>
-        </w:rPr>
-        <w:t xml:space="preserve">, </w:t>
-      </w:r>
-      <w:proofErr w:type="spellStart"/>
-      <w:r>
-        <w:rPr>
-          <w:b/>
-          <w:bCs/>
-        </w:rPr>
-        <w:t>docker-compose.yml</w:t>
-      </w:r>
-      <w:proofErr w:type="spellEnd"/>
-      <w:r>
-        <w:rPr>
-          <w:b/>
-          <w:bCs/>
-        </w:rPr>
-        <w:t>). | 16 |</w:t>
-      </w:r>
-    </w:p>
-    <w:p>
-      <w:pPr>
-        <w:rPr>
-          <w:b/>
-          <w:bCs/>
-        </w:rPr>
-      </w:pPr>
-      <w:r>
-        <w:rPr>
-          <w:b/>
-          <w:bCs/>
-        </w:rPr>
-        <w:t>Fase 3: Desarrollo (Total: 78 Horas)</w:t>
-      </w:r>
-    </w:p>
-    <w:p>
-      <w:pPr>
-        <w:rPr>
-          <w:b/>
-          <w:bCs/>
-        </w:rPr>
-      </w:pPr>
-      <w:r>
-        <w:rPr>
-          <w:b/>
-          <w:bCs/>
-        </w:rPr>
-        <w:t xml:space="preserve">Este es el núcleo del proyecto. Se divide en </w:t>
-      </w:r>
-      <w:proofErr w:type="spellStart"/>
-      <w:r>
-        <w:rPr>
-          <w:b/>
-          <w:bCs/>
-        </w:rPr>
-        <w:t>sub-módulos</w:t>
-      </w:r>
-      <w:proofErr w:type="spellEnd"/>
-      <w:r>
-        <w:rPr>
-          <w:b/>
-          <w:bCs/>
-        </w:rPr>
-        <w:t xml:space="preserve"> priorizados según </w:t>
-      </w:r>
-      <w:proofErr w:type="spellStart"/>
-      <w:r>
-        <w:rPr>
-          <w:b/>
-          <w:bCs/>
-        </w:rPr>
-        <w:t>MoSCoW</w:t>
-      </w:r>
-      <w:proofErr w:type="spellEnd"/>
-      <w:r>
-        <w:rPr>
-          <w:b/>
-          <w:bCs/>
-        </w:rPr>
-        <w:t>.</w:t>
-      </w:r>
-    </w:p>
-    <w:p>
-      <w:pPr>
-        <w:rPr>
-          <w:b/>
-          <w:bCs/>
-        </w:rPr>
-      </w:pPr>
-      <w:r>
-        <w:rPr>
-          <w:b/>
-          <w:bCs/>
-        </w:rPr>
-        <w:t>| Tarea | Módulo | Descripción | Horas Estimadas |</w:t>
-      </w:r>
-    </w:p>
-    <w:p>
-      <w:pPr>
-        <w:rPr>
-          <w:b/>
-          <w:bCs/>
-        </w:rPr>
-      </w:pPr>
-      <w:r>
-        <w:rPr>
-          <w:b/>
-          <w:bCs/>
-        </w:rPr>
-        <w:t xml:space="preserve">| 3.1. Configuración del Entorno | Montaje del proyecto base en Django y </w:t>
-      </w:r>
-      <w:proofErr w:type="spellStart"/>
-      <w:r>
-        <w:rPr>
-          <w:b/>
-          <w:bCs/>
-        </w:rPr>
-        <w:t>React</w:t>
-      </w:r>
-      <w:proofErr w:type="spellEnd"/>
-      <w:r>
-        <w:rPr>
-          <w:b/>
-          <w:bCs/>
-        </w:rPr>
-        <w:t>. Conexión a la base de datos. Creación de la estructura de carpetas y archivos inicial. | 8 | |</w:t>
-      </w:r>
-    </w:p>
-    <w:p>
-      <w:pPr>
-        <w:rPr>
-          <w:b/>
-          <w:bCs/>
-        </w:rPr>
-      </w:pPr>
-      <w:r>
-        <w:rPr>
-          <w:b/>
-          <w:bCs/>
-        </w:rPr>
-        <w:lastRenderedPageBreak/>
-        <w:t xml:space="preserve">| 3.2. Autenticación y Usuarios (S) | Creación de modelos de usuario y roles. Implementación de </w:t>
-      </w:r>
-      <w:proofErr w:type="spellStart"/>
-      <w:r>
-        <w:rPr>
-          <w:b/>
-          <w:bCs/>
-        </w:rPr>
-        <w:t>login</w:t>
-      </w:r>
-      <w:proofErr w:type="spellEnd"/>
-      <w:r>
-        <w:rPr>
-          <w:b/>
-          <w:bCs/>
-        </w:rPr>
-        <w:t xml:space="preserve">, </w:t>
-      </w:r>
-      <w:proofErr w:type="spellStart"/>
-      <w:r>
-        <w:rPr>
-          <w:b/>
-          <w:bCs/>
-        </w:rPr>
-        <w:t>logout</w:t>
-      </w:r>
-      <w:proofErr w:type="spellEnd"/>
-      <w:r>
-        <w:rPr>
-          <w:b/>
-          <w:bCs/>
-        </w:rPr>
-        <w:t>, y protección de rutas. | 12 | |</w:t>
-      </w:r>
-    </w:p>
-    <w:p>
-      <w:pPr>
-        <w:rPr>
-          <w:b/>
-          <w:bCs/>
-        </w:rPr>
-      </w:pPr>
-      <w:r>
-        <w:rPr>
-          <w:b/>
-          <w:bCs/>
-        </w:rPr>
-        <w:t>| 3.3. Gestión de Pacientes (M) | Desarrollo del CRUD completo para pacientes. Incluye el formulario con todos los campos detallados, la vista de lista, la búsqueda (S) y el perfil detallado. | 22 | |</w:t>
-      </w:r>
-    </w:p>
-    <w:p>
-      <w:pPr>
-        <w:rPr>
-          <w:b/>
-          <w:bCs/>
-        </w:rPr>
-      </w:pPr>
-      <w:r>
-        <w:rPr>
-          <w:b/>
-          <w:bCs/>
-        </w:rPr>
-        <w:t>| 3.4. Gestión de Citas (M) | Creación del formulario para agendar citas, vinculación con pacientes, y lógica para marcar estados (completa, ausencia). | 16 | |</w:t>
-      </w:r>
-    </w:p>
-    <w:p>
-      <w:pPr>
-        <w:rPr>
-          <w:b/>
-          <w:bCs/>
-        </w:rPr>
-      </w:pPr>
-      <w:r>
-        <w:rPr>
-          <w:b/>
-          <w:bCs/>
-        </w:rPr>
-        <w:t xml:space="preserve">| 3.5. Agenda y Visualización (M) | Implementación del calendario en el </w:t>
-      </w:r>
-      <w:proofErr w:type="spellStart"/>
-      <w:r>
-        <w:rPr>
-          <w:b/>
-          <w:bCs/>
-        </w:rPr>
-        <w:t>frontend</w:t>
-      </w:r>
-      <w:proofErr w:type="spellEnd"/>
-      <w:r>
-        <w:rPr>
-          <w:b/>
-          <w:bCs/>
-        </w:rPr>
-        <w:t xml:space="preserve"> y la visualización de citas por día en formato de tarjetas. | 10 | |</w:t>
-      </w:r>
-    </w:p>
-    <w:p>
-      <w:pPr>
-        <w:rPr>
-          <w:b/>
-          <w:bCs/>
-        </w:rPr>
-      </w:pPr>
-      <w:r>
-        <w:rPr>
-          <w:b/>
-          <w:bCs/>
-        </w:rPr>
-        <w:t>| 3.6. Historial Clínico (S) | Implementación de la funcionalidad para añadir y ver notas de sesión en cada cita. | 10 | |</w:t>
-      </w:r>
-    </w:p>
-    <w:p>
-      <w:pPr>
-        <w:rPr>
-          <w:b/>
-          <w:bCs/>
-        </w:rPr>
-      </w:pPr>
-      <w:r>
-        <w:rPr>
-          <w:b/>
-          <w:bCs/>
-        </w:rPr>
-        <w:t>Fase 4: Pruebas y Ajustes (Total: 18 Horas)</w:t>
-      </w:r>
-    </w:p>
-    <w:p>
-      <w:pPr>
-        <w:rPr>
-          <w:b/>
-          <w:bCs/>
-        </w:rPr>
-      </w:pPr>
-      <w:r>
-        <w:rPr>
-          <w:b/>
-          <w:bCs/>
-        </w:rPr>
-        <w:t>| Tarea | Descripción | Horas Estimadas |</w:t>
-      </w:r>
-    </w:p>
-    <w:p>
-      <w:pPr>
-        <w:rPr>
-          <w:b/>
-          <w:bCs/>
-        </w:rPr>
-      </w:pPr>
-      <w:r>
-        <w:rPr>
-          <w:b/>
-          <w:bCs/>
-        </w:rPr>
-        <w:t xml:space="preserve">| 4.1. Pruebas Funcionales | Pruebas manuales de cada funcionalidad desarrollada: creación de pacientes, agendamiento de citas, </w:t>
-      </w:r>
-      <w:proofErr w:type="spellStart"/>
-      <w:r>
-        <w:rPr>
-          <w:b/>
-          <w:bCs/>
-        </w:rPr>
-        <w:t>login</w:t>
-      </w:r>
-      <w:proofErr w:type="spellEnd"/>
-      <w:r>
-        <w:rPr>
-          <w:b/>
-          <w:bCs/>
-        </w:rPr>
-        <w:t>, etc. Se verifica que todo funcione según los requerimientos. | 10 |</w:t>
+        <w:t>| 4.1. Pruebas Funcionales | Pruebas manuales de cada funcionalidad desarrollada: creación de pacientes, agendamiento de citas, login, etc. Se verifica que todo funcione según los requerimientos. | 10 |</w:t>
       </w:r>
     </w:p>
     <w:p>
@@ -3402,72 +2671,7 @@
         </w:rPr>
       </w:pPr>
       <w:r>
-        <w:lastRenderedPageBreak/>
-        <w:t xml:space="preserve">Se elegirán los lenguajes de </w:t>
-      </w:r>
-      <w:proofErr w:type="spellStart"/>
-      <w:r>
-        <w:t>sql</w:t>
-      </w:r>
-      <w:proofErr w:type="spellEnd"/>
-      <w:r>
-        <w:t xml:space="preserve"> para la base de datos, Python para el </w:t>
-      </w:r>
-      <w:proofErr w:type="spellStart"/>
-      <w:r>
-        <w:t>backedn</w:t>
-      </w:r>
-      <w:proofErr w:type="spellEnd"/>
-      <w:r>
-        <w:t xml:space="preserve">, </w:t>
-      </w:r>
-      <w:proofErr w:type="spellStart"/>
-      <w:r>
-        <w:t>js</w:t>
-      </w:r>
-      <w:proofErr w:type="spellEnd"/>
-      <w:r>
-        <w:t xml:space="preserve"> para el </w:t>
-      </w:r>
-      <w:proofErr w:type="spellStart"/>
-      <w:r>
-        <w:t>frontend</w:t>
-      </w:r>
-      <w:proofErr w:type="spellEnd"/>
-      <w:r>
-        <w:t xml:space="preserve"> y los </w:t>
-      </w:r>
-      <w:proofErr w:type="spellStart"/>
-      <w:r>
-        <w:t>frameworks</w:t>
-      </w:r>
-      <w:proofErr w:type="spellEnd"/>
-      <w:r>
-        <w:t xml:space="preserve"> serán Django para apoyar el </w:t>
-      </w:r>
-      <w:proofErr w:type="spellStart"/>
-      <w:r>
-        <w:t>backend</w:t>
-      </w:r>
-      <w:proofErr w:type="spellEnd"/>
-      <w:r>
-        <w:t xml:space="preserve"> y </w:t>
-      </w:r>
-      <w:proofErr w:type="spellStart"/>
-      <w:r>
-        <w:t>React</w:t>
-      </w:r>
-      <w:proofErr w:type="spellEnd"/>
-      <w:r>
-        <w:t xml:space="preserve"> para construir el </w:t>
-      </w:r>
-      <w:proofErr w:type="spellStart"/>
-      <w:r>
-        <w:t>frontend</w:t>
-      </w:r>
-      <w:proofErr w:type="spellEnd"/>
-      <w:r>
-        <w:t>, además de usar Docker el cual nos dejara levantar el proyecto donde sea.</w:t>
+        <w:t>Se elegirán los lenguajes de sql para la base de datos, Python para el backedn, js para el frontend y los frameworks serán Django para apoyar el backend y React para construir el frontend, además de usar Docker el cual nos dejara levantar el proyecto donde sea.</w:t>
       </w:r>
       <w:r>
         <w:br/>
@@ -3503,6 +2707,7 @@
           <w:sz w:val="44"/>
           <w:szCs w:val="44"/>
         </w:rPr>
+        <w:lastRenderedPageBreak/>
         <w:drawing>
           <wp:inline distT="0" distB="0" distL="0" distR="0" wp14:anchorId="75248DDD" wp14:editId="22042D1B">
             <wp:extent cx="5600700" cy="3248025"/>
@@ -3582,13 +2787,8 @@
         <w:br/>
       </w:r>
       <w:r>
-        <w:t xml:space="preserve">Estos machotes se encuentran en la carpeta en formato </w:t>
-      </w:r>
-      <w:proofErr w:type="spellStart"/>
-      <w:r>
-        <w:t>html</w:t>
-      </w:r>
-      <w:proofErr w:type="spellEnd"/>
+        <w:t>Estos machotes se encuentran en la carpeta en formato html</w:t>
+      </w:r>
     </w:p>
     <w:p>
       <w:pPr>
@@ -3618,23 +2818,7 @@
         <w:br/>
       </w:r>
       <w:r>
-        <w:t xml:space="preserve">El </w:t>
-      </w:r>
-      <w:proofErr w:type="spellStart"/>
-      <w:r>
-        <w:t>readme</w:t>
-      </w:r>
-      <w:proofErr w:type="spellEnd"/>
-      <w:r>
-        <w:t xml:space="preserve"> se encuentra en el repositorio </w:t>
-      </w:r>
-      <w:proofErr w:type="spellStart"/>
-      <w:r>
-        <w:t>git</w:t>
-      </w:r>
-      <w:proofErr w:type="spellEnd"/>
-      <w:r>
-        <w:t xml:space="preserve"> o en la carpeta actual</w:t>
+        <w:t>El readme se encuentra en el repositorio git o en la carpeta actual</w:t>
       </w:r>
     </w:p>
     <w:sectPr>

</xml_diff>

<commit_message>
feat (reportes) : podra generar un reporte si es un usuario registrado
</commit_message>
<xml_diff>
--- a/Requisitos Funcionales.docx
+++ b/Requisitos Funcionales.docx
@@ -3521,7 +3521,7 @@
                     </pic:cNvPicPr>
                   </pic:nvPicPr>
                   <pic:blipFill>
-                    <a:blip r:embed="rId5" cstate="print">
+                    <a:blip r:embed="rId7" cstate="print">
                       <a:extLst>
                         <a:ext uri="{28A0092B-C50C-407E-A947-70E740481C1C}">
                           <a14:useLocalDpi xmlns:a14="http://schemas.microsoft.com/office/drawing/2010/main" val="0"/>
@@ -3645,6 +3645,56 @@
     </w:sectPr>
   </w:body>
 </w:document>
+</file>
+
+<file path=word/endnotes.xml><?xml version="1.0" encoding="utf-8"?>
+<w:endnotes xmlns:wpc="http://schemas.microsoft.com/office/word/2010/wordprocessingCanvas" xmlns:cx="http://schemas.microsoft.com/office/drawing/2014/chartex" xmlns:cx1="http://schemas.microsoft.com/office/drawing/2015/9/8/chartex" xmlns:cx2="http://schemas.microsoft.com/office/drawing/2015/10/21/chartex" xmlns:cx3="http://schemas.microsoft.com/office/drawing/2016/5/9/chartex" xmlns:cx4="http://schemas.microsoft.com/office/drawing/2016/5/10/chartex" xmlns:cx5="http://schemas.microsoft.com/office/drawing/2016/5/11/chartex" xmlns:cx6="http://schemas.microsoft.com/office/drawing/2016/5/12/chartex" xmlns:cx7="http://schemas.microsoft.com/office/drawing/2016/5/13/chartex" xmlns:cx8="http://schemas.microsoft.com/office/drawing/2016/5/14/chartex" xmlns:mc="http://schemas.openxmlformats.org/markup-compatibility/2006" xmlns:aink="http://schemas.microsoft.com/office/drawing/2016/ink" xmlns:am3d="http://schemas.microsoft.com/office/drawing/2017/model3d" xmlns:o="urn:schemas-microsoft-com:office:office" xmlns:oel="http://schemas.microsoft.com/office/2019/extlst" xmlns:r="http://schemas.openxmlformats.org/officeDocument/2006/relationships" xmlns:m="http://schemas.openxmlformats.org/officeDocument/2006/math" xmlns:v="urn:schemas-microsoft-com:vml" xmlns:wp14="http://schemas.microsoft.com/office/word/2010/wordprocessingDrawing" xmlns:wp="http://schemas.openxmlformats.org/drawingml/2006/wordprocessingDrawing" xmlns:w10="urn:schemas-microsoft-com:office:word" xmlns:w="http://schemas.openxmlformats.org/wordprocessingml/2006/main" xmlns:w14="http://schemas.microsoft.com/office/word/2010/wordml" xmlns:w15="http://schemas.microsoft.com/office/word/2012/wordml" xmlns:w16cex="http://schemas.microsoft.com/office/word/2018/wordml/cex" xmlns:w16cid="http://schemas.microsoft.com/office/word/2016/wordml/cid" xmlns:w16="http://schemas.microsoft.com/office/word/2018/wordml" xmlns:w16du="http://schemas.microsoft.com/office/word/2023/wordml/word16du" xmlns:w16sdtdh="http://schemas.microsoft.com/office/word/2020/wordml/sdtdatahash" xmlns:w16sdtfl="http://schemas.microsoft.com/office/word/2024/wordml/sdtformatlock" xmlns:w16se="http://schemas.microsoft.com/office/word/2015/wordml/symex" xmlns:wpg="http://schemas.microsoft.com/office/word/2010/wordprocessingGroup" xmlns:wpi="http://schemas.microsoft.com/office/word/2010/wordprocessingInk" xmlns:wne="http://schemas.microsoft.com/office/word/2006/wordml" xmlns:wps="http://schemas.microsoft.com/office/word/2010/wordprocessingShape" mc:Ignorable="w14 w15 w16se w16cid w16 w16cex w16sdtdh w16sdtfl w16du wp14">
+  <w:endnote w:type="separator" w:id="-1">
+    <w:p>
+      <w:pPr>
+        <w:spacing w:after="0" w:line="240" w:lineRule="auto"/>
+      </w:pPr>
+      <w:r>
+        <w:separator/>
+      </w:r>
+    </w:p>
+  </w:endnote>
+  <w:endnote w:type="continuationSeparator" w:id="0">
+    <w:p>
+      <w:pPr>
+        <w:spacing w:after="0" w:line="240" w:lineRule="auto"/>
+      </w:pPr>
+      <w:r>
+        <w:continuationSeparator/>
+      </w:r>
+    </w:p>
+  </w:endnote>
+</w:endnotes>
+</file>
+
+<file path=word/footnotes.xml><?xml version="1.0" encoding="utf-8"?>
+<w:footnotes xmlns:wpc="http://schemas.microsoft.com/office/word/2010/wordprocessingCanvas" xmlns:cx="http://schemas.microsoft.com/office/drawing/2014/chartex" xmlns:cx1="http://schemas.microsoft.com/office/drawing/2015/9/8/chartex" xmlns:cx2="http://schemas.microsoft.com/office/drawing/2015/10/21/chartex" xmlns:cx3="http://schemas.microsoft.com/office/drawing/2016/5/9/chartex" xmlns:cx4="http://schemas.microsoft.com/office/drawing/2016/5/10/chartex" xmlns:cx5="http://schemas.microsoft.com/office/drawing/2016/5/11/chartex" xmlns:cx6="http://schemas.microsoft.com/office/drawing/2016/5/12/chartex" xmlns:cx7="http://schemas.microsoft.com/office/drawing/2016/5/13/chartex" xmlns:cx8="http://schemas.microsoft.com/office/drawing/2016/5/14/chartex" xmlns:mc="http://schemas.openxmlformats.org/markup-compatibility/2006" xmlns:aink="http://schemas.microsoft.com/office/drawing/2016/ink" xmlns:am3d="http://schemas.microsoft.com/office/drawing/2017/model3d" xmlns:o="urn:schemas-microsoft-com:office:office" xmlns:oel="http://schemas.microsoft.com/office/2019/extlst" xmlns:r="http://schemas.openxmlformats.org/officeDocument/2006/relationships" xmlns:m="http://schemas.openxmlformats.org/officeDocument/2006/math" xmlns:v="urn:schemas-microsoft-com:vml" xmlns:wp14="http://schemas.microsoft.com/office/word/2010/wordprocessingDrawing" xmlns:wp="http://schemas.openxmlformats.org/drawingml/2006/wordprocessingDrawing" xmlns:w10="urn:schemas-microsoft-com:office:word" xmlns:w="http://schemas.openxmlformats.org/wordprocessingml/2006/main" xmlns:w14="http://schemas.microsoft.com/office/word/2010/wordml" xmlns:w15="http://schemas.microsoft.com/office/word/2012/wordml" xmlns:w16cex="http://schemas.microsoft.com/office/word/2018/wordml/cex" xmlns:w16cid="http://schemas.microsoft.com/office/word/2016/wordml/cid" xmlns:w16="http://schemas.microsoft.com/office/word/2018/wordml" xmlns:w16du="http://schemas.microsoft.com/office/word/2023/wordml/word16du" xmlns:w16sdtdh="http://schemas.microsoft.com/office/word/2020/wordml/sdtdatahash" xmlns:w16sdtfl="http://schemas.microsoft.com/office/word/2024/wordml/sdtformatlock" xmlns:w16se="http://schemas.microsoft.com/office/word/2015/wordml/symex" xmlns:wpg="http://schemas.microsoft.com/office/word/2010/wordprocessingGroup" xmlns:wpi="http://schemas.microsoft.com/office/word/2010/wordprocessingInk" xmlns:wne="http://schemas.microsoft.com/office/word/2006/wordml" xmlns:wps="http://schemas.microsoft.com/office/word/2010/wordprocessingShape" mc:Ignorable="w14 w15 w16se w16cid w16 w16cex w16sdtdh w16sdtfl w16du wp14">
+  <w:footnote w:type="separator" w:id="-1">
+    <w:p>
+      <w:pPr>
+        <w:spacing w:after="0" w:line="240" w:lineRule="auto"/>
+      </w:pPr>
+      <w:r>
+        <w:separator/>
+      </w:r>
+    </w:p>
+  </w:footnote>
+  <w:footnote w:type="continuationSeparator" w:id="0">
+    <w:p>
+      <w:pPr>
+        <w:spacing w:after="0" w:line="240" w:lineRule="auto"/>
+      </w:pPr>
+      <w:r>
+        <w:continuationSeparator/>
+      </w:r>
+    </w:p>
+  </w:footnote>
+</w:footnotes>
 </file>
 
 <file path=word/numbering.xml><?xml version="1.0" encoding="utf-8"?>
@@ -5403,6 +5453,7 @@
   <w:style w:type="character" w:default="1" w:styleId="Fuentedeprrafopredeter">
     <w:name w:val="Default Paragraph Font"/>
     <w:uiPriority w:val="1"/>
+    <w:semiHidden/>
     <w:unhideWhenUsed/>
   </w:style>
   <w:style w:type="table" w:default="1" w:styleId="Tablanormal">
@@ -5715,6 +5766,50 @@
       <w:color w:val="0F4761" w:themeColor="accent1" w:themeShade="BF"/>
       <w:spacing w:val="5"/>
     </w:rPr>
+  </w:style>
+  <w:style w:type="paragraph" w:styleId="Encabezado">
+    <w:name w:val="header"/>
+    <w:basedOn w:val="Normal"/>
+    <w:link w:val="EncabezadoCar"/>
+    <w:uiPriority w:val="99"/>
+    <w:unhideWhenUsed/>
+    <w:rsid w:val="003A62D5"/>
+    <w:pPr>
+      <w:tabs>
+        <w:tab w:val="center" w:pos="4419"/>
+        <w:tab w:val="right" w:pos="8838"/>
+      </w:tabs>
+      <w:spacing w:after="0" w:line="240" w:lineRule="auto"/>
+    </w:pPr>
+  </w:style>
+  <w:style w:type="character" w:customStyle="1" w:styleId="EncabezadoCar">
+    <w:name w:val="Encabezado Car"/>
+    <w:basedOn w:val="Fuentedeprrafopredeter"/>
+    <w:link w:val="Encabezado"/>
+    <w:uiPriority w:val="99"/>
+    <w:rsid w:val="003A62D5"/>
+  </w:style>
+  <w:style w:type="paragraph" w:styleId="Piedepgina">
+    <w:name w:val="footer"/>
+    <w:basedOn w:val="Normal"/>
+    <w:link w:val="PiedepginaCar"/>
+    <w:uiPriority w:val="99"/>
+    <w:unhideWhenUsed/>
+    <w:rsid w:val="003A62D5"/>
+    <w:pPr>
+      <w:tabs>
+        <w:tab w:val="center" w:pos="4419"/>
+        <w:tab w:val="right" w:pos="8838"/>
+      </w:tabs>
+      <w:spacing w:after="0" w:line="240" w:lineRule="auto"/>
+    </w:pPr>
+  </w:style>
+  <w:style w:type="character" w:customStyle="1" w:styleId="PiedepginaCar">
+    <w:name w:val="Pie de página Car"/>
+    <w:basedOn w:val="Fuentedeprrafopredeter"/>
+    <w:link w:val="Piedepgina"/>
+    <w:uiPriority w:val="99"/>
+    <w:rsid w:val="003A62D5"/>
   </w:style>
 </w:styles>
 </file>

</xml_diff>

<commit_message>
feat(agenda,terapia y caso):  con esto puedes crear y cerrar una cita ademas de crear terapias
</commit_message>
<xml_diff>
--- a/Requisitos Funcionales.docx
+++ b/Requisitos Funcionales.docx
@@ -1256,11 +1256,20 @@
           <w:ilvl w:val="1"/>
           <w:numId w:val="7"/>
         </w:numPr>
-      </w:pPr>
-      <w:r>
+        <w:rPr>
+          <w:strike/>
+        </w:rPr>
+      </w:pPr>
+      <w:r>
+        <w:rPr>
+          <w:strike/>
+        </w:rPr>
         <w:t xml:space="preserve">En el apartado de Pacientes </w:t>
       </w:r>
       <w:r>
+        <w:rPr>
+          <w:strike/>
+        </w:rPr>
         <w:t>se tiene un símbolo para añadir, además de mostrar todos los pacientes</w:t>
       </w:r>
     </w:p>
@@ -1271,16 +1280,28 @@
           <w:ilvl w:val="1"/>
           <w:numId w:val="7"/>
         </w:numPr>
-      </w:pPr>
-      <w:r>
+        <w:rPr>
+          <w:strike/>
+        </w:rPr>
+      </w:pPr>
+      <w:r>
+        <w:rPr>
+          <w:strike/>
+        </w:rPr>
         <w:t xml:space="preserve">Se tiene una barra para buscar por nombre o por </w:t>
       </w:r>
       <w:proofErr w:type="spellStart"/>
       <w:r>
+        <w:rPr>
+          <w:strike/>
+        </w:rPr>
         <w:t>numero</w:t>
       </w:r>
       <w:proofErr w:type="spellEnd"/>
       <w:r>
+        <w:rPr>
+          <w:strike/>
+        </w:rPr>
         <w:t xml:space="preserve"> de cedula</w:t>
       </w:r>
     </w:p>
@@ -1291,21 +1312,36 @@
           <w:ilvl w:val="1"/>
           <w:numId w:val="7"/>
         </w:numPr>
-      </w:pPr>
-      <w:r>
+        <w:rPr>
+          <w:strike/>
+        </w:rPr>
+      </w:pPr>
+      <w:r>
+        <w:rPr>
+          <w:strike/>
+        </w:rPr>
         <w:t xml:space="preserve">Al hacer </w:t>
       </w:r>
       <w:proofErr w:type="spellStart"/>
       <w:proofErr w:type="gramStart"/>
       <w:r>
+        <w:rPr>
+          <w:strike/>
+        </w:rPr>
         <w:t>click</w:t>
       </w:r>
       <w:proofErr w:type="spellEnd"/>
       <w:proofErr w:type="gramEnd"/>
       <w:r>
+        <w:rPr>
+          <w:strike/>
+        </w:rPr>
         <w:t xml:space="preserve"> en ese icono </w:t>
       </w:r>
       <w:r>
+        <w:rPr>
+          <w:strike/>
+        </w:rPr>
         <w:t>se abre una interfaz de CRUD para los pacientes</w:t>
       </w:r>
     </w:p>
@@ -1316,20 +1352,41 @@
           <w:ilvl w:val="1"/>
           <w:numId w:val="7"/>
         </w:numPr>
-      </w:pPr>
-      <w:r>
+        <w:rPr>
+          <w:strike/>
+        </w:rPr>
+      </w:pPr>
+      <w:r>
+        <w:rPr>
+          <w:strike/>
+        </w:rPr>
         <w:t xml:space="preserve">En el apartado de leer se debe de generar una interfaz que indique todas las citas y el resumen de lo que se </w:t>
       </w:r>
       <w:proofErr w:type="spellStart"/>
       <w:r>
+        <w:rPr>
+          <w:strike/>
+        </w:rPr>
         <w:t>realizo</w:t>
       </w:r>
       <w:proofErr w:type="spellEnd"/>
       <w:r>
+        <w:rPr>
+          <w:strike/>
+        </w:rPr>
         <w:t xml:space="preserve"> en ella</w:t>
       </w:r>
       <w:r>
+        <w:rPr>
+          <w:strike/>
+        </w:rPr>
         <w:t xml:space="preserve"> además de todos los datos.</w:t>
+      </w:r>
+      <w:r>
+        <w:rPr>
+          <w:strike/>
+        </w:rPr>
+        <w:t xml:space="preserve"> </w:t>
       </w:r>
     </w:p>
     <w:p>
@@ -1341,90 +1398,159 @@
         </w:numPr>
       </w:pPr>
       <w:r>
+        <w:rPr>
+          <w:strike/>
+        </w:rPr>
         <w:lastRenderedPageBreak/>
         <w:t>Al Crear un paciente se pide lo siguiente: Nombre completo, numero de cedula, enfermedades padece,</w:t>
       </w:r>
       <w:r>
+        <w:rPr>
+          <w:strike/>
+        </w:rPr>
         <w:t xml:space="preserve"> genero, email, </w:t>
       </w:r>
       <w:proofErr w:type="spellStart"/>
       <w:r>
+        <w:rPr>
+          <w:strike/>
+        </w:rPr>
         <w:t>numero</w:t>
       </w:r>
       <w:proofErr w:type="spellEnd"/>
       <w:r>
+        <w:rPr>
+          <w:strike/>
+        </w:rPr>
         <w:t xml:space="preserve"> de teléfono, ¿Cuenta con </w:t>
       </w:r>
       <w:proofErr w:type="spellStart"/>
       <w:r>
+        <w:rPr>
+          <w:strike/>
+        </w:rPr>
         <w:t>pension</w:t>
       </w:r>
       <w:proofErr w:type="spellEnd"/>
       <w:r>
+        <w:rPr>
+          <w:strike/>
+        </w:rPr>
         <w:t>?</w:t>
       </w:r>
       <w:r>
+        <w:rPr>
+          <w:strike/>
+        </w:rPr>
         <w:t xml:space="preserve"> </w:t>
       </w:r>
       <w:proofErr w:type="gramStart"/>
       <w:r>
+        <w:rPr>
+          <w:strike/>
+        </w:rPr>
         <w:t xml:space="preserve">Si  </w:t>
       </w:r>
       <w:proofErr w:type="spellStart"/>
       <w:r>
+        <w:rPr>
+          <w:strike/>
+        </w:rPr>
         <w:t>cuanto</w:t>
       </w:r>
       <w:proofErr w:type="spellEnd"/>
       <w:proofErr w:type="gramEnd"/>
       <w:r>
+        <w:rPr>
+          <w:strike/>
+        </w:rPr>
         <w:t xml:space="preserve"> gana por pensión, tipo de pensión: No</w:t>
       </w:r>
       <w:r>
+        <w:rPr>
+          <w:strike/>
+        </w:rPr>
         <w:t xml:space="preserve"> </w:t>
       </w:r>
       <w:proofErr w:type="spellStart"/>
       <w:r>
+        <w:rPr>
+          <w:strike/>
+        </w:rPr>
         <w:t>esta</w:t>
       </w:r>
       <w:proofErr w:type="spellEnd"/>
       <w:r>
+        <w:rPr>
+          <w:strike/>
+        </w:rPr>
         <w:t xml:space="preserve"> en </w:t>
       </w:r>
       <w:proofErr w:type="spellStart"/>
       <w:r>
+        <w:rPr>
+          <w:strike/>
+        </w:rPr>
         <w:t>tramite</w:t>
       </w:r>
       <w:proofErr w:type="spellEnd"/>
       <w:r>
+        <w:rPr>
+          <w:strike/>
+        </w:rPr>
         <w:t xml:space="preserve"> la </w:t>
       </w:r>
       <w:proofErr w:type="gramStart"/>
       <w:r>
+        <w:rPr>
+          <w:strike/>
+        </w:rPr>
         <w:t>pensión ,</w:t>
       </w:r>
       <w:r>
+        <w:rPr>
+          <w:strike/>
+        </w:rPr>
         <w:t>fecha</w:t>
       </w:r>
       <w:proofErr w:type="gramEnd"/>
       <w:r>
+        <w:rPr>
+          <w:strike/>
+        </w:rPr>
         <w:t xml:space="preserve"> de ingreso, fecha de nacimiento,</w:t>
       </w:r>
       <w:r>
+        <w:rPr>
+          <w:strike/>
+        </w:rPr>
         <w:t xml:space="preserve"> personas con las que </w:t>
       </w:r>
       <w:proofErr w:type="gramStart"/>
       <w:r>
+        <w:rPr>
+          <w:strike/>
+        </w:rPr>
         <w:t xml:space="preserve">habita, </w:t>
       </w:r>
       <w:r>
+        <w:rPr>
+          <w:strike/>
+        </w:rPr>
         <w:t xml:space="preserve"> ¿</w:t>
       </w:r>
       <w:proofErr w:type="gramEnd"/>
       <w:r>
+        <w:rPr>
+          <w:strike/>
+        </w:rPr>
         <w:t xml:space="preserve">Tiene diabetes?, fecha de diabetes, observaciones, dirección de </w:t>
       </w:r>
       <w:proofErr w:type="gramStart"/>
       <w:r>
+        <w:rPr>
+          <w:strike/>
+        </w:rPr>
         <w:t>paciente ,</w:t>
       </w:r>
       <w:proofErr w:type="gramEnd"/>
@@ -1456,8 +1582,14 @@
           <w:ilvl w:val="1"/>
           <w:numId w:val="7"/>
         </w:numPr>
-      </w:pPr>
-      <w:r>
+        <w:rPr>
+          <w:strike/>
+        </w:rPr>
+      </w:pPr>
+      <w:r>
+        <w:rPr>
+          <w:strike/>
+        </w:rPr>
         <w:t>Al estar dentro de un paciente se tiene un icono el cual permite modificar todos los campos de ese paciente en especifico</w:t>
       </w:r>
     </w:p>
@@ -1468,27 +1600,48 @@
           <w:ilvl w:val="1"/>
           <w:numId w:val="7"/>
         </w:numPr>
-      </w:pPr>
-      <w:r>
+        <w:rPr>
+          <w:strike/>
+        </w:rPr>
+      </w:pPr>
+      <w:r>
+        <w:rPr>
+          <w:strike/>
+        </w:rPr>
         <w:t xml:space="preserve">También se debe de tener la opción de eliminar un paciente al hacerlo debe de </w:t>
       </w:r>
       <w:r>
+        <w:rPr>
+          <w:strike/>
+        </w:rPr>
         <w:t xml:space="preserve">abrir un cuadro que indique el </w:t>
       </w:r>
       <w:proofErr w:type="spellStart"/>
       <w:r>
+        <w:rPr>
+          <w:strike/>
+        </w:rPr>
         <w:t>porque</w:t>
       </w:r>
       <w:proofErr w:type="spellEnd"/>
       <w:r>
+        <w:rPr>
+          <w:strike/>
+        </w:rPr>
         <w:t xml:space="preserve"> se </w:t>
       </w:r>
       <w:proofErr w:type="spellStart"/>
       <w:r>
+        <w:rPr>
+          <w:strike/>
+        </w:rPr>
         <w:t>esta</w:t>
       </w:r>
       <w:proofErr w:type="spellEnd"/>
       <w:r>
+        <w:rPr>
+          <w:strike/>
+        </w:rPr>
         <w:t xml:space="preserve"> eliminando y dos botones de cancelar y aceptar</w:t>
       </w:r>
     </w:p>
@@ -1499,8 +1652,14 @@
           <w:ilvl w:val="1"/>
           <w:numId w:val="7"/>
         </w:numPr>
-      </w:pPr>
-      <w:r>
+        <w:rPr>
+          <w:strike/>
+        </w:rPr>
+      </w:pPr>
+      <w:r>
+        <w:rPr>
+          <w:strike/>
+        </w:rPr>
         <w:t>Esto no desaparece de la base de datos si no que se marca como inactiva eh igual si se quisiera consultar por ellos en un futuro y reactivarlos se podría hacer</w:t>
       </w:r>
     </w:p>
@@ -2225,8 +2384,14 @@
           <w:ilvl w:val="1"/>
           <w:numId w:val="7"/>
         </w:numPr>
-      </w:pPr>
-      <w:r>
+        <w:rPr>
+          <w:strike/>
+        </w:rPr>
+      </w:pPr>
+      <w:r>
+        <w:rPr>
+          <w:strike/>
+        </w:rPr>
         <w:t xml:space="preserve">Se pondrá un calendario al costado derecho en el cual se verá el mes, el año y los días de el mes </w:t>
       </w:r>
     </w:p>
@@ -2237,41 +2402,51 @@
           <w:ilvl w:val="1"/>
           <w:numId w:val="7"/>
         </w:numPr>
-      </w:pPr>
-      <w:r>
+        <w:rPr>
+          <w:strike/>
+        </w:rPr>
+      </w:pPr>
+      <w:r>
+        <w:rPr>
+          <w:strike/>
+        </w:rPr>
         <w:t xml:space="preserve">Se tendrá un icono en el cual al hacer </w:t>
       </w:r>
       <w:proofErr w:type="spellStart"/>
       <w:proofErr w:type="gramStart"/>
       <w:r>
+        <w:rPr>
+          <w:strike/>
+        </w:rPr>
         <w:t>click</w:t>
       </w:r>
       <w:proofErr w:type="spellEnd"/>
       <w:proofErr w:type="gramEnd"/>
       <w:r>
+        <w:rPr>
+          <w:strike/>
+        </w:rPr>
         <w:t xml:space="preserve"> se </w:t>
       </w:r>
       <w:proofErr w:type="gramStart"/>
       <w:r>
+        <w:rPr>
+          <w:strike/>
+        </w:rPr>
         <w:t>desplegara</w:t>
       </w:r>
       <w:proofErr w:type="gramEnd"/>
       <w:r>
-        <w:t xml:space="preserve"> un formulario en el cual se pedirá un paciente registrado al elegirlo se </w:t>
-      </w:r>
-      <w:proofErr w:type="gramStart"/>
-      <w:r>
-        <w:t>mostraran</w:t>
-      </w:r>
-      <w:proofErr w:type="gramEnd"/>
-      <w:r>
-        <w:t xml:space="preserve"> las enfermedades que padece y si es diabético o no y la información relacionada, el motivo de la consulta, la hora y la fecha</w:t>
-      </w:r>
-      <w:r>
-        <w:t>, si la cita es grupal se puede indicar y también se puede agregar a la segunda persona</w:t>
-      </w:r>
-      <w:r>
-        <w:t>.</w:t>
+        <w:rPr>
+          <w:strike/>
+        </w:rPr>
+        <w:t xml:space="preserve"> un formulario en el cual se pedirá un paciente registrado y si es diabético o no y la información relacionada, el motivo de la consulta, la hora y la fecha</w:t>
+      </w:r>
+      <w:r>
+        <w:rPr>
+          <w:strike/>
+        </w:rPr>
+        <w:t xml:space="preserve">, si la cita es grupal se puede indicar </w:t>
       </w:r>
     </w:p>
     <w:p>
@@ -2281,50 +2456,98 @@
           <w:ilvl w:val="1"/>
           <w:numId w:val="7"/>
         </w:numPr>
-      </w:pPr>
-      <w:r>
+        <w:rPr>
+          <w:strike/>
+        </w:rPr>
+      </w:pPr>
+      <w:r>
+        <w:rPr>
+          <w:strike/>
+        </w:rPr>
         <w:t xml:space="preserve">Al hacer </w:t>
       </w:r>
       <w:proofErr w:type="spellStart"/>
       <w:proofErr w:type="gramStart"/>
       <w:r>
+        <w:rPr>
+          <w:strike/>
+        </w:rPr>
         <w:t>click</w:t>
       </w:r>
       <w:proofErr w:type="spellEnd"/>
       <w:proofErr w:type="gramEnd"/>
       <w:r>
-        <w:t xml:space="preserve"> en el dia y si hay una cita registrada se mostrara en estilo de una carta en el costado izquierdo y se tendrá la siguiente información: Nombre del paciente, Hora de la cita y el motivo, estas cartas se </w:t>
+        <w:rPr>
+          <w:strike/>
+        </w:rPr>
+        <w:t xml:space="preserve"> en el dia y si hay una cita registrada se mostrara en estilo de una carta en el costado izquierdo y se tendrá la siguiente información: Nombre del paciente, Hora de la cita y </w:t>
+      </w:r>
+      <w:r>
+        <w:rPr>
+          <w:strike/>
+        </w:rPr>
+        <w:t>las enfermedades</w:t>
+      </w:r>
+      <w:r>
+        <w:rPr>
+          <w:strike/>
+        </w:rPr>
+        <w:t xml:space="preserve">, estas cartas se </w:t>
       </w:r>
       <w:proofErr w:type="gramStart"/>
       <w:r>
+        <w:rPr>
+          <w:strike/>
+        </w:rPr>
         <w:t>ordenaran</w:t>
       </w:r>
       <w:proofErr w:type="gramEnd"/>
       <w:r>
+        <w:rPr>
+          <w:strike/>
+        </w:rPr>
         <w:t xml:space="preserve"> desde la que tenga la hora </w:t>
       </w:r>
       <w:proofErr w:type="spellStart"/>
       <w:r>
+        <w:rPr>
+          <w:strike/>
+        </w:rPr>
         <w:t>mas</w:t>
       </w:r>
       <w:proofErr w:type="spellEnd"/>
       <w:r>
+        <w:rPr>
+          <w:strike/>
+        </w:rPr>
         <w:t xml:space="preserve"> temprana hasta la </w:t>
       </w:r>
       <w:proofErr w:type="spellStart"/>
       <w:r>
+        <w:rPr>
+          <w:strike/>
+        </w:rPr>
         <w:t>mas</w:t>
       </w:r>
       <w:proofErr w:type="spellEnd"/>
       <w:r>
+        <w:rPr>
+          <w:strike/>
+        </w:rPr>
         <w:t xml:space="preserve"> </w:t>
       </w:r>
       <w:proofErr w:type="spellStart"/>
       <w:r>
+        <w:rPr>
+          <w:strike/>
+        </w:rPr>
         <w:t>tardia</w:t>
       </w:r>
       <w:proofErr w:type="spellEnd"/>
       <w:r>
+        <w:rPr>
+          <w:strike/>
+        </w:rPr>
         <w:t xml:space="preserve">. </w:t>
       </w:r>
     </w:p>
@@ -2335,160 +2558,289 @@
           <w:ilvl w:val="1"/>
           <w:numId w:val="7"/>
         </w:numPr>
-      </w:pPr>
-      <w:r>
+        <w:rPr>
+          <w:strike/>
+        </w:rPr>
+      </w:pPr>
+      <w:r>
+        <w:rPr>
+          <w:strike/>
+        </w:rPr>
+        <w:t xml:space="preserve">Al hacer </w:t>
+      </w:r>
+      <w:proofErr w:type="spellStart"/>
+      <w:r>
+        <w:rPr>
+          <w:strike/>
+        </w:rPr>
+        <w:t>click</w:t>
+      </w:r>
+      <w:proofErr w:type="spellEnd"/>
+      <w:r>
+        <w:rPr>
+          <w:strike/>
+        </w:rPr>
+        <w:t xml:space="preserve"> en una de estas citas se dará la opción de marcarla como completa</w:t>
+      </w:r>
+      <w:r>
+        <w:rPr>
+          <w:strike/>
+        </w:rPr>
+        <w:t xml:space="preserve"> (Al hacer esto se cierra la cita y no se puede editar</w:t>
+      </w:r>
+      <w:r>
+        <w:rPr>
+          <w:strike/>
+        </w:rPr>
+        <w:t xml:space="preserve"> a no ser </w:t>
+      </w:r>
+      <w:r>
+        <w:rPr>
+          <w:strike/>
+        </w:rPr>
         <w:lastRenderedPageBreak/>
-        <w:t xml:space="preserve">Al hacer </w:t>
-      </w:r>
-      <w:proofErr w:type="spellStart"/>
-      <w:r>
+        <w:t xml:space="preserve">que se haya marcado como ausencia ahí </w:t>
+      </w:r>
+      <w:proofErr w:type="spellStart"/>
+      <w:r>
+        <w:rPr>
+          <w:strike/>
+        </w:rPr>
+        <w:t>si</w:t>
+      </w:r>
+      <w:proofErr w:type="spellEnd"/>
+      <w:r>
+        <w:rPr>
+          <w:strike/>
+        </w:rPr>
+        <w:t xml:space="preserve"> se puede modificar para justificar</w:t>
+      </w:r>
+      <w:r>
+        <w:rPr>
+          <w:strike/>
+        </w:rPr>
+        <w:t>)</w:t>
+      </w:r>
+      <w:r>
+        <w:rPr>
+          <w:strike/>
+        </w:rPr>
+        <w:t xml:space="preserve">, como si hay una ausencia (Esta se puede justificar </w:t>
+      </w:r>
+      <w:proofErr w:type="spellStart"/>
+      <w:r>
+        <w:rPr>
+          <w:strike/>
+        </w:rPr>
+        <w:t>mas</w:t>
+      </w:r>
+      <w:proofErr w:type="spellEnd"/>
+      <w:r>
+        <w:rPr>
+          <w:strike/>
+        </w:rPr>
+        <w:t xml:space="preserve"> adelante), nombre de la persona </w:t>
+      </w:r>
+      <w:proofErr w:type="spellStart"/>
+      <w:r>
+        <w:rPr>
+          <w:strike/>
+        </w:rPr>
+        <w:t>logeada</w:t>
+      </w:r>
+      <w:proofErr w:type="spellEnd"/>
+      <w:r>
+        <w:rPr>
+          <w:strike/>
+        </w:rPr>
+        <w:t xml:space="preserve">, y se dan varias casillas que se pueden seleccionar </w:t>
+      </w:r>
+      <w:proofErr w:type="spellStart"/>
+      <w:r>
+        <w:rPr>
+          <w:strike/>
+        </w:rPr>
+        <w:t>mas</w:t>
+      </w:r>
+      <w:proofErr w:type="spellEnd"/>
+      <w:r>
+        <w:rPr>
+          <w:strike/>
+        </w:rPr>
+        <w:t xml:space="preserve"> de una (</w:t>
+      </w:r>
+      <w:proofErr w:type="spellStart"/>
+      <w:r>
+        <w:rPr>
+          <w:strike/>
+        </w:rPr>
+        <w:t>Electroterapia,Ejercicio</w:t>
+      </w:r>
+      <w:proofErr w:type="spellEnd"/>
+      <w:r>
+        <w:rPr>
+          <w:strike/>
+        </w:rPr>
+        <w:t xml:space="preserve"> </w:t>
+      </w:r>
+      <w:proofErr w:type="spellStart"/>
+      <w:r>
+        <w:rPr>
+          <w:strike/>
+        </w:rPr>
+        <w:t>Terapeutico</w:t>
+      </w:r>
+      <w:proofErr w:type="spellEnd"/>
+      <w:r>
+        <w:rPr>
+          <w:strike/>
+        </w:rPr>
+        <w:t xml:space="preserve">, Ejercicio Terapias Cognitivas PAM con DC), también se dará un botón para mostrar el historial clínico registrado, </w:t>
+      </w:r>
+      <w:r>
+        <w:rPr>
+          <w:strike/>
+        </w:rPr>
+        <w:t xml:space="preserve">además de que se podrán anotar los siguientes datos: donde duele, porque se hizo la cita, la razón de la consulta, Terapia realizada (Puede ser mas de una y se habilitan los campos si se hace </w:t>
+      </w:r>
+      <w:proofErr w:type="spellStart"/>
+      <w:r>
+        <w:rPr>
+          <w:strike/>
+        </w:rPr>
         <w:t>click</w:t>
       </w:r>
       <w:proofErr w:type="spellEnd"/>
       <w:r>
-        <w:t xml:space="preserve"> en una de estas citas se dará la opción de marcarla como completa</w:t>
-      </w:r>
-      <w:r>
-        <w:t xml:space="preserve"> (Al hacer esto se cierra la cita y no se puede editar</w:t>
-      </w:r>
-      <w:r>
-        <w:t xml:space="preserve"> a no ser que se haya marcado como ausencia ahí </w:t>
-      </w:r>
-      <w:proofErr w:type="spellStart"/>
-      <w:r>
-        <w:t>si</w:t>
-      </w:r>
-      <w:proofErr w:type="spellEnd"/>
-      <w:r>
-        <w:t xml:space="preserve"> se puede modificar para justificar</w:t>
-      </w:r>
-      <w:r>
-        <w:t>)</w:t>
-      </w:r>
-      <w:r>
-        <w:t xml:space="preserve">, como si hay una ausencia (Esta se puede justificar </w:t>
-      </w:r>
-      <w:proofErr w:type="spellStart"/>
-      <w:r>
-        <w:t>mas</w:t>
-      </w:r>
-      <w:proofErr w:type="spellEnd"/>
-      <w:r>
-        <w:t xml:space="preserve"> adelante), nombre de la persona </w:t>
-      </w:r>
-      <w:proofErr w:type="spellStart"/>
-      <w:r>
-        <w:t>logeada</w:t>
-      </w:r>
-      <w:proofErr w:type="spellEnd"/>
-      <w:r>
-        <w:t xml:space="preserve">, y se dan varias casillas que se pueden seleccionar </w:t>
-      </w:r>
-      <w:proofErr w:type="spellStart"/>
-      <w:r>
-        <w:t>mas</w:t>
-      </w:r>
-      <w:proofErr w:type="spellEnd"/>
-      <w:r>
-        <w:t xml:space="preserve"> de una (</w:t>
-      </w:r>
-      <w:proofErr w:type="spellStart"/>
-      <w:r>
-        <w:t>Electroterapia,Ejercicio</w:t>
-      </w:r>
-      <w:proofErr w:type="spellEnd"/>
-      <w:r>
+        <w:rPr>
+          <w:strike/>
+        </w:rPr>
+        <w:t xml:space="preserve"> en un icono), procedimiento, signos vitales (Pulso (Numero </w:t>
+      </w:r>
+      <w:proofErr w:type="spellStart"/>
+      <w:r>
+        <w:rPr>
+          <w:strike/>
+        </w:rPr>
+        <w:t>bpm</w:t>
+      </w:r>
+      <w:proofErr w:type="spellEnd"/>
+      <w:r>
+        <w:rPr>
+          <w:strike/>
+        </w:rPr>
+        <w:t>), Oxigeno (Numero SpO2)), medidas (Peso (Numero kg), Altura (</w:t>
+      </w:r>
+      <w:proofErr w:type="spellStart"/>
+      <w:r>
+        <w:rPr>
+          <w:strike/>
+        </w:rPr>
+        <w:t>numero</w:t>
+      </w:r>
+      <w:proofErr w:type="spellEnd"/>
+      <w:r>
+        <w:rPr>
+          <w:strike/>
+        </w:rPr>
+        <w:t xml:space="preserve"> cm)), </w:t>
+      </w:r>
+      <w:proofErr w:type="spellStart"/>
+      <w:r>
+        <w:rPr>
+          <w:strike/>
+        </w:rPr>
+        <w:t>Presion</w:t>
+      </w:r>
+      <w:proofErr w:type="spellEnd"/>
+      <w:r>
+        <w:rPr>
+          <w:strike/>
+        </w:rPr>
+        <w:t xml:space="preserve"> Arterial(</w:t>
+      </w:r>
+      <w:proofErr w:type="spellStart"/>
+      <w:r>
+        <w:rPr>
+          <w:strike/>
+        </w:rPr>
+        <w:t>Sistolica</w:t>
+      </w:r>
+      <w:proofErr w:type="spellEnd"/>
+      <w:r>
+        <w:rPr>
+          <w:strike/>
+        </w:rPr>
+        <w:t>(</w:t>
+      </w:r>
+      <w:proofErr w:type="spellStart"/>
+      <w:r>
+        <w:rPr>
+          <w:strike/>
+        </w:rPr>
+        <w:t>numero</w:t>
+      </w:r>
+      <w:proofErr w:type="spellEnd"/>
+      <w:r>
+        <w:rPr>
+          <w:strike/>
+        </w:rPr>
         <w:t xml:space="preserve"> </w:t>
       </w:r>
       <w:proofErr w:type="spellStart"/>
       <w:r>
-        <w:t>Terapeutico</w:t>
-      </w:r>
-      <w:proofErr w:type="spellEnd"/>
-      <w:r>
-        <w:t xml:space="preserve">, Ejercicio Terapias Cognitivas PAM con DC), también se dará un botón para mostrar el historial clínico registrado, </w:t>
-      </w:r>
-      <w:r>
-        <w:t xml:space="preserve">además de que se podrán anotar los siguientes datos: donde duele, porque se hizo la cita, la razón de la consulta, Terapia realizada (Puede ser mas de una y se habilitan los campos si se hace </w:t>
-      </w:r>
-      <w:proofErr w:type="spellStart"/>
-      <w:r>
-        <w:t>click</w:t>
-      </w:r>
-      <w:proofErr w:type="spellEnd"/>
-      <w:r>
-        <w:t xml:space="preserve"> en un icono), procedimiento, signos vitales (Pulso (Numero </w:t>
-      </w:r>
-      <w:proofErr w:type="spellStart"/>
-      <w:r>
-        <w:t>bpm</w:t>
-      </w:r>
-      <w:proofErr w:type="spellEnd"/>
-      <w:r>
-        <w:t>), Oxigeno (Numero SpO2)), medidas (Peso (Numero kg), Altura (</w:t>
-      </w:r>
-      <w:proofErr w:type="spellStart"/>
-      <w:r>
+        <w:rPr>
+          <w:strike/>
+        </w:rPr>
+        <w:t>mmHg</w:t>
+      </w:r>
+      <w:proofErr w:type="spellEnd"/>
+      <w:r>
+        <w:rPr>
+          <w:strike/>
+        </w:rPr>
+        <w:t>),</w:t>
+      </w:r>
+      <w:proofErr w:type="spellStart"/>
+      <w:r>
+        <w:rPr>
+          <w:strike/>
+        </w:rPr>
+        <w:t>Diastolica</w:t>
+      </w:r>
+      <w:proofErr w:type="spellEnd"/>
+      <w:r>
+        <w:rPr>
+          <w:strike/>
+        </w:rPr>
+        <w:t>(</w:t>
+      </w:r>
+      <w:proofErr w:type="spellStart"/>
+      <w:r>
+        <w:rPr>
+          <w:strike/>
+        </w:rPr>
         <w:t>numero</w:t>
       </w:r>
       <w:proofErr w:type="spellEnd"/>
       <w:r>
-        <w:t xml:space="preserve"> cm)), </w:t>
-      </w:r>
-      <w:proofErr w:type="spellStart"/>
-      <w:r>
-        <w:t>Presion</w:t>
-      </w:r>
-      <w:proofErr w:type="spellEnd"/>
-      <w:r>
-        <w:t xml:space="preserve"> Arterial(</w:t>
-      </w:r>
-      <w:proofErr w:type="spellStart"/>
-      <w:r>
-        <w:t>Sistolica</w:t>
-      </w:r>
-      <w:proofErr w:type="spellEnd"/>
-      <w:r>
-        <w:t>(</w:t>
-      </w:r>
-      <w:proofErr w:type="spellStart"/>
-      <w:r>
-        <w:t>numero</w:t>
-      </w:r>
-      <w:proofErr w:type="spellEnd"/>
-      <w:r>
+        <w:rPr>
+          <w:strike/>
+        </w:rPr>
         <w:t xml:space="preserve"> </w:t>
       </w:r>
       <w:proofErr w:type="spellStart"/>
       <w:r>
+        <w:rPr>
+          <w:strike/>
+        </w:rPr>
         <w:t>mmHg</w:t>
       </w:r>
       <w:proofErr w:type="spellEnd"/>
       <w:r>
-        <w:t>),</w:t>
-      </w:r>
-      <w:proofErr w:type="spellStart"/>
-      <w:r>
-        <w:t>Diastolica</w:t>
-      </w:r>
-      <w:proofErr w:type="spellEnd"/>
-      <w:r>
-        <w:t>(</w:t>
-      </w:r>
-      <w:proofErr w:type="spellStart"/>
-      <w:r>
-        <w:t>numero</w:t>
-      </w:r>
-      <w:proofErr w:type="spellEnd"/>
-      <w:r>
-        <w:t xml:space="preserve"> </w:t>
-      </w:r>
-      <w:proofErr w:type="spellStart"/>
-      <w:r>
-        <w:t>mmHg</w:t>
-      </w:r>
-      <w:proofErr w:type="spellEnd"/>
-      <w:r>
+        <w:rPr>
+          <w:strike/>
+        </w:rPr>
         <w:t>))</w:t>
       </w:r>
     </w:p>
@@ -2705,46 +3057,46 @@
           <w:b/>
           <w:bCs/>
         </w:rPr>
+        <w:t>Estudiante: Jason Reynaldo Orozco Ruiz</w:t>
+      </w:r>
+    </w:p>
+    <w:p>
+      <w:pPr>
+        <w:rPr>
+          <w:b/>
+          <w:bCs/>
+        </w:rPr>
+      </w:pPr>
+      <w:proofErr w:type="gramStart"/>
+      <w:r>
+        <w:rPr>
+          <w:b/>
+          <w:bCs/>
+        </w:rPr>
+        <w:t>Total</w:t>
+      </w:r>
+      <w:proofErr w:type="gramEnd"/>
+      <w:r>
+        <w:rPr>
+          <w:b/>
+          <w:bCs/>
+        </w:rPr>
+        <w:t xml:space="preserve"> de Horas: 150</w:t>
+      </w:r>
+    </w:p>
+    <w:p>
+      <w:pPr>
+        <w:rPr>
+          <w:b/>
+          <w:bCs/>
+        </w:rPr>
+      </w:pPr>
+      <w:r>
+        <w:rPr>
+          <w:b/>
+          <w:bCs/>
+        </w:rPr>
         <w:lastRenderedPageBreak/>
-        <w:t>Estudiante: Jason Reynaldo Orozco Ruiz</w:t>
-      </w:r>
-    </w:p>
-    <w:p>
-      <w:pPr>
-        <w:rPr>
-          <w:b/>
-          <w:bCs/>
-        </w:rPr>
-      </w:pPr>
-      <w:proofErr w:type="gramStart"/>
-      <w:r>
-        <w:rPr>
-          <w:b/>
-          <w:bCs/>
-        </w:rPr>
-        <w:t>Total</w:t>
-      </w:r>
-      <w:proofErr w:type="gramEnd"/>
-      <w:r>
-        <w:rPr>
-          <w:b/>
-          <w:bCs/>
-        </w:rPr>
-        <w:t xml:space="preserve"> de Horas: 150</w:t>
-      </w:r>
-    </w:p>
-    <w:p>
-      <w:pPr>
-        <w:rPr>
-          <w:b/>
-          <w:bCs/>
-        </w:rPr>
-      </w:pPr>
-      <w:r>
-        <w:rPr>
-          <w:b/>
-          <w:bCs/>
-        </w:rPr>
         <w:t>Metodología: Cascada</w:t>
       </w:r>
     </w:p>
@@ -3099,54 +3451,54 @@
           <w:b/>
           <w:bCs/>
         </w:rPr>
+        <w:t xml:space="preserve">| 3.2. Autenticación y Usuarios (S) | Creación de modelos de usuario y roles. Implementación de </w:t>
+      </w:r>
+      <w:proofErr w:type="spellStart"/>
+      <w:r>
+        <w:rPr>
+          <w:b/>
+          <w:bCs/>
+        </w:rPr>
+        <w:t>login</w:t>
+      </w:r>
+      <w:proofErr w:type="spellEnd"/>
+      <w:r>
+        <w:rPr>
+          <w:b/>
+          <w:bCs/>
+        </w:rPr>
+        <w:t xml:space="preserve">, </w:t>
+      </w:r>
+      <w:proofErr w:type="spellStart"/>
+      <w:r>
+        <w:rPr>
+          <w:b/>
+          <w:bCs/>
+        </w:rPr>
+        <w:t>logout</w:t>
+      </w:r>
+      <w:proofErr w:type="spellEnd"/>
+      <w:r>
+        <w:rPr>
+          <w:b/>
+          <w:bCs/>
+        </w:rPr>
+        <w:t>, y protección de rutas. | 12 | |</w:t>
+      </w:r>
+    </w:p>
+    <w:p>
+      <w:pPr>
+        <w:rPr>
+          <w:b/>
+          <w:bCs/>
+        </w:rPr>
+      </w:pPr>
+      <w:r>
+        <w:rPr>
+          <w:b/>
+          <w:bCs/>
+        </w:rPr>
         <w:lastRenderedPageBreak/>
-        <w:t xml:space="preserve">| 3.2. Autenticación y Usuarios (S) | Creación de modelos de usuario y roles. Implementación de </w:t>
-      </w:r>
-      <w:proofErr w:type="spellStart"/>
-      <w:r>
-        <w:rPr>
-          <w:b/>
-          <w:bCs/>
-        </w:rPr>
-        <w:t>login</w:t>
-      </w:r>
-      <w:proofErr w:type="spellEnd"/>
-      <w:r>
-        <w:rPr>
-          <w:b/>
-          <w:bCs/>
-        </w:rPr>
-        <w:t xml:space="preserve">, </w:t>
-      </w:r>
-      <w:proofErr w:type="spellStart"/>
-      <w:r>
-        <w:rPr>
-          <w:b/>
-          <w:bCs/>
-        </w:rPr>
-        <w:t>logout</w:t>
-      </w:r>
-      <w:proofErr w:type="spellEnd"/>
-      <w:r>
-        <w:rPr>
-          <w:b/>
-          <w:bCs/>
-        </w:rPr>
-        <w:t>, y protección de rutas. | 12 | |</w:t>
-      </w:r>
-    </w:p>
-    <w:p>
-      <w:pPr>
-        <w:rPr>
-          <w:b/>
-          <w:bCs/>
-        </w:rPr>
-      </w:pPr>
-      <w:r>
-        <w:rPr>
-          <w:b/>
-          <w:bCs/>
-        </w:rPr>
         <w:t>| 3.3. Gestión de Pacientes (M) | Desarrollo del CRUD completo para pacientes. Incluye el formulario con todos los campos detallados, la vista de lista, la búsqueda (S) y el perfil detallado. | 22 | |</w:t>
       </w:r>
     </w:p>
@@ -3402,72 +3754,75 @@
         </w:rPr>
       </w:pPr>
       <w:r>
+        <w:t xml:space="preserve">Se elegirán los lenguajes de </w:t>
+      </w:r>
+      <w:proofErr w:type="spellStart"/>
+      <w:r>
+        <w:t>sql</w:t>
+      </w:r>
+      <w:proofErr w:type="spellEnd"/>
+      <w:r>
+        <w:t xml:space="preserve"> para la base de datos, Python para el </w:t>
+      </w:r>
+      <w:proofErr w:type="spellStart"/>
+      <w:r>
+        <w:t>backedn</w:t>
+      </w:r>
+      <w:proofErr w:type="spellEnd"/>
+      <w:r>
+        <w:t xml:space="preserve">, </w:t>
+      </w:r>
+      <w:proofErr w:type="spellStart"/>
+      <w:r>
+        <w:t>js</w:t>
+      </w:r>
+      <w:proofErr w:type="spellEnd"/>
+      <w:r>
+        <w:t xml:space="preserve"> para el </w:t>
+      </w:r>
+      <w:proofErr w:type="spellStart"/>
+      <w:r>
+        <w:t>frontend</w:t>
+      </w:r>
+      <w:proofErr w:type="spellEnd"/>
+      <w:r>
+        <w:t xml:space="preserve"> y los </w:t>
+      </w:r>
+      <w:proofErr w:type="spellStart"/>
+      <w:r>
+        <w:t>frameworks</w:t>
+      </w:r>
+      <w:proofErr w:type="spellEnd"/>
+      <w:r>
+        <w:t xml:space="preserve"> serán Django para apoyar el </w:t>
+      </w:r>
+      <w:proofErr w:type="spellStart"/>
+      <w:r>
+        <w:t>backend</w:t>
+      </w:r>
+      <w:proofErr w:type="spellEnd"/>
+      <w:r>
+        <w:t xml:space="preserve"> y </w:t>
+      </w:r>
+      <w:proofErr w:type="spellStart"/>
+      <w:r>
+        <w:t>React</w:t>
+      </w:r>
+      <w:proofErr w:type="spellEnd"/>
+      <w:r>
+        <w:t xml:space="preserve"> para construir el </w:t>
+      </w:r>
+      <w:proofErr w:type="spellStart"/>
+      <w:r>
+        <w:t>frontend</w:t>
+      </w:r>
+      <w:proofErr w:type="spellEnd"/>
+      <w:r>
+        <w:t xml:space="preserve">, además de usar Docker el cual nos dejara levantar el proyecto </w:t>
+      </w:r>
+      <w:r>
         <w:lastRenderedPageBreak/>
-        <w:t xml:space="preserve">Se elegirán los lenguajes de </w:t>
-      </w:r>
-      <w:proofErr w:type="spellStart"/>
-      <w:r>
-        <w:t>sql</w:t>
-      </w:r>
-      <w:proofErr w:type="spellEnd"/>
-      <w:r>
-        <w:t xml:space="preserve"> para la base de datos, Python para el </w:t>
-      </w:r>
-      <w:proofErr w:type="spellStart"/>
-      <w:r>
-        <w:t>backedn</w:t>
-      </w:r>
-      <w:proofErr w:type="spellEnd"/>
-      <w:r>
-        <w:t xml:space="preserve">, </w:t>
-      </w:r>
-      <w:proofErr w:type="spellStart"/>
-      <w:r>
-        <w:t>js</w:t>
-      </w:r>
-      <w:proofErr w:type="spellEnd"/>
-      <w:r>
-        <w:t xml:space="preserve"> para el </w:t>
-      </w:r>
-      <w:proofErr w:type="spellStart"/>
-      <w:r>
-        <w:t>frontend</w:t>
-      </w:r>
-      <w:proofErr w:type="spellEnd"/>
-      <w:r>
-        <w:t xml:space="preserve"> y los </w:t>
-      </w:r>
-      <w:proofErr w:type="spellStart"/>
-      <w:r>
-        <w:t>frameworks</w:t>
-      </w:r>
-      <w:proofErr w:type="spellEnd"/>
-      <w:r>
-        <w:t xml:space="preserve"> serán Django para apoyar el </w:t>
-      </w:r>
-      <w:proofErr w:type="spellStart"/>
-      <w:r>
-        <w:t>backend</w:t>
-      </w:r>
-      <w:proofErr w:type="spellEnd"/>
-      <w:r>
-        <w:t xml:space="preserve"> y </w:t>
-      </w:r>
-      <w:proofErr w:type="spellStart"/>
-      <w:r>
-        <w:t>React</w:t>
-      </w:r>
-      <w:proofErr w:type="spellEnd"/>
-      <w:r>
-        <w:t xml:space="preserve"> para construir el </w:t>
-      </w:r>
-      <w:proofErr w:type="spellStart"/>
-      <w:r>
-        <w:t>frontend</w:t>
-      </w:r>
-      <w:proofErr w:type="spellEnd"/>
-      <w:r>
-        <w:t>, además de usar Docker el cual nos dejara levantar el proyecto donde sea.</w:t>
+        <w:t>donde sea.</w:t>
       </w:r>
       <w:r>
         <w:br/>

</xml_diff>

<commit_message>
feat (test, ) : Se puede crear y ejecutar un test
</commit_message>
<xml_diff>
--- a/Requisitos Funcionales.docx
+++ b/Requisitos Funcionales.docx
@@ -1129,35 +1129,62 @@
           <w:ilvl w:val="0"/>
           <w:numId w:val="7"/>
         </w:numPr>
-      </w:pPr>
-      <w:r>
+        <w:rPr>
+          <w:strike/>
+        </w:rPr>
+      </w:pPr>
+      <w:r>
+        <w:rPr>
+          <w:strike/>
+        </w:rPr>
         <w:t xml:space="preserve">Se hará un </w:t>
       </w:r>
       <w:proofErr w:type="spellStart"/>
       <w:r>
+        <w:rPr>
+          <w:strike/>
+        </w:rPr>
         <w:t>login</w:t>
       </w:r>
       <w:proofErr w:type="spellEnd"/>
       <w:r>
+        <w:rPr>
+          <w:strike/>
+        </w:rPr>
         <w:t xml:space="preserve"> (Usuario y contraseña).</w:t>
       </w:r>
       <w:r>
+        <w:rPr>
+          <w:strike/>
+        </w:rPr>
         <w:t xml:space="preserve"> Estos con la finalidad de saber </w:t>
       </w:r>
       <w:proofErr w:type="spellStart"/>
       <w:r>
+        <w:rPr>
+          <w:strike/>
+        </w:rPr>
         <w:t>quien</w:t>
       </w:r>
       <w:proofErr w:type="spellEnd"/>
       <w:r>
+        <w:rPr>
+          <w:strike/>
+        </w:rPr>
         <w:t xml:space="preserve"> </w:t>
       </w:r>
       <w:proofErr w:type="spellStart"/>
       <w:r>
+        <w:rPr>
+          <w:strike/>
+        </w:rPr>
         <w:t>esta</w:t>
       </w:r>
       <w:proofErr w:type="spellEnd"/>
       <w:r>
+        <w:rPr>
+          <w:strike/>
+        </w:rPr>
         <w:t xml:space="preserve"> operando el sistema.</w:t>
       </w:r>
     </w:p>
@@ -1180,8 +1207,14 @@
           <w:ilvl w:val="0"/>
           <w:numId w:val="7"/>
         </w:numPr>
-      </w:pPr>
-      <w:r>
+        <w:rPr>
+          <w:strike/>
+        </w:rPr>
+      </w:pPr>
+      <w:r>
+        <w:rPr>
+          <w:strike/>
+        </w:rPr>
         <w:t>Proceso de creación de usuarios.</w:t>
       </w:r>
     </w:p>
@@ -1192,22 +1225,40 @@
           <w:ilvl w:val="0"/>
           <w:numId w:val="7"/>
         </w:numPr>
-      </w:pPr>
-      <w:r>
+        <w:rPr>
+          <w:strike/>
+        </w:rPr>
+      </w:pPr>
+      <w:r>
+        <w:rPr>
+          <w:strike/>
+        </w:rPr>
         <w:t xml:space="preserve">Se crea un </w:t>
       </w:r>
       <w:r>
+        <w:rPr>
+          <w:strike/>
+        </w:rPr>
         <w:t>icono</w:t>
       </w:r>
       <w:r>
+        <w:rPr>
+          <w:strike/>
+        </w:rPr>
         <w:t xml:space="preserve"> para hacer log </w:t>
       </w:r>
       <w:proofErr w:type="spellStart"/>
       <w:r>
+        <w:rPr>
+          <w:strike/>
+        </w:rPr>
         <w:t>out</w:t>
       </w:r>
       <w:proofErr w:type="spellEnd"/>
       <w:r>
+        <w:rPr>
+          <w:strike/>
+        </w:rPr>
         <w:t>.</w:t>
       </w:r>
     </w:p>
@@ -1218,22 +1269,40 @@
           <w:ilvl w:val="0"/>
           <w:numId w:val="7"/>
         </w:numPr>
-      </w:pPr>
-      <w:r>
+        <w:rPr>
+          <w:strike/>
+        </w:rPr>
+      </w:pPr>
+      <w:r>
+        <w:rPr>
+          <w:strike/>
+        </w:rPr>
         <w:t xml:space="preserve">Se tiene una </w:t>
       </w:r>
       <w:proofErr w:type="spellStart"/>
       <w:r>
+        <w:rPr>
+          <w:strike/>
+        </w:rPr>
         <w:t>navbar</w:t>
       </w:r>
       <w:proofErr w:type="spellEnd"/>
       <w:r>
+        <w:rPr>
+          <w:strike/>
+        </w:rPr>
         <w:t xml:space="preserve"> con los apartados Pacientes, Reportes, Agenda, </w:t>
       </w:r>
       <w:r>
+        <w:rPr>
+          <w:strike/>
+        </w:rPr>
         <w:t>Test Evaluativos</w:t>
       </w:r>
       <w:r>
+        <w:rPr>
+          <w:strike/>
+        </w:rPr>
         <w:t>, Casos Relevantes</w:t>
       </w:r>
     </w:p>
@@ -1546,32 +1615,42 @@
         </w:rPr>
         <w:t xml:space="preserve">Tiene diabetes?, fecha de diabetes, observaciones, dirección de </w:t>
       </w:r>
-      <w:proofErr w:type="gramStart"/>
-      <w:r>
-        <w:rPr>
-          <w:strike/>
-        </w:rPr>
-        <w:t>paciente ,</w:t>
-      </w:r>
-      <w:proofErr w:type="gramEnd"/>
-      <w:r>
-        <w:t xml:space="preserve"> cantidad de encargados</w:t>
-      </w:r>
-      <w:r>
+      <w:r>
+        <w:rPr>
+          <w:strike/>
+        </w:rPr>
+        <w:t>paciente , cantidad de encargados</w:t>
+      </w:r>
+      <w:r>
+        <w:rPr>
+          <w:strike/>
+        </w:rPr>
         <w:t xml:space="preserve"> y habilitar la cantidad de campos basado en este dato</w:t>
       </w:r>
       <w:r>
+        <w:rPr>
+          <w:strike/>
+        </w:rPr>
         <w:t xml:space="preserve">, </w:t>
       </w:r>
       <w:proofErr w:type="spellStart"/>
       <w:r>
+        <w:rPr>
+          <w:strike/>
+        </w:rPr>
         <w:t>numero</w:t>
       </w:r>
       <w:proofErr w:type="spellEnd"/>
       <w:r>
+        <w:rPr>
+          <w:strike/>
+        </w:rPr>
         <w:t xml:space="preserve"> de teléfono encargado, cedula de encargado, dirección de encargado</w:t>
       </w:r>
       <w:r>
+        <w:rPr>
+          <w:strike/>
+        </w:rPr>
         <w:t>, foto de epicrisis.</w:t>
       </w:r>
     </w:p>
@@ -2863,22 +2942,40 @@
           <w:ilvl w:val="1"/>
           <w:numId w:val="7"/>
         </w:numPr>
-      </w:pPr>
-      <w:r>
+        <w:rPr>
+          <w:strike/>
+        </w:rPr>
+      </w:pPr>
+      <w:r>
+        <w:rPr>
+          <w:strike/>
+        </w:rPr>
         <w:t xml:space="preserve">Se </w:t>
       </w:r>
       <w:proofErr w:type="gramStart"/>
       <w:r>
+        <w:rPr>
+          <w:strike/>
+        </w:rPr>
         <w:t>presentara</w:t>
       </w:r>
       <w:proofErr w:type="gramEnd"/>
       <w:r>
+        <w:rPr>
+          <w:strike/>
+        </w:rPr>
         <w:t xml:space="preserve"> una sección en donde se debe escoger al paciente y luego escoger </w:t>
       </w:r>
       <w:r>
+        <w:rPr>
+          <w:strike/>
+        </w:rPr>
         <w:t>la prueba</w:t>
       </w:r>
       <w:r>
+        <w:rPr>
+          <w:strike/>
+        </w:rPr>
         <w:t xml:space="preserve"> a realizar </w:t>
       </w:r>
     </w:p>
@@ -2901,16 +2998,28 @@
           <w:ilvl w:val="1"/>
           <w:numId w:val="7"/>
         </w:numPr>
-      </w:pPr>
-      <w:r>
+        <w:rPr>
+          <w:strike/>
+        </w:rPr>
+      </w:pPr>
+      <w:r>
+        <w:rPr>
+          <w:strike/>
+        </w:rPr>
         <w:t xml:space="preserve">Al abrir se vera todos los casos se vera nombre del paciente, </w:t>
       </w:r>
       <w:proofErr w:type="spellStart"/>
       <w:r>
+        <w:rPr>
+          <w:strike/>
+        </w:rPr>
         <w:t>titulo</w:t>
       </w:r>
       <w:proofErr w:type="spellEnd"/>
       <w:r>
+        <w:rPr>
+          <w:strike/>
+        </w:rPr>
         <w:t xml:space="preserve"> del caso, comentario y fecha </w:t>
       </w:r>
     </w:p>
@@ -2933,26 +3042,56 @@
           <w:ilvl w:val="1"/>
           <w:numId w:val="7"/>
         </w:numPr>
-      </w:pPr>
-      <w:r>
-        <w:t xml:space="preserve">Se tendrá un apartado para generar un caso que pedirá seleccionar al paciente, un texto a grandes rastros que </w:t>
-      </w:r>
-      <w:proofErr w:type="spellStart"/>
-      <w:r>
+        <w:rPr>
+          <w:strike/>
+        </w:rPr>
+      </w:pPr>
+      <w:r>
+        <w:rPr>
+          <w:strike/>
+        </w:rPr>
+        <w:t xml:space="preserve">Se tendrá un apartado para generar un caso que pedirá seleccionar al paciente, un texto a </w:t>
+      </w:r>
+      <w:r>
+        <w:rPr>
+          <w:strike/>
+        </w:rPr>
+        <w:tab/>
+      </w:r>
+      <w:r>
+        <w:rPr>
+          <w:strike/>
+        </w:rPr>
+        <w:t xml:space="preserve">grandes rastros que </w:t>
+      </w:r>
+      <w:proofErr w:type="spellStart"/>
+      <w:r>
+        <w:rPr>
+          <w:strike/>
+        </w:rPr>
         <w:t>dira</w:t>
       </w:r>
       <w:proofErr w:type="spellEnd"/>
       <w:r>
+        <w:rPr>
+          <w:strike/>
+        </w:rPr>
         <w:t xml:space="preserve"> que fue lo que paso, un espacio de texto para decir que sucedió y como y se autogenerara la fecha a la hora de hacer </w:t>
       </w:r>
       <w:proofErr w:type="spellStart"/>
       <w:proofErr w:type="gramStart"/>
       <w:r>
+        <w:rPr>
+          <w:strike/>
+        </w:rPr>
         <w:t>click</w:t>
       </w:r>
       <w:proofErr w:type="spellEnd"/>
       <w:proofErr w:type="gramEnd"/>
       <w:r>
+        <w:rPr>
+          <w:strike/>
+        </w:rPr>
         <w:t xml:space="preserve"> en el botón</w:t>
       </w:r>
     </w:p>

</xml_diff>